<commit_message>
saca gate de 2 qbits de gateHolder vecina cuando se coloca una gate de 1 qbit
</commit_message>
<xml_diff>
--- a/doc/Doc de juego/Representacion Esfera de Bloch.docx
+++ b/doc/Doc de juego/Representacion Esfera de Bloch.docx
@@ -1,13 +1,12 @@
 
 <file path=word/document.xml><?xml version="1.0" encoding="utf-8"?>
-<w:document xmlns:mc="http://schemas.openxmlformats.org/markup-compatibility/2006" xmlns:o="urn:schemas-microsoft-com:office:office" xmlns:r="http://schemas.openxmlformats.org/officeDocument/2006/relationships" xmlns:m="http://schemas.openxmlformats.org/officeDocument/2006/math" xmlns:v="urn:schemas-microsoft-com:vml" xmlns:wp="http://schemas.openxmlformats.org/drawingml/2006/wordprocessingDrawing" xmlns:w10="urn:schemas-microsoft-com:office:word" xmlns:w="http://schemas.openxmlformats.org/wordprocessingml/2006/main" xmlns:wne="http://schemas.microsoft.com/office/word/2006/wordml" xmlns:sl="http://schemas.openxmlformats.org/schemaLibrary/2006/main" xmlns:a="http://schemas.openxmlformats.org/drawingml/2006/main" xmlns:pic="http://schemas.openxmlformats.org/drawingml/2006/picture" xmlns:c="http://schemas.openxmlformats.org/drawingml/2006/chart" xmlns:lc="http://schemas.openxmlformats.org/drawingml/2006/lockedCanvas" xmlns:dgm="http://schemas.openxmlformats.org/drawingml/2006/diagram" xmlns:wps="http://schemas.microsoft.com/office/word/2010/wordprocessingShape" xmlns:wpg="http://schemas.microsoft.com/office/word/2010/wordprocessingGroup" xmlns:w14="http://schemas.microsoft.com/office/word/2010/wordml" xmlns:w15="http://schemas.microsoft.com/office/word/2012/wordml">
+<w:document xmlns:wpc="http://schemas.microsoft.com/office/word/2010/wordprocessingCanvas" xmlns:cx="http://schemas.microsoft.com/office/drawing/2014/chartex" xmlns:cx1="http://schemas.microsoft.com/office/drawing/2015/9/8/chartex" xmlns:cx2="http://schemas.microsoft.com/office/drawing/2015/10/21/chartex" xmlns:cx3="http://schemas.microsoft.com/office/drawing/2016/5/9/chartex" xmlns:cx4="http://schemas.microsoft.com/office/drawing/2016/5/10/chartex" xmlns:cx5="http://schemas.microsoft.com/office/drawing/2016/5/11/chartex" xmlns:cx6="http://schemas.microsoft.com/office/drawing/2016/5/12/chartex" xmlns:cx7="http://schemas.microsoft.com/office/drawing/2016/5/13/chartex" xmlns:cx8="http://schemas.microsoft.com/office/drawing/2016/5/14/chartex" xmlns:mc="http://schemas.openxmlformats.org/markup-compatibility/2006" xmlns:aink="http://schemas.microsoft.com/office/drawing/2016/ink" xmlns:am3d="http://schemas.microsoft.com/office/drawing/2017/model3d" xmlns:o="urn:schemas-microsoft-com:office:office" xmlns:r="http://schemas.openxmlformats.org/officeDocument/2006/relationships" xmlns:m="http://schemas.openxmlformats.org/officeDocument/2006/math" xmlns:v="urn:schemas-microsoft-com:vml" xmlns:wp14="http://schemas.microsoft.com/office/word/2010/wordprocessingDrawing" xmlns:wp="http://schemas.openxmlformats.org/drawingml/2006/wordprocessingDrawing" xmlns:w10="urn:schemas-microsoft-com:office:word" xmlns:w="http://schemas.openxmlformats.org/wordprocessingml/2006/main" xmlns:w14="http://schemas.microsoft.com/office/word/2010/wordml" xmlns:w15="http://schemas.microsoft.com/office/word/2012/wordml" xmlns:w16cex="http://schemas.microsoft.com/office/word/2018/wordml/cex" xmlns:w16cid="http://schemas.microsoft.com/office/word/2016/wordml/cid" xmlns:w16="http://schemas.microsoft.com/office/word/2018/wordml" xmlns:w16se="http://schemas.microsoft.com/office/word/2015/wordml/symex" xmlns:wpg="http://schemas.microsoft.com/office/word/2010/wordprocessingGroup" xmlns:wpi="http://schemas.microsoft.com/office/word/2010/wordprocessingInk" xmlns:wne="http://schemas.microsoft.com/office/word/2006/wordml" xmlns:wps="http://schemas.microsoft.com/office/word/2010/wordprocessingShape" mc:Ignorable="w14 w15 w16se w16cid w16 w16cex wp14">
   <w:body>
     <w:p>
       <w:pPr>
         <w:ind w:firstLine="720"/>
-        <w:jc w:val="left"/>
-        <w:rPr>
-          <w:b w:val="1"/>
+        <w:rPr>
+          <w:b/>
           <w:sz w:val="36"/>
           <w:szCs w:val="36"/>
           <w:u w:val="single"/>
@@ -15,57 +14,40 @@
       </w:pPr>
       <w:r>
         <w:rPr>
-          <w:b w:val="1"/>
+          <w:b/>
           <w:sz w:val="36"/>
           <w:szCs w:val="36"/>
           <w:u w:val="single"/>
-          <w:rtl w:val="0"/>
-        </w:rPr>
-        <w:t xml:space="preserve">Representación de estados en esfera de Bloch</w:t>
+        </w:rPr>
+        <w:t>Representación de estados en esfera de Bloch</w:t>
       </w:r>
     </w:p>
-    <w:p>
-      <w:pPr>
-        <w:rPr/>
-      </w:pPr>
-      <w:r>
-        <w:rPr>
-          <w:rtl w:val="0"/>
-        </w:rPr>
-      </w:r>
-    </w:p>
-    <w:p>
-      <w:pPr>
-        <w:rPr/>
-      </w:pPr>
-      <w:r>
-        <w:rPr>
-          <w:rtl w:val="0"/>
-        </w:rPr>
-      </w:r>
-    </w:p>
+    <w:p/>
+    <w:p/>
     <w:p>
       <w:pPr>
         <w:jc w:val="center"/>
-        <w:rPr/>
       </w:pPr>
       <w:r>
-        <w:rPr/>
+        <w:rPr>
+          <w:noProof/>
+        </w:rPr>
         <w:drawing>
-          <wp:inline distB="114300" distT="114300" distL="114300" distR="114300">
+          <wp:inline distT="114300" distB="114300" distL="114300" distR="114300" wp14:anchorId="3527D377" wp14:editId="53E8540C">
             <wp:extent cx="2381250" cy="2533650"/>
-            <wp:effectExtent b="0" l="0" r="0" t="0"/>
+            <wp:effectExtent l="0" t="0" r="0" b="0"/>
             <wp:docPr id="5" name="image4.png"/>
-            <a:graphic>
+            <wp:cNvGraphicFramePr/>
+            <a:graphic xmlns:a="http://schemas.openxmlformats.org/drawingml/2006/main">
               <a:graphicData uri="http://schemas.openxmlformats.org/drawingml/2006/picture">
-                <pic:pic>
+                <pic:pic xmlns:pic="http://schemas.openxmlformats.org/drawingml/2006/picture">
                   <pic:nvPicPr>
                     <pic:cNvPr id="0" name="image4.png"/>
                     <pic:cNvPicPr preferRelativeResize="0"/>
                   </pic:nvPicPr>
                   <pic:blipFill>
-                    <a:blip r:embed="rId6"/>
-                    <a:srcRect b="0" l="0" r="0" t="0"/>
+                    <a:blip r:embed="rId4"/>
+                    <a:srcRect/>
                     <a:stretch>
                       <a:fillRect/>
                     </a:stretch>
@@ -75,7 +57,9 @@
                       <a:off x="0" y="0"/>
                       <a:ext cx="2381250" cy="2533650"/>
                     </a:xfrm>
-                    <a:prstGeom prst="rect"/>
+                    <a:prstGeom prst="rect">
+                      <a:avLst/>
+                    </a:prstGeom>
                     <a:ln/>
                   </pic:spPr>
                 </pic:pic>
@@ -84,26 +68,14 @@
           </wp:inline>
         </w:drawing>
       </w:r>
-      <w:r>
-        <w:rPr>
-          <w:rtl w:val="0"/>
-        </w:rPr>
-      </w:r>
     </w:p>
     <w:p>
       <w:pPr>
         <w:jc w:val="center"/>
-        <w:rPr/>
       </w:pPr>
-      <w:r>
-        <w:rPr>
-          <w:rtl w:val="0"/>
-        </w:rPr>
-      </w:r>
     </w:p>
     <w:p>
       <w:pPr>
-        <w:jc w:val="left"/>
         <w:rPr>
           <w:color w:val="222222"/>
           <w:sz w:val="21"/>
@@ -117,35 +89,33 @@
           <w:sz w:val="21"/>
           <w:szCs w:val="21"/>
           <w:highlight w:val="white"/>
-          <w:rtl w:val="0"/>
         </w:rPr>
         <w:t xml:space="preserve">Cualquier punto de la esfera de Bloch es un estado cuántico o </w:t>
       </w:r>
-      <w:r>
-        <w:rPr>
-          <w:i w:val="1"/>
-          <w:color w:val="222222"/>
-          <w:sz w:val="21"/>
-          <w:szCs w:val="21"/>
-          <w:highlight w:val="white"/>
-          <w:rtl w:val="0"/>
-        </w:rPr>
-        <w:t xml:space="preserve">qubit</w:t>
-      </w:r>
-      <w:r>
-        <w:rPr>
-          <w:color w:val="222222"/>
-          <w:sz w:val="21"/>
-          <w:szCs w:val="21"/>
-          <w:highlight w:val="white"/>
-          <w:rtl w:val="0"/>
+      <w:proofErr w:type="spellStart"/>
+      <w:r>
+        <w:rPr>
+          <w:i/>
+          <w:color w:val="222222"/>
+          <w:sz w:val="21"/>
+          <w:szCs w:val="21"/>
+          <w:highlight w:val="white"/>
+        </w:rPr>
+        <w:t>qubit</w:t>
+      </w:r>
+      <w:proofErr w:type="spellEnd"/>
+      <w:r>
+        <w:rPr>
+          <w:color w:val="222222"/>
+          <w:sz w:val="21"/>
+          <w:szCs w:val="21"/>
+          <w:highlight w:val="white"/>
         </w:rPr>
         <w:t xml:space="preserve"> se puede expresar como:</w:t>
       </w:r>
     </w:p>
     <w:p>
       <w:pPr>
-        <w:jc w:val="left"/>
         <w:rPr>
           <w:color w:val="222222"/>
           <w:sz w:val="21"/>
@@ -153,15 +123,9 @@
           <w:highlight w:val="white"/>
         </w:rPr>
       </w:pPr>
-      <w:r>
-        <w:rPr>
-          <w:rtl w:val="0"/>
-        </w:rPr>
-      </w:r>
     </w:p>
     <w:p>
       <w:pPr>
-        <w:jc w:val="left"/>
         <w:rPr>
           <w:color w:val="222222"/>
           <w:sz w:val="21"/>
@@ -171,26 +135,28 @@
       </w:pPr>
       <w:r>
         <w:rPr>
+          <w:noProof/>
           <w:color w:val="222222"/>
           <w:sz w:val="21"/>
           <w:szCs w:val="21"/>
           <w:highlight w:val="white"/>
         </w:rPr>
         <w:drawing>
-          <wp:inline distB="114300" distT="114300" distL="114300" distR="114300">
+          <wp:inline distT="114300" distB="114300" distL="114300" distR="114300" wp14:anchorId="12ED25B5" wp14:editId="2ECC3FF6">
             <wp:extent cx="2600325" cy="238125"/>
-            <wp:effectExtent b="0" l="0" r="0" t="0"/>
+            <wp:effectExtent l="0" t="0" r="0" b="0"/>
             <wp:docPr id="4" name="image5.png"/>
-            <a:graphic>
+            <wp:cNvGraphicFramePr/>
+            <a:graphic xmlns:a="http://schemas.openxmlformats.org/drawingml/2006/main">
               <a:graphicData uri="http://schemas.openxmlformats.org/drawingml/2006/picture">
-                <pic:pic>
+                <pic:pic xmlns:pic="http://schemas.openxmlformats.org/drawingml/2006/picture">
                   <pic:nvPicPr>
                     <pic:cNvPr id="0" name="image5.png"/>
                     <pic:cNvPicPr preferRelativeResize="0"/>
                   </pic:nvPicPr>
                   <pic:blipFill>
-                    <a:blip r:embed="rId7"/>
-                    <a:srcRect b="0" l="0" r="0" t="0"/>
+                    <a:blip r:embed="rId5"/>
+                    <a:srcRect/>
                     <a:stretch>
                       <a:fillRect/>
                     </a:stretch>
@@ -200,7 +166,9 @@
                       <a:off x="0" y="0"/>
                       <a:ext cx="2600325" cy="238125"/>
                     </a:xfrm>
-                    <a:prstGeom prst="rect"/>
+                    <a:prstGeom prst="rect">
+                      <a:avLst/>
+                    </a:prstGeom>
                     <a:ln/>
                   </pic:spPr>
                 </pic:pic>
@@ -209,15 +177,9 @@
           </wp:inline>
         </w:drawing>
       </w:r>
-      <w:r>
-        <w:rPr>
-          <w:rtl w:val="0"/>
-        </w:rPr>
-      </w:r>
     </w:p>
     <w:p>
       <w:pPr>
-        <w:jc w:val="left"/>
         <w:rPr>
           <w:color w:val="222222"/>
           <w:sz w:val="21"/>
@@ -225,15 +187,9 @@
           <w:highlight w:val="white"/>
         </w:rPr>
       </w:pPr>
-      <w:r>
-        <w:rPr>
-          <w:rtl w:val="0"/>
-        </w:rPr>
-      </w:r>
     </w:p>
     <w:p>
       <w:pPr>
-        <w:jc w:val="left"/>
         <w:rPr>
           <w:color w:val="222222"/>
           <w:sz w:val="21"/>
@@ -247,32 +203,33 @@
           <w:sz w:val="21"/>
           <w:szCs w:val="21"/>
           <w:highlight w:val="white"/>
-          <w:rtl w:val="0"/>
         </w:rPr>
         <w:t xml:space="preserve">Donde </w:t>
       </w:r>
       <w:r>
         <w:rPr>
+          <w:noProof/>
           <w:color w:val="222222"/>
           <w:sz w:val="21"/>
           <w:szCs w:val="21"/>
           <w:highlight w:val="white"/>
         </w:rPr>
         <w:drawing>
-          <wp:inline distB="114300" distT="114300" distL="114300" distR="114300">
+          <wp:inline distT="114300" distB="114300" distL="114300" distR="114300" wp14:anchorId="6CBE8479" wp14:editId="63ED1A6E">
             <wp:extent cx="266700" cy="190500"/>
-            <wp:effectExtent b="0" l="0" r="0" t="0"/>
+            <wp:effectExtent l="0" t="0" r="0" b="0"/>
             <wp:docPr id="2" name="image8.png"/>
-            <a:graphic>
+            <wp:cNvGraphicFramePr/>
+            <a:graphic xmlns:a="http://schemas.openxmlformats.org/drawingml/2006/main">
               <a:graphicData uri="http://schemas.openxmlformats.org/drawingml/2006/picture">
-                <pic:pic>
+                <pic:pic xmlns:pic="http://schemas.openxmlformats.org/drawingml/2006/picture">
                   <pic:nvPicPr>
                     <pic:cNvPr id="0" name="image8.png"/>
                     <pic:cNvPicPr preferRelativeResize="0"/>
                   </pic:nvPicPr>
                   <pic:blipFill>
-                    <a:blip r:embed="rId8"/>
-                    <a:srcRect b="0" l="0" r="0" t="0"/>
+                    <a:blip r:embed="rId6"/>
+                    <a:srcRect/>
                     <a:stretch>
                       <a:fillRect/>
                     </a:stretch>
@@ -282,7 +239,9 @@
                       <a:off x="0" y="0"/>
                       <a:ext cx="266700" cy="190500"/>
                     </a:xfrm>
-                    <a:prstGeom prst="rect"/>
+                    <a:prstGeom prst="rect">
+                      <a:avLst/>
+                    </a:prstGeom>
                     <a:ln/>
                   </pic:spPr>
                 </pic:pic>
@@ -297,32 +256,33 @@
           <w:sz w:val="21"/>
           <w:szCs w:val="21"/>
           <w:highlight w:val="white"/>
-          <w:rtl w:val="0"/>
         </w:rPr>
         <w:t xml:space="preserve"> son números reales tales que </w:t>
       </w:r>
       <w:r>
         <w:rPr>
+          <w:noProof/>
           <w:color w:val="222222"/>
           <w:sz w:val="21"/>
           <w:szCs w:val="21"/>
           <w:highlight w:val="white"/>
         </w:rPr>
         <w:drawing>
-          <wp:inline distB="114300" distT="114300" distL="114300" distR="114300">
+          <wp:inline distT="114300" distB="114300" distL="114300" distR="114300" wp14:anchorId="1A1BCD33" wp14:editId="379BCBD5">
             <wp:extent cx="742950" cy="180975"/>
-            <wp:effectExtent b="0" l="0" r="0" t="0"/>
+            <wp:effectExtent l="0" t="0" r="0" b="0"/>
             <wp:docPr id="3" name="image3.png"/>
-            <a:graphic>
+            <wp:cNvGraphicFramePr/>
+            <a:graphic xmlns:a="http://schemas.openxmlformats.org/drawingml/2006/main">
               <a:graphicData uri="http://schemas.openxmlformats.org/drawingml/2006/picture">
-                <pic:pic>
+                <pic:pic xmlns:pic="http://schemas.openxmlformats.org/drawingml/2006/picture">
                   <pic:nvPicPr>
                     <pic:cNvPr id="0" name="image3.png"/>
                     <pic:cNvPicPr preferRelativeResize="0"/>
                   </pic:nvPicPr>
                   <pic:blipFill>
-                    <a:blip r:embed="rId9"/>
-                    <a:srcRect b="0" l="0" r="0" t="0"/>
+                    <a:blip r:embed="rId7"/>
+                    <a:srcRect/>
                     <a:stretch>
                       <a:fillRect/>
                     </a:stretch>
@@ -332,7 +292,9 @@
                       <a:off x="0" y="0"/>
                       <a:ext cx="742950" cy="180975"/>
                     </a:xfrm>
-                    <a:prstGeom prst="rect"/>
+                    <a:prstGeom prst="rect">
+                      <a:avLst/>
+                    </a:prstGeom>
                     <a:ln/>
                   </pic:spPr>
                 </pic:pic>
@@ -347,32 +309,53 @@
           <w:sz w:val="21"/>
           <w:szCs w:val="21"/>
           <w:highlight w:val="white"/>
-          <w:rtl w:val="0"/>
-        </w:rPr>
-        <w:t xml:space="preserve"> y </w:t>
-      </w:r>
-      <w:r>
-        <w:rPr>
+        </w:rPr>
+        <w:t xml:space="preserve"> </w:t>
+      </w:r>
+      <w:proofErr w:type="spellStart"/>
+      <w:r>
+        <w:rPr>
+          <w:color w:val="222222"/>
+          <w:sz w:val="21"/>
+          <w:szCs w:val="21"/>
+          <w:highlight w:val="white"/>
+        </w:rPr>
+        <w:t>y</w:t>
+      </w:r>
+      <w:proofErr w:type="spellEnd"/>
+      <w:r>
+        <w:rPr>
+          <w:color w:val="222222"/>
+          <w:sz w:val="21"/>
+          <w:szCs w:val="21"/>
+          <w:highlight w:val="white"/>
+        </w:rPr>
+        <w:t xml:space="preserve"> </w:t>
+      </w:r>
+      <w:r>
+        <w:rPr>
+          <w:noProof/>
           <w:color w:val="222222"/>
           <w:sz w:val="21"/>
           <w:szCs w:val="21"/>
           <w:highlight w:val="white"/>
         </w:rPr>
         <w:drawing>
-          <wp:inline distB="114300" distT="114300" distL="114300" distR="114300">
+          <wp:inline distT="114300" distB="114300" distL="114300" distR="114300" wp14:anchorId="6EE78DF5" wp14:editId="443DD934">
             <wp:extent cx="857250" cy="190500"/>
-            <wp:effectExtent b="0" l="0" r="0" t="0"/>
+            <wp:effectExtent l="0" t="0" r="0" b="0"/>
             <wp:docPr id="8" name="image6.png"/>
-            <a:graphic>
+            <wp:cNvGraphicFramePr/>
+            <a:graphic xmlns:a="http://schemas.openxmlformats.org/drawingml/2006/main">
               <a:graphicData uri="http://schemas.openxmlformats.org/drawingml/2006/picture">
-                <pic:pic>
+                <pic:pic xmlns:pic="http://schemas.openxmlformats.org/drawingml/2006/picture">
                   <pic:nvPicPr>
                     <pic:cNvPr id="0" name="image6.png"/>
                     <pic:cNvPicPr preferRelativeResize="0"/>
                   </pic:nvPicPr>
                   <pic:blipFill>
-                    <a:blip r:embed="rId10"/>
-                    <a:srcRect b="0" l="0" r="0" t="0"/>
+                    <a:blip r:embed="rId8"/>
+                    <a:srcRect/>
                     <a:stretch>
                       <a:fillRect/>
                     </a:stretch>
@@ -382,7 +365,9 @@
                       <a:off x="0" y="0"/>
                       <a:ext cx="857250" cy="190500"/>
                     </a:xfrm>
-                    <a:prstGeom prst="rect"/>
+                    <a:prstGeom prst="rect">
+                      <a:avLst/>
+                    </a:prstGeom>
                     <a:ln/>
                   </pic:spPr>
                 </pic:pic>
@@ -397,9 +382,8 @@
           <w:sz w:val="21"/>
           <w:szCs w:val="21"/>
           <w:highlight w:val="white"/>
-          <w:rtl w:val="0"/>
-        </w:rPr>
-        <w:t xml:space="preserve">.</w:t>
+        </w:rPr>
+        <w:t>.</w:t>
       </w:r>
     </w:p>
     <w:p>
@@ -408,26 +392,20 @@
         <w:keepNext w:val="0"/>
         <w:keepLines w:val="0"/>
         <w:pBdr>
-          <w:top w:color="auto" w:space="6" w:sz="0" w:val="none"/>
-          <w:bottom w:color="auto" w:space="0" w:sz="0" w:val="none"/>
+          <w:top w:val="none" w:sz="0" w:space="6" w:color="auto"/>
         </w:pBdr>
-        <w:shd w:fill="ffffff" w:val="clear"/>
-        <w:spacing w:after="60" w:before="80" w:line="384.00000000000006" w:lineRule="auto"/>
-        <w:rPr>
-          <w:b w:val="1"/>
+        <w:shd w:val="clear" w:color="auto" w:fill="FFFFFF"/>
+        <w:spacing w:before="80" w:after="60" w:line="384" w:lineRule="auto"/>
+        <w:rPr>
+          <w:b/>
           <w:color w:val="222222"/>
           <w:sz w:val="31"/>
           <w:szCs w:val="31"/>
           <w:highlight w:val="white"/>
         </w:rPr>
       </w:pPr>
-      <w:bookmarkStart w:colFirst="0" w:colLast="0" w:name="_iyfhikwzwuq3" w:id="0"/>
+      <w:bookmarkStart w:id="0" w:name="_iyfhikwzwuq3" w:colFirst="0" w:colLast="0"/>
       <w:bookmarkEnd w:id="0"/>
-      <w:r>
-        <w:rPr>
-          <w:rtl w:val="0"/>
-        </w:rPr>
-      </w:r>
     </w:p>
     <w:p>
       <w:pPr>
@@ -435,11 +413,10 @@
         <w:keepNext w:val="0"/>
         <w:keepLines w:val="0"/>
         <w:pBdr>
-          <w:top w:color="auto" w:space="6" w:sz="0" w:val="none"/>
-          <w:bottom w:color="auto" w:space="0" w:sz="0" w:val="none"/>
+          <w:top w:val="none" w:sz="0" w:space="6" w:color="auto"/>
         </w:pBdr>
-        <w:shd w:fill="ffffff" w:val="clear"/>
-        <w:spacing w:after="60" w:before="80" w:line="384.00000000000006" w:lineRule="auto"/>
+        <w:shd w:val="clear" w:color="auto" w:fill="FFFFFF"/>
+        <w:spacing w:before="80" w:after="60" w:line="384" w:lineRule="auto"/>
         <w:rPr>
           <w:color w:val="222222"/>
           <w:sz w:val="21"/>
@@ -447,28 +424,33 @@
           <w:highlight w:val="white"/>
         </w:rPr>
       </w:pPr>
-      <w:bookmarkStart w:colFirst="0" w:colLast="0" w:name="_mozbolr2vt7i" w:id="1"/>
+      <w:bookmarkStart w:id="1" w:name="_mozbolr2vt7i" w:colFirst="0" w:colLast="0"/>
       <w:bookmarkEnd w:id="1"/>
       <w:r>
         <w:rPr>
-          <w:b w:val="1"/>
+          <w:b/>
           <w:color w:val="222222"/>
           <w:sz w:val="31"/>
           <w:szCs w:val="31"/>
           <w:highlight w:val="white"/>
-          <w:rtl w:val="0"/>
-        </w:rPr>
-        <w:t xml:space="preserve">El qubit</w:t>
-      </w:r>
-      <w:r>
-        <w:rPr>
-          <w:rtl w:val="0"/>
-        </w:rPr>
-      </w:r>
+        </w:rPr>
+        <w:t xml:space="preserve">El </w:t>
+      </w:r>
+      <w:proofErr w:type="spellStart"/>
+      <w:r>
+        <w:rPr>
+          <w:b/>
+          <w:color w:val="222222"/>
+          <w:sz w:val="31"/>
+          <w:szCs w:val="31"/>
+          <w:highlight w:val="white"/>
+        </w:rPr>
+        <w:t>qubit</w:t>
+      </w:r>
+      <w:proofErr w:type="spellEnd"/>
     </w:p>
     <w:p>
       <w:pPr>
-        <w:jc w:val="left"/>
         <w:rPr>
           <w:color w:val="222222"/>
           <w:sz w:val="21"/>
@@ -482,32 +464,53 @@
           <w:sz w:val="21"/>
           <w:szCs w:val="21"/>
           <w:highlight w:val="white"/>
-          <w:rtl w:val="0"/>
-        </w:rPr>
-        <w:t xml:space="preserve">Un qubit se puede representar como una combinación lineal de los estados </w:t>
-      </w:r>
-      <w:r>
-        <w:rPr>
+        </w:rPr>
+        <w:t xml:space="preserve">Un </w:t>
+      </w:r>
+      <w:proofErr w:type="spellStart"/>
+      <w:r>
+        <w:rPr>
+          <w:color w:val="222222"/>
+          <w:sz w:val="21"/>
+          <w:szCs w:val="21"/>
+          <w:highlight w:val="white"/>
+        </w:rPr>
+        <w:t>qubit</w:t>
+      </w:r>
+      <w:proofErr w:type="spellEnd"/>
+      <w:r>
+        <w:rPr>
+          <w:color w:val="222222"/>
+          <w:sz w:val="21"/>
+          <w:szCs w:val="21"/>
+          <w:highlight w:val="white"/>
+        </w:rPr>
+        <w:t xml:space="preserve"> se puede representar como una combinación lineal de los estados </w:t>
+      </w:r>
+      <w:r>
+        <w:rPr>
+          <w:noProof/>
           <w:color w:val="222222"/>
           <w:sz w:val="21"/>
           <w:szCs w:val="21"/>
           <w:highlight w:val="white"/>
         </w:rPr>
         <w:drawing>
-          <wp:inline distB="114300" distT="114300" distL="114300" distR="114300">
+          <wp:inline distT="114300" distB="114300" distL="114300" distR="114300" wp14:anchorId="13C27AA2" wp14:editId="26E74B0E">
             <wp:extent cx="142875" cy="161925"/>
-            <wp:effectExtent b="0" l="0" r="0" t="0"/>
+            <wp:effectExtent l="0" t="0" r="0" b="0"/>
             <wp:docPr id="6" name="image2.png"/>
-            <a:graphic>
+            <wp:cNvGraphicFramePr/>
+            <a:graphic xmlns:a="http://schemas.openxmlformats.org/drawingml/2006/main">
               <a:graphicData uri="http://schemas.openxmlformats.org/drawingml/2006/picture">
-                <pic:pic>
+                <pic:pic xmlns:pic="http://schemas.openxmlformats.org/drawingml/2006/picture">
                   <pic:nvPicPr>
                     <pic:cNvPr id="0" name="image2.png"/>
                     <pic:cNvPicPr preferRelativeResize="0"/>
                   </pic:nvPicPr>
                   <pic:blipFill>
-                    <a:blip r:embed="rId11"/>
-                    <a:srcRect b="0" l="0" r="0" t="0"/>
+                    <a:blip r:embed="rId9"/>
+                    <a:srcRect/>
                     <a:stretch>
                       <a:fillRect/>
                     </a:stretch>
@@ -517,7 +520,9 @@
                       <a:off x="0" y="0"/>
                       <a:ext cx="142875" cy="161925"/>
                     </a:xfrm>
-                    <a:prstGeom prst="rect"/>
+                    <a:prstGeom prst="rect">
+                      <a:avLst/>
+                    </a:prstGeom>
                     <a:ln/>
                   </pic:spPr>
                 </pic:pic>
@@ -532,32 +537,33 @@
           <w:sz w:val="21"/>
           <w:szCs w:val="21"/>
           <w:highlight w:val="white"/>
-          <w:rtl w:val="0"/>
         </w:rPr>
         <w:t xml:space="preserve"> y </w:t>
       </w:r>
       <w:r>
         <w:rPr>
+          <w:noProof/>
           <w:color w:val="222222"/>
           <w:sz w:val="21"/>
           <w:szCs w:val="21"/>
           <w:highlight w:val="white"/>
         </w:rPr>
         <w:drawing>
-          <wp:inline distB="114300" distT="114300" distL="114300" distR="114300">
+          <wp:inline distT="114300" distB="114300" distL="114300" distR="114300" wp14:anchorId="12372664" wp14:editId="68C876AF">
             <wp:extent cx="142875" cy="161925"/>
-            <wp:effectExtent b="0" l="0" r="0" t="0"/>
+            <wp:effectExtent l="0" t="0" r="0" b="0"/>
             <wp:docPr id="7" name="image7.png"/>
-            <a:graphic>
+            <wp:cNvGraphicFramePr/>
+            <a:graphic xmlns:a="http://schemas.openxmlformats.org/drawingml/2006/main">
               <a:graphicData uri="http://schemas.openxmlformats.org/drawingml/2006/picture">
-                <pic:pic>
+                <pic:pic xmlns:pic="http://schemas.openxmlformats.org/drawingml/2006/picture">
                   <pic:nvPicPr>
                     <pic:cNvPr id="0" name="image7.png"/>
                     <pic:cNvPicPr preferRelativeResize="0"/>
                   </pic:nvPicPr>
                   <pic:blipFill>
-                    <a:blip r:embed="rId12"/>
-                    <a:srcRect b="0" l="0" r="0" t="0"/>
+                    <a:blip r:embed="rId10"/>
+                    <a:srcRect/>
                     <a:stretch>
                       <a:fillRect/>
                     </a:stretch>
@@ -567,7 +573,9 @@
                       <a:off x="0" y="0"/>
                       <a:ext cx="142875" cy="161925"/>
                     </a:xfrm>
-                    <a:prstGeom prst="rect"/>
+                    <a:prstGeom prst="rect">
+                      <a:avLst/>
+                    </a:prstGeom>
                     <a:ln/>
                   </pic:spPr>
                 </pic:pic>
@@ -582,14 +590,12 @@
           <w:sz w:val="21"/>
           <w:szCs w:val="21"/>
           <w:highlight w:val="white"/>
-          <w:rtl w:val="0"/>
-        </w:rPr>
-        <w:t xml:space="preserve">, es decir:</w:t>
+        </w:rPr>
+        <w:t>, es decir:</w:t>
       </w:r>
     </w:p>
     <w:p>
       <w:pPr>
-        <w:jc w:val="left"/>
         <w:rPr>
           <w:color w:val="222222"/>
           <w:sz w:val="21"/>
@@ -597,15 +603,9 @@
           <w:highlight w:val="white"/>
         </w:rPr>
       </w:pPr>
-      <w:r>
-        <w:rPr>
-          <w:rtl w:val="0"/>
-        </w:rPr>
-      </w:r>
     </w:p>
     <w:p>
       <w:pPr>
-        <w:jc w:val="left"/>
         <w:rPr>
           <w:color w:val="222222"/>
           <w:sz w:val="21"/>
@@ -615,26 +615,28 @@
       </w:pPr>
       <w:r>
         <w:rPr>
+          <w:noProof/>
           <w:color w:val="222222"/>
           <w:sz w:val="21"/>
           <w:szCs w:val="21"/>
           <w:highlight w:val="white"/>
         </w:rPr>
         <w:drawing>
-          <wp:inline distB="114300" distT="114300" distL="114300" distR="114300">
+          <wp:inline distT="114300" distB="114300" distL="114300" distR="114300" wp14:anchorId="6D7E05CB" wp14:editId="16B11E02">
             <wp:extent cx="1314450" cy="219075"/>
-            <wp:effectExtent b="0" l="0" r="0" t="0"/>
+            <wp:effectExtent l="0" t="0" r="0" b="0"/>
             <wp:docPr id="1" name="image1.png"/>
-            <a:graphic>
+            <wp:cNvGraphicFramePr/>
+            <a:graphic xmlns:a="http://schemas.openxmlformats.org/drawingml/2006/main">
               <a:graphicData uri="http://schemas.openxmlformats.org/drawingml/2006/picture">
-                <pic:pic>
+                <pic:pic xmlns:pic="http://schemas.openxmlformats.org/drawingml/2006/picture">
                   <pic:nvPicPr>
                     <pic:cNvPr id="0" name="image1.png"/>
                     <pic:cNvPicPr preferRelativeResize="0"/>
                   </pic:nvPicPr>
                   <pic:blipFill>
-                    <a:blip r:embed="rId13"/>
-                    <a:srcRect b="0" l="0" r="0" t="0"/>
+                    <a:blip r:embed="rId11"/>
+                    <a:srcRect/>
                     <a:stretch>
                       <a:fillRect/>
                     </a:stretch>
@@ -644,7 +646,9 @@
                       <a:off x="0" y="0"/>
                       <a:ext cx="1314450" cy="219075"/>
                     </a:xfrm>
-                    <a:prstGeom prst="rect"/>
+                    <a:prstGeom prst="rect">
+                      <a:avLst/>
+                    </a:prstGeom>
                     <a:ln/>
                   </pic:spPr>
                 </pic:pic>
@@ -653,15 +657,9 @@
           </wp:inline>
         </w:drawing>
       </w:r>
-      <w:r>
-        <w:rPr>
-          <w:rtl w:val="0"/>
-        </w:rPr>
-      </w:r>
     </w:p>
     <w:p>
       <w:pPr>
-        <w:jc w:val="left"/>
         <w:rPr>
           <w:color w:val="222222"/>
           <w:sz w:val="21"/>
@@ -669,15 +667,9 @@
           <w:highlight w:val="white"/>
         </w:rPr>
       </w:pPr>
-      <w:r>
-        <w:rPr>
-          <w:rtl w:val="0"/>
-        </w:rPr>
-      </w:r>
     </w:p>
     <w:p>
       <w:pPr>
-        <w:jc w:val="left"/>
         <w:rPr>
           <w:color w:val="222222"/>
           <w:sz w:val="28"/>
@@ -685,15 +677,9 @@
           <w:highlight w:val="white"/>
         </w:rPr>
       </w:pPr>
-      <w:r>
-        <w:rPr>
-          <w:rtl w:val="0"/>
-        </w:rPr>
-      </w:r>
     </w:p>
     <w:p>
       <w:pPr>
-        <w:jc w:val="left"/>
         <w:rPr>
           <w:color w:val="222222"/>
           <w:sz w:val="28"/>
@@ -703,30 +689,54 @@
       </w:pPr>
       <w:r>
         <w:rPr>
-          <w:rFonts w:ascii="Arial Unicode MS" w:cs="Arial Unicode MS" w:eastAsia="Arial Unicode MS" w:hAnsi="Arial Unicode MS"/>
+          <w:rFonts w:ascii="Arial Unicode MS" w:eastAsia="Arial Unicode MS" w:hAnsi="Arial Unicode MS" w:cs="Arial Unicode MS"/>
           <w:color w:val="222222"/>
           <w:sz w:val="28"/>
           <w:szCs w:val="28"/>
           <w:highlight w:val="white"/>
-          <w:rtl w:val="0"/>
         </w:rPr>
         <w:t xml:space="preserve">→ </w:t>
       </w:r>
       <m:oMath>
         <m:r>
+          <w:rPr>
+            <w:rFonts w:ascii="Cambria Math" w:hAnsi="Cambria Math"/>
+          </w:rPr>
           <m:t>α</m:t>
         </m:r>
         <m:r>
           <w:rPr>
-            <w:color w:val="222222"/>
-            <w:sz w:val="28"/>
-            <w:szCs w:val="28"/>
-            <w:highlight w:val="white"/>
-          </w:rPr>
-          <m:t xml:space="preserve"> = cos(</m:t>
-        </m:r>
-        <m:r>
-          <w:rPr>
+            <w:rFonts w:ascii="Cambria Math" w:hAnsi="Cambria Math"/>
+            <w:color w:val="222222"/>
+            <w:sz w:val="28"/>
+            <w:szCs w:val="28"/>
+            <w:highlight w:val="white"/>
+          </w:rPr>
+          <m:t xml:space="preserve"> = </m:t>
+        </m:r>
+        <m:r>
+          <w:rPr>
+            <w:rFonts w:ascii="Cambria Math" w:hAnsi="Cambria Math"/>
+            <w:color w:val="222222"/>
+            <w:sz w:val="28"/>
+            <w:szCs w:val="28"/>
+            <w:highlight w:val="white"/>
+          </w:rPr>
+          <m:t>cos</m:t>
+        </m:r>
+        <m:r>
+          <w:rPr>
+            <w:rFonts w:ascii="Cambria Math" w:hAnsi="Cambria Math"/>
+            <w:color w:val="222222"/>
+            <w:sz w:val="28"/>
+            <w:szCs w:val="28"/>
+            <w:highlight w:val="white"/>
+          </w:rPr>
+          <m:t>(</m:t>
+        </m:r>
+        <m:r>
+          <w:rPr>
+            <w:rFonts w:ascii="Cambria Math" w:hAnsi="Cambria Math"/>
             <w:color w:val="222222"/>
             <w:sz w:val="28"/>
             <w:szCs w:val="28"/>
@@ -736,23 +746,18 @@
         </m:r>
         <m:r>
           <w:rPr>
-            <w:color w:val="222222"/>
-            <w:sz w:val="28"/>
-            <w:szCs w:val="28"/>
-            <w:highlight w:val="white"/>
-          </w:rPr>
-          <m:t xml:space="preserve">/2)</m:t>
+            <w:rFonts w:ascii="Cambria Math" w:hAnsi="Cambria Math"/>
+            <w:color w:val="222222"/>
+            <w:sz w:val="28"/>
+            <w:szCs w:val="28"/>
+            <w:highlight w:val="white"/>
+          </w:rPr>
+          <m:t>/2)</m:t>
         </m:r>
       </m:oMath>
-      <w:r>
-        <w:rPr>
-          <w:rtl w:val="0"/>
-        </w:rPr>
-      </w:r>
     </w:p>
     <w:p>
       <w:pPr>
-        <w:jc w:val="left"/>
         <w:rPr>
           <w:color w:val="222222"/>
           <w:sz w:val="28"/>
@@ -762,32 +767,36 @@
       </w:pPr>
       <w:r>
         <w:rPr>
-          <w:rFonts w:ascii="Arial Unicode MS" w:cs="Arial Unicode MS" w:eastAsia="Arial Unicode MS" w:hAnsi="Arial Unicode MS"/>
+          <w:rFonts w:ascii="Arial Unicode MS" w:eastAsia="Arial Unicode MS" w:hAnsi="Arial Unicode MS" w:cs="Arial Unicode MS"/>
           <w:color w:val="222222"/>
           <w:sz w:val="28"/>
           <w:szCs w:val="28"/>
           <w:highlight w:val="white"/>
-          <w:rtl w:val="0"/>
         </w:rPr>
         <w:t xml:space="preserve">→ </w:t>
       </w:r>
       <m:oMath>
         <m:r>
+          <w:rPr>
+            <w:rFonts w:ascii="Cambria Math" w:hAnsi="Cambria Math"/>
+          </w:rPr>
           <m:t>β</m:t>
         </m:r>
         <m:r>
           <w:rPr>
-            <w:color w:val="222222"/>
-            <w:sz w:val="28"/>
-            <w:szCs w:val="28"/>
-            <w:highlight w:val="white"/>
-          </w:rPr>
-          <m:t xml:space="preserve"> = e</m:t>
+            <w:rFonts w:ascii="Cambria Math" w:hAnsi="Cambria Math"/>
+            <w:color w:val="222222"/>
+            <w:sz w:val="28"/>
+            <w:szCs w:val="28"/>
+            <w:highlight w:val="white"/>
+          </w:rPr>
+          <m:t xml:space="preserve"> = </m:t>
         </m:r>
         <m:sSup>
           <m:sSupPr>
             <m:ctrlPr>
               <w:rPr>
+                <w:rFonts w:ascii="Cambria Math" w:hAnsi="Cambria Math"/>
                 <w:color w:val="222222"/>
                 <w:sz w:val="28"/>
                 <w:szCs w:val="28"/>
@@ -795,39 +804,54 @@
               </w:rPr>
             </m:ctrlPr>
           </m:sSupPr>
-          <m:e/>
+          <m:e>
+            <m:r>
+              <w:rPr>
+                <w:rFonts w:ascii="Cambria Math" w:hAnsi="Cambria Math"/>
+                <w:color w:val="222222"/>
+                <w:sz w:val="28"/>
+                <w:szCs w:val="28"/>
+                <w:highlight w:val="white"/>
+              </w:rPr>
+              <m:t>e</m:t>
+            </m:r>
+          </m:e>
           <m:sup>
             <m:r>
               <w:rPr>
-                <w:color w:val="222222"/>
-                <w:sz w:val="28"/>
-                <w:szCs w:val="28"/>
-                <w:highlight w:val="white"/>
-              </w:rPr>
-              <m:t xml:space="preserve">i</m:t>
-            </m:r>
-            <m:r>
-              <w:rPr>
-                <w:color w:val="222222"/>
-                <w:sz w:val="28"/>
-                <w:szCs w:val="28"/>
-                <w:highlight w:val="white"/>
-              </w:rPr>
-              <m:t>ϕ</m:t>
+                <w:rFonts w:ascii="Cambria Math" w:hAnsi="Cambria Math"/>
+                <w:color w:val="222222"/>
+                <w:sz w:val="28"/>
+                <w:szCs w:val="28"/>
+                <w:highlight w:val="white"/>
+              </w:rPr>
+              <m:t>iϕ</m:t>
             </m:r>
           </m:sup>
         </m:sSup>
         <m:r>
           <w:rPr>
-            <w:color w:val="222222"/>
-            <w:sz w:val="28"/>
-            <w:szCs w:val="28"/>
-            <w:highlight w:val="white"/>
-          </w:rPr>
-          <m:t xml:space="preserve">sin(</m:t>
-        </m:r>
-        <m:r>
-          <w:rPr>
+            <w:rFonts w:ascii="Cambria Math" w:hAnsi="Cambria Math"/>
+            <w:color w:val="222222"/>
+            <w:sz w:val="28"/>
+            <w:szCs w:val="28"/>
+            <w:highlight w:val="white"/>
+          </w:rPr>
+          <m:t>sin</m:t>
+        </m:r>
+        <m:r>
+          <w:rPr>
+            <w:rFonts w:ascii="Cambria Math" w:hAnsi="Cambria Math"/>
+            <w:color w:val="222222"/>
+            <w:sz w:val="28"/>
+            <w:szCs w:val="28"/>
+            <w:highlight w:val="white"/>
+          </w:rPr>
+          <m:t>(</m:t>
+        </m:r>
+        <m:r>
+          <w:rPr>
+            <w:rFonts w:ascii="Cambria Math" w:hAnsi="Cambria Math"/>
             <w:color w:val="222222"/>
             <w:sz w:val="28"/>
             <w:szCs w:val="28"/>
@@ -837,23 +861,18 @@
         </m:r>
         <m:r>
           <w:rPr>
-            <w:color w:val="222222"/>
-            <w:sz w:val="28"/>
-            <w:szCs w:val="28"/>
-            <w:highlight w:val="white"/>
-          </w:rPr>
-          <m:t xml:space="preserve">/2)</m:t>
+            <w:rFonts w:ascii="Cambria Math" w:hAnsi="Cambria Math"/>
+            <w:color w:val="222222"/>
+            <w:sz w:val="28"/>
+            <w:szCs w:val="28"/>
+            <w:highlight w:val="white"/>
+          </w:rPr>
+          <m:t>/2)</m:t>
         </m:r>
       </m:oMath>
-      <w:r>
-        <w:rPr>
-          <w:rtl w:val="0"/>
-        </w:rPr>
-      </w:r>
     </w:p>
     <w:p>
       <w:pPr>
-        <w:jc w:val="left"/>
         <w:rPr>
           <w:color w:val="222222"/>
           <w:sz w:val="21"/>
@@ -861,15 +880,9 @@
           <w:highlight w:val="white"/>
         </w:rPr>
       </w:pPr>
-      <w:r>
-        <w:rPr>
-          <w:rtl w:val="0"/>
-        </w:rPr>
-      </w:r>
     </w:p>
     <w:p>
       <w:pPr>
-        <w:jc w:val="left"/>
         <w:rPr>
           <w:color w:val="222222"/>
           <w:sz w:val="21"/>
@@ -877,15 +890,9 @@
           <w:highlight w:val="white"/>
         </w:rPr>
       </w:pPr>
-      <w:r>
-        <w:rPr>
-          <w:rtl w:val="0"/>
-        </w:rPr>
-      </w:r>
     </w:p>
     <w:p>
       <w:pPr>
-        <w:jc w:val="left"/>
         <w:rPr>
           <w:color w:val="222222"/>
           <w:sz w:val="28"/>
@@ -895,32 +902,36 @@
       </w:pPr>
       <w:r>
         <w:rPr>
-          <w:rFonts w:ascii="Arial Unicode MS" w:cs="Arial Unicode MS" w:eastAsia="Arial Unicode MS" w:hAnsi="Arial Unicode MS"/>
+          <w:rFonts w:ascii="Arial Unicode MS" w:eastAsia="Arial Unicode MS" w:hAnsi="Arial Unicode MS" w:cs="Arial Unicode MS"/>
           <w:color w:val="222222"/>
           <w:sz w:val="28"/>
           <w:szCs w:val="28"/>
           <w:highlight w:val="white"/>
-          <w:rtl w:val="0"/>
         </w:rPr>
         <w:t xml:space="preserve">→ </w:t>
       </w:r>
       <m:oMath>
         <m:r>
+          <w:rPr>
+            <w:rFonts w:ascii="Cambria Math" w:hAnsi="Cambria Math"/>
+          </w:rPr>
           <m:t>θ</m:t>
         </m:r>
         <m:r>
           <w:rPr>
-            <w:color w:val="222222"/>
-            <w:sz w:val="28"/>
-            <w:szCs w:val="28"/>
-            <w:highlight w:val="white"/>
-          </w:rPr>
-          <m:t xml:space="preserve"> =2 cos</m:t>
+            <w:rFonts w:ascii="Cambria Math" w:hAnsi="Cambria Math"/>
+            <w:color w:val="222222"/>
+            <w:sz w:val="28"/>
+            <w:szCs w:val="28"/>
+            <w:highlight w:val="white"/>
+          </w:rPr>
+          <m:t xml:space="preserve"> =2 </m:t>
         </m:r>
         <m:sSup>
           <m:sSupPr>
             <m:ctrlPr>
               <w:rPr>
+                <w:rFonts w:ascii="Cambria Math" w:hAnsi="Cambria Math"/>
                 <w:color w:val="222222"/>
                 <w:sz w:val="28"/>
                 <w:szCs w:val="28"/>
@@ -928,30 +939,54 @@
               </w:rPr>
             </m:ctrlPr>
           </m:sSupPr>
-          <m:e/>
+          <m:e>
+            <m:r>
+              <w:rPr>
+                <w:rFonts w:ascii="Cambria Math" w:hAnsi="Cambria Math"/>
+                <w:color w:val="222222"/>
+                <w:sz w:val="28"/>
+                <w:szCs w:val="28"/>
+                <w:highlight w:val="white"/>
+              </w:rPr>
+              <m:t>cos</m:t>
+            </m:r>
+          </m:e>
           <m:sup>
             <m:r>
               <w:rPr>
-                <w:color w:val="222222"/>
-                <w:sz w:val="28"/>
-                <w:szCs w:val="28"/>
-                <w:highlight w:val="white"/>
-              </w:rPr>
-              <m:t xml:space="preserve">-1</m:t>
+                <w:rFonts w:ascii="Cambria Math" w:hAnsi="Cambria Math"/>
+                <w:color w:val="222222"/>
+                <w:sz w:val="28"/>
+                <w:szCs w:val="28"/>
+                <w:highlight w:val="white"/>
+              </w:rPr>
+              <m:t>-</m:t>
+            </m:r>
+            <m:r>
+              <w:rPr>
+                <w:rFonts w:ascii="Cambria Math" w:hAnsi="Cambria Math"/>
+                <w:color w:val="222222"/>
+                <w:sz w:val="28"/>
+                <w:szCs w:val="28"/>
+                <w:highlight w:val="white"/>
+              </w:rPr>
+              <m:t>1</m:t>
             </m:r>
           </m:sup>
         </m:sSup>
         <m:r>
           <w:rPr>
-            <w:color w:val="222222"/>
-            <w:sz w:val="28"/>
-            <w:szCs w:val="28"/>
-            <w:highlight w:val="white"/>
-          </w:rPr>
-          <m:t xml:space="preserve">(</m:t>
-        </m:r>
-        <m:r>
-          <w:rPr>
+            <w:rFonts w:ascii="Cambria Math" w:hAnsi="Cambria Math"/>
+            <w:color w:val="222222"/>
+            <w:sz w:val="28"/>
+            <w:szCs w:val="28"/>
+            <w:highlight w:val="white"/>
+          </w:rPr>
+          <m:t>(</m:t>
+        </m:r>
+        <m:r>
+          <w:rPr>
+            <w:rFonts w:ascii="Cambria Math" w:hAnsi="Cambria Math"/>
             <w:color w:val="222222"/>
             <w:sz w:val="28"/>
             <w:szCs w:val="28"/>
@@ -961,23 +996,18 @@
         </m:r>
         <m:r>
           <w:rPr>
-            <w:color w:val="222222"/>
-            <w:sz w:val="28"/>
-            <w:szCs w:val="28"/>
-            <w:highlight w:val="white"/>
-          </w:rPr>
-          <m:t xml:space="preserve">)</m:t>
+            <w:rFonts w:ascii="Cambria Math" w:hAnsi="Cambria Math"/>
+            <w:color w:val="222222"/>
+            <w:sz w:val="28"/>
+            <w:szCs w:val="28"/>
+            <w:highlight w:val="white"/>
+          </w:rPr>
+          <m:t>)</m:t>
         </m:r>
       </m:oMath>
-      <w:r>
-        <w:rPr>
-          <w:rtl w:val="0"/>
-        </w:rPr>
-      </w:r>
     </w:p>
     <w:p>
       <w:pPr>
-        <w:jc w:val="left"/>
         <w:rPr>
           <w:color w:val="222222"/>
           <w:sz w:val="28"/>
@@ -985,15 +1015,9 @@
           <w:highlight w:val="white"/>
         </w:rPr>
       </w:pPr>
-      <w:r>
-        <w:rPr>
-          <w:rtl w:val="0"/>
-        </w:rPr>
-      </w:r>
     </w:p>
     <w:p>
       <w:pPr>
-        <w:jc w:val="left"/>
         <w:rPr>
           <w:color w:val="222222"/>
           <w:sz w:val="28"/>
@@ -1003,21 +1027,24 @@
       </w:pPr>
       <w:r>
         <w:rPr>
-          <w:rFonts w:ascii="Arial Unicode MS" w:cs="Arial Unicode MS" w:eastAsia="Arial Unicode MS" w:hAnsi="Arial Unicode MS"/>
+          <w:rFonts w:ascii="Arial Unicode MS" w:eastAsia="Arial Unicode MS" w:hAnsi="Arial Unicode MS" w:cs="Arial Unicode MS"/>
           <w:color w:val="222222"/>
           <w:sz w:val="28"/>
           <w:szCs w:val="28"/>
           <w:highlight w:val="white"/>
-          <w:rtl w:val="0"/>
         </w:rPr>
         <w:t xml:space="preserve">→ </w:t>
       </w:r>
       <m:oMath>
         <m:r>
+          <w:rPr>
+            <w:rFonts w:ascii="Cambria Math" w:hAnsi="Cambria Math"/>
+          </w:rPr>
           <m:t>ϕ</m:t>
         </m:r>
         <m:r>
           <w:rPr>
+            <w:rFonts w:ascii="Cambria Math" w:hAnsi="Cambria Math"/>
             <w:color w:val="222222"/>
             <w:sz w:val="28"/>
             <w:szCs w:val="28"/>
@@ -1029,6 +1056,7 @@
           <m:fPr>
             <m:ctrlPr>
               <w:rPr>
+                <w:rFonts w:ascii="Cambria Math" w:hAnsi="Cambria Math"/>
                 <w:color w:val="222222"/>
                 <w:sz w:val="28"/>
                 <w:szCs w:val="28"/>
@@ -1039,15 +1067,27 @@
           <m:num>
             <m:r>
               <w:rPr>
-                <w:color w:val="222222"/>
-                <w:sz w:val="28"/>
-                <w:szCs w:val="28"/>
-                <w:highlight w:val="white"/>
-              </w:rPr>
-              <m:t xml:space="preserve">ln(</m:t>
+                <w:rFonts w:ascii="Cambria Math" w:hAnsi="Cambria Math"/>
+                <w:color w:val="222222"/>
+                <w:sz w:val="28"/>
+                <w:szCs w:val="28"/>
+                <w:highlight w:val="white"/>
+              </w:rPr>
+              <m:t>ln</m:t>
             </m:r>
             <m:r>
               <w:rPr>
+                <w:rFonts w:ascii="Cambria Math" w:hAnsi="Cambria Math"/>
+                <w:color w:val="222222"/>
+                <w:sz w:val="28"/>
+                <w:szCs w:val="28"/>
+                <w:highlight w:val="white"/>
+              </w:rPr>
+              <m:t>(</m:t>
+            </m:r>
+            <m:r>
+              <w:rPr>
+                <w:rFonts w:ascii="Cambria Math" w:hAnsi="Cambria Math"/>
                 <w:color w:val="222222"/>
                 <w:sz w:val="28"/>
                 <w:szCs w:val="28"/>
@@ -1057,15 +1097,37 @@
             </m:r>
             <m:r>
               <w:rPr>
-                <w:color w:val="222222"/>
-                <w:sz w:val="28"/>
-                <w:szCs w:val="28"/>
-                <w:highlight w:val="white"/>
-              </w:rPr>
-              <m:t xml:space="preserve">/sin(</m:t>
+                <w:rFonts w:ascii="Cambria Math" w:hAnsi="Cambria Math"/>
+                <w:color w:val="222222"/>
+                <w:sz w:val="28"/>
+                <w:szCs w:val="28"/>
+                <w:highlight w:val="white"/>
+              </w:rPr>
+              <m:t>/</m:t>
             </m:r>
             <m:r>
               <w:rPr>
+                <w:rFonts w:ascii="Cambria Math" w:hAnsi="Cambria Math"/>
+                <w:color w:val="222222"/>
+                <w:sz w:val="28"/>
+                <w:szCs w:val="28"/>
+                <w:highlight w:val="white"/>
+              </w:rPr>
+              <m:t>sin</m:t>
+            </m:r>
+            <m:r>
+              <w:rPr>
+                <w:rFonts w:ascii="Cambria Math" w:hAnsi="Cambria Math"/>
+                <w:color w:val="222222"/>
+                <w:sz w:val="28"/>
+                <w:szCs w:val="28"/>
+                <w:highlight w:val="white"/>
+              </w:rPr>
+              <m:t>(</m:t>
+            </m:r>
+            <m:r>
+              <w:rPr>
+                <w:rFonts w:ascii="Cambria Math" w:hAnsi="Cambria Math"/>
                 <w:color w:val="222222"/>
                 <w:sz w:val="28"/>
                 <w:szCs w:val="28"/>
@@ -1075,23 +1137,25 @@
             </m:r>
             <m:r>
               <w:rPr>
-                <w:color w:val="222222"/>
-                <w:sz w:val="28"/>
-                <w:szCs w:val="28"/>
-                <w:highlight w:val="white"/>
-              </w:rPr>
-              <m:t xml:space="preserve">/2))</m:t>
+                <w:rFonts w:ascii="Cambria Math" w:hAnsi="Cambria Math"/>
+                <w:color w:val="222222"/>
+                <w:sz w:val="28"/>
+                <w:szCs w:val="28"/>
+                <w:highlight w:val="white"/>
+              </w:rPr>
+              <m:t>/2))</m:t>
             </m:r>
           </m:num>
           <m:den>
             <m:r>
               <w:rPr>
-                <w:color w:val="222222"/>
-                <w:sz w:val="28"/>
-                <w:szCs w:val="28"/>
-                <w:highlight w:val="white"/>
-              </w:rPr>
-              <m:t xml:space="preserve">i</m:t>
+                <w:rFonts w:ascii="Cambria Math" w:hAnsi="Cambria Math"/>
+                <w:color w:val="222222"/>
+                <w:sz w:val="28"/>
+                <w:szCs w:val="28"/>
+                <w:highlight w:val="white"/>
+              </w:rPr>
+              <m:t>i</m:t>
             </m:r>
           </m:den>
         </m:f>
@@ -1102,13 +1166,13 @@
           <w:sz w:val="28"/>
           <w:szCs w:val="28"/>
           <w:highlight w:val="white"/>
-          <w:rtl w:val="0"/>
         </w:rPr>
         <w:t xml:space="preserve">= </w:t>
       </w:r>
       <m:oMath>
         <m:r>
           <w:rPr>
+            <w:rFonts w:ascii="Cambria Math" w:hAnsi="Cambria Math"/>
             <w:color w:val="222222"/>
             <w:sz w:val="28"/>
             <w:szCs w:val="28"/>
@@ -1120,6 +1184,7 @@
           <m:fPr>
             <m:ctrlPr>
               <w:rPr>
+                <w:rFonts w:ascii="Cambria Math" w:hAnsi="Cambria Math"/>
                 <w:color w:val="222222"/>
                 <w:sz w:val="28"/>
                 <w:szCs w:val="28"/>
@@ -1130,15 +1195,27 @@
           <m:num>
             <m:r>
               <w:rPr>
-                <w:color w:val="222222"/>
-                <w:sz w:val="28"/>
-                <w:szCs w:val="28"/>
-                <w:highlight w:val="white"/>
-              </w:rPr>
-              <m:t xml:space="preserve">ln(</m:t>
+                <w:rFonts w:ascii="Cambria Math" w:hAnsi="Cambria Math"/>
+                <w:color w:val="222222"/>
+                <w:sz w:val="28"/>
+                <w:szCs w:val="28"/>
+                <w:highlight w:val="white"/>
+              </w:rPr>
+              <m:t>ln</m:t>
             </m:r>
             <m:r>
               <w:rPr>
+                <w:rFonts w:ascii="Cambria Math" w:hAnsi="Cambria Math"/>
+                <w:color w:val="222222"/>
+                <w:sz w:val="28"/>
+                <w:szCs w:val="28"/>
+                <w:highlight w:val="white"/>
+              </w:rPr>
+              <m:t>(</m:t>
+            </m:r>
+            <m:r>
+              <w:rPr>
+                <w:rFonts w:ascii="Cambria Math" w:hAnsi="Cambria Math"/>
                 <w:color w:val="222222"/>
                 <w:sz w:val="28"/>
                 <w:szCs w:val="28"/>
@@ -1148,15 +1225,37 @@
             </m:r>
             <m:r>
               <w:rPr>
-                <w:color w:val="222222"/>
-                <w:sz w:val="28"/>
-                <w:szCs w:val="28"/>
-                <w:highlight w:val="white"/>
-              </w:rPr>
-              <m:t xml:space="preserve">/sin(</m:t>
+                <w:rFonts w:ascii="Cambria Math" w:hAnsi="Cambria Math"/>
+                <w:color w:val="222222"/>
+                <w:sz w:val="28"/>
+                <w:szCs w:val="28"/>
+                <w:highlight w:val="white"/>
+              </w:rPr>
+              <m:t>/</m:t>
             </m:r>
             <m:r>
               <w:rPr>
+                <w:rFonts w:ascii="Cambria Math" w:hAnsi="Cambria Math"/>
+                <w:color w:val="222222"/>
+                <w:sz w:val="28"/>
+                <w:szCs w:val="28"/>
+                <w:highlight w:val="white"/>
+              </w:rPr>
+              <m:t>sin</m:t>
+            </m:r>
+            <m:r>
+              <w:rPr>
+                <w:rFonts w:ascii="Cambria Math" w:hAnsi="Cambria Math"/>
+                <w:color w:val="222222"/>
+                <w:sz w:val="28"/>
+                <w:szCs w:val="28"/>
+                <w:highlight w:val="white"/>
+              </w:rPr>
+              <m:t>(</m:t>
+            </m:r>
+            <m:r>
+              <w:rPr>
+                <w:rFonts w:ascii="Cambria Math" w:hAnsi="Cambria Math"/>
                 <w:color w:val="222222"/>
                 <w:sz w:val="28"/>
                 <w:szCs w:val="28"/>
@@ -1166,28 +1265,51 @@
             </m:r>
             <m:r>
               <w:rPr>
-                <w:color w:val="222222"/>
-                <w:sz w:val="28"/>
-                <w:szCs w:val="28"/>
-                <w:highlight w:val="white"/>
-              </w:rPr>
-              <m:t xml:space="preserve">/2))* (-i)</m:t>
+                <w:rFonts w:ascii="Cambria Math" w:hAnsi="Cambria Math"/>
+                <w:color w:val="222222"/>
+                <w:sz w:val="28"/>
+                <w:szCs w:val="28"/>
+                <w:highlight w:val="white"/>
+              </w:rPr>
+              <m:t>/2))* (-</m:t>
+            </m:r>
+            <m:r>
+              <w:rPr>
+                <w:rFonts w:ascii="Cambria Math" w:hAnsi="Cambria Math"/>
+                <w:color w:val="222222"/>
+                <w:sz w:val="28"/>
+                <w:szCs w:val="28"/>
+                <w:highlight w:val="white"/>
+              </w:rPr>
+              <m:t>i</m:t>
+            </m:r>
+            <m:r>
+              <w:rPr>
+                <w:rFonts w:ascii="Cambria Math" w:hAnsi="Cambria Math"/>
+                <w:color w:val="222222"/>
+                <w:sz w:val="28"/>
+                <w:szCs w:val="28"/>
+                <w:highlight w:val="white"/>
+              </w:rPr>
+              <m:t>)</m:t>
             </m:r>
           </m:num>
           <m:den>
             <m:r>
               <w:rPr>
-                <w:color w:val="222222"/>
-                <w:sz w:val="28"/>
-                <w:szCs w:val="28"/>
-                <w:highlight w:val="white"/>
-              </w:rPr>
-              <m:t xml:space="preserve">-i</m:t>
+                <w:rFonts w:ascii="Cambria Math" w:hAnsi="Cambria Math"/>
+                <w:color w:val="222222"/>
+                <w:sz w:val="28"/>
+                <w:szCs w:val="28"/>
+                <w:highlight w:val="white"/>
+              </w:rPr>
+              <m:t>-</m:t>
             </m:r>
             <m:sSup>
               <m:sSupPr>
                 <m:ctrlPr>
                   <w:rPr>
+                    <w:rFonts w:ascii="Cambria Math" w:hAnsi="Cambria Math"/>
                     <w:color w:val="222222"/>
                     <w:sz w:val="28"/>
                     <w:szCs w:val="28"/>
@@ -1195,16 +1317,28 @@
                   </w:rPr>
                 </m:ctrlPr>
               </m:sSupPr>
-              <m:e/>
-              <m:sup>
+              <m:e>
                 <m:r>
                   <w:rPr>
+                    <w:rFonts w:ascii="Cambria Math" w:hAnsi="Cambria Math"/>
                     <w:color w:val="222222"/>
                     <w:sz w:val="28"/>
                     <w:szCs w:val="28"/>
                     <w:highlight w:val="white"/>
                   </w:rPr>
-                  <m:t xml:space="preserve">2</m:t>
+                  <m:t>i</m:t>
+                </m:r>
+              </m:e>
+              <m:sup>
+                <m:r>
+                  <w:rPr>
+                    <w:rFonts w:ascii="Cambria Math" w:hAnsi="Cambria Math"/>
+                    <w:color w:val="222222"/>
+                    <w:sz w:val="28"/>
+                    <w:szCs w:val="28"/>
+                    <w:highlight w:val="white"/>
+                  </w:rPr>
+                  <m:t>2</m:t>
                 </m:r>
               </m:sup>
             </m:sSup>
@@ -1217,22 +1351,63 @@
           <w:sz w:val="28"/>
           <w:szCs w:val="28"/>
           <w:highlight w:val="white"/>
-          <w:rtl w:val="0"/>
         </w:rPr>
         <w:t xml:space="preserve">= </w:t>
       </w:r>
       <m:oMath>
         <m:r>
           <w:rPr>
-            <w:color w:val="222222"/>
-            <w:sz w:val="28"/>
-            <w:szCs w:val="28"/>
-            <w:highlight w:val="white"/>
-          </w:rPr>
-          <m:t xml:space="preserve">-i*ln(</m:t>
-        </m:r>
-        <m:r>
-          <w:rPr>
+            <w:rFonts w:ascii="Cambria Math" w:hAnsi="Cambria Math"/>
+            <w:color w:val="222222"/>
+            <w:sz w:val="28"/>
+            <w:szCs w:val="28"/>
+            <w:highlight w:val="white"/>
+          </w:rPr>
+          <m:t>-</m:t>
+        </m:r>
+        <m:r>
+          <w:rPr>
+            <w:rFonts w:ascii="Cambria Math" w:hAnsi="Cambria Math"/>
+            <w:color w:val="222222"/>
+            <w:sz w:val="28"/>
+            <w:szCs w:val="28"/>
+            <w:highlight w:val="white"/>
+          </w:rPr>
+          <m:t>i</m:t>
+        </m:r>
+        <m:r>
+          <w:rPr>
+            <w:rFonts w:ascii="Cambria Math" w:hAnsi="Cambria Math"/>
+            <w:color w:val="222222"/>
+            <w:sz w:val="28"/>
+            <w:szCs w:val="28"/>
+            <w:highlight w:val="white"/>
+          </w:rPr>
+          <m:t>*</m:t>
+        </m:r>
+        <m:r>
+          <w:rPr>
+            <w:rFonts w:ascii="Cambria Math" w:hAnsi="Cambria Math"/>
+            <w:color w:val="222222"/>
+            <w:sz w:val="28"/>
+            <w:szCs w:val="28"/>
+            <w:highlight w:val="white"/>
+          </w:rPr>
+          <m:t>ln</m:t>
+        </m:r>
+        <m:r>
+          <w:rPr>
+            <w:rFonts w:ascii="Cambria Math" w:hAnsi="Cambria Math"/>
+            <w:color w:val="222222"/>
+            <w:sz w:val="28"/>
+            <w:szCs w:val="28"/>
+            <w:highlight w:val="white"/>
+          </w:rPr>
+          <m:t>(</m:t>
+        </m:r>
+        <m:r>
+          <w:rPr>
+            <w:rFonts w:ascii="Cambria Math" w:hAnsi="Cambria Math"/>
             <w:color w:val="222222"/>
             <w:sz w:val="28"/>
             <w:szCs w:val="28"/>
@@ -1242,15 +1417,37 @@
         </m:r>
         <m:r>
           <w:rPr>
-            <w:color w:val="222222"/>
-            <w:sz w:val="28"/>
-            <w:szCs w:val="28"/>
-            <w:highlight w:val="white"/>
-          </w:rPr>
-          <m:t xml:space="preserve">/sin(</m:t>
-        </m:r>
-        <m:r>
-          <w:rPr>
+            <w:rFonts w:ascii="Cambria Math" w:hAnsi="Cambria Math"/>
+            <w:color w:val="222222"/>
+            <w:sz w:val="28"/>
+            <w:szCs w:val="28"/>
+            <w:highlight w:val="white"/>
+          </w:rPr>
+          <m:t>/</m:t>
+        </m:r>
+        <m:r>
+          <w:rPr>
+            <w:rFonts w:ascii="Cambria Math" w:hAnsi="Cambria Math"/>
+            <w:color w:val="222222"/>
+            <w:sz w:val="28"/>
+            <w:szCs w:val="28"/>
+            <w:highlight w:val="white"/>
+          </w:rPr>
+          <m:t>sin</m:t>
+        </m:r>
+        <m:r>
+          <w:rPr>
+            <w:rFonts w:ascii="Cambria Math" w:hAnsi="Cambria Math"/>
+            <w:color w:val="222222"/>
+            <w:sz w:val="28"/>
+            <w:szCs w:val="28"/>
+            <w:highlight w:val="white"/>
+          </w:rPr>
+          <m:t>(</m:t>
+        </m:r>
+        <m:r>
+          <w:rPr>
+            <w:rFonts w:ascii="Cambria Math" w:hAnsi="Cambria Math"/>
             <w:color w:val="222222"/>
             <w:sz w:val="28"/>
             <w:szCs w:val="28"/>
@@ -1260,23 +1457,18 @@
         </m:r>
         <m:r>
           <w:rPr>
-            <w:color w:val="222222"/>
-            <w:sz w:val="28"/>
-            <w:szCs w:val="28"/>
-            <w:highlight w:val="white"/>
-          </w:rPr>
-          <m:t xml:space="preserve">/2))</m:t>
+            <w:rFonts w:ascii="Cambria Math" w:hAnsi="Cambria Math"/>
+            <w:color w:val="222222"/>
+            <w:sz w:val="28"/>
+            <w:szCs w:val="28"/>
+            <w:highlight w:val="white"/>
+          </w:rPr>
+          <m:t>/2))</m:t>
         </m:r>
       </m:oMath>
-      <w:r>
-        <w:rPr>
-          <w:rtl w:val="0"/>
-        </w:rPr>
-      </w:r>
     </w:p>
     <w:p>
       <w:pPr>
-        <w:jc w:val="left"/>
         <w:rPr>
           <w:color w:val="222222"/>
           <w:sz w:val="21"/>
@@ -1284,15 +1476,9 @@
           <w:highlight w:val="white"/>
         </w:rPr>
       </w:pPr>
-      <w:r>
-        <w:rPr>
-          <w:rtl w:val="0"/>
-        </w:rPr>
-      </w:r>
     </w:p>
     <w:p>
       <w:pPr>
-        <w:jc w:val="left"/>
         <w:rPr>
           <w:color w:val="222222"/>
           <w:sz w:val="21"/>
@@ -1306,51 +1492,41 @@
           <w:sz w:val="21"/>
           <w:szCs w:val="21"/>
           <w:highlight w:val="white"/>
-          <w:rtl w:val="0"/>
         </w:rPr>
         <w:t xml:space="preserve">Fuente: </w:t>
       </w:r>
-      <w:hyperlink r:id="rId14">
+      <w:hyperlink r:id="rId12">
         <w:r>
           <w:rPr>
-            <w:color w:val="1155cc"/>
+            <w:color w:val="1155CC"/>
             <w:sz w:val="21"/>
             <w:szCs w:val="21"/>
             <w:highlight w:val="white"/>
             <w:u w:val="single"/>
-            <w:rtl w:val="0"/>
-          </w:rPr>
-          <w:t xml:space="preserve">https://es.wikipedia.org/wiki/Esfera_de_Bloch</w:t>
+          </w:rPr>
+          <w:t>https://es.wikipedia.org/wiki/Esfera_de_Bloch</w:t>
         </w:r>
       </w:hyperlink>
-      <w:r>
-        <w:rPr>
-          <w:rtl w:val="0"/>
-        </w:rPr>
-      </w:r>
     </w:p>
     <w:sectPr>
-      <w:pgSz w:h="16834" w:w="11909"/>
-      <w:pgMar w:bottom="1440" w:top="1440" w:left="1440" w:right="1440" w:header="720" w:footer="720"/>
+      <w:pgSz w:w="11909" w:h="16834"/>
+      <w:pgMar w:top="1440" w:right="1440" w:bottom="1440" w:left="1440" w:header="720" w:footer="720" w:gutter="0"/>
       <w:pgNumType w:start="1"/>
+      <w:cols w:space="720"/>
     </w:sectPr>
   </w:body>
 </w:document>
 </file>
 
-<file path=word/numbering.xml><?xml version="1.0" encoding="utf-8"?>
-<w:numbering xmlns:mc="http://schemas.openxmlformats.org/markup-compatibility/2006" xmlns:o="urn:schemas-microsoft-com:office:office" xmlns:r="http://schemas.openxmlformats.org/officeDocument/2006/relationships" xmlns:m="http://schemas.openxmlformats.org/officeDocument/2006/math" xmlns:v="urn:schemas-microsoft-com:vml" xmlns:wp="http://schemas.openxmlformats.org/drawingml/2006/wordprocessingDrawing" xmlns:w10="urn:schemas-microsoft-com:office:word" xmlns:w="http://schemas.openxmlformats.org/wordprocessingml/2006/main" xmlns:wne="http://schemas.microsoft.com/office/word/2006/wordml" xmlns:sl="http://schemas.openxmlformats.org/schemaLibrary/2006/main" xmlns:a="http://schemas.openxmlformats.org/drawingml/2006/main" xmlns:pic="http://schemas.openxmlformats.org/drawingml/2006/picture" xmlns:c="http://schemas.openxmlformats.org/drawingml/2006/chart" xmlns:lc="http://schemas.openxmlformats.org/drawingml/2006/lockedCanvas" xmlns:dgm="http://schemas.openxmlformats.org/drawingml/2006/diagram" xmlns:wps="http://schemas.microsoft.com/office/word/2010/wordprocessingShape" xmlns:wpg="http://schemas.microsoft.com/office/word/2010/wordprocessingGroup" xmlns:w14="http://schemas.microsoft.com/office/word/2010/wordml" xmlns:w15="http://schemas.microsoft.com/office/word/2012/wordml"/>
-</file>
-
 <file path=word/styles.xml><?xml version="1.0" encoding="utf-8"?>
-<w:styles xmlns:mc="http://schemas.openxmlformats.org/markup-compatibility/2006" xmlns:o="urn:schemas-microsoft-com:office:office" xmlns:r="http://schemas.openxmlformats.org/officeDocument/2006/relationships" xmlns:m="http://schemas.openxmlformats.org/officeDocument/2006/math" xmlns:v="urn:schemas-microsoft-com:vml" xmlns:wp="http://schemas.openxmlformats.org/drawingml/2006/wordprocessingDrawing" xmlns:w10="urn:schemas-microsoft-com:office:word" xmlns:w="http://schemas.openxmlformats.org/wordprocessingml/2006/main" xmlns:wne="http://schemas.microsoft.com/office/word/2006/wordml" xmlns:sl="http://schemas.openxmlformats.org/schemaLibrary/2006/main" xmlns:a="http://schemas.openxmlformats.org/drawingml/2006/main" xmlns:pic="http://schemas.openxmlformats.org/drawingml/2006/picture" xmlns:c="http://schemas.openxmlformats.org/drawingml/2006/chart" xmlns:lc="http://schemas.openxmlformats.org/drawingml/2006/lockedCanvas" xmlns:dgm="http://schemas.openxmlformats.org/drawingml/2006/diagram" xmlns:wps="http://schemas.microsoft.com/office/word/2010/wordprocessingShape" xmlns:wpg="http://schemas.microsoft.com/office/word/2010/wordprocessingGroup" xmlns:w14="http://schemas.microsoft.com/office/word/2010/wordml" xmlns:w15="http://schemas.microsoft.com/office/word/2012/wordml">
+<w:styles xmlns:mc="http://schemas.openxmlformats.org/markup-compatibility/2006" xmlns:r="http://schemas.openxmlformats.org/officeDocument/2006/relationships" xmlns:w="http://schemas.openxmlformats.org/wordprocessingml/2006/main" xmlns:w14="http://schemas.microsoft.com/office/word/2010/wordml" xmlns:w15="http://schemas.microsoft.com/office/word/2012/wordml" xmlns:w16cex="http://schemas.microsoft.com/office/word/2018/wordml/cex" xmlns:w16cid="http://schemas.microsoft.com/office/word/2016/wordml/cid" xmlns:w16="http://schemas.microsoft.com/office/word/2018/wordml" xmlns:w16se="http://schemas.microsoft.com/office/word/2015/wordml/symex" mc:Ignorable="w14 w15 w16se w16cid w16 w16cex">
   <w:docDefaults>
     <w:rPrDefault>
       <w:rPr>
-        <w:rFonts w:ascii="Arial" w:cs="Arial" w:eastAsia="Arial" w:hAnsi="Arial"/>
+        <w:rFonts w:ascii="Arial" w:eastAsia="Arial" w:hAnsi="Arial" w:cs="Arial"/>
         <w:sz w:val="22"/>
         <w:szCs w:val="22"/>
-        <w:lang w:val="es"/>
+        <w:lang w:val="es" w:eastAsia="es-AR" w:bidi="ar-SA"/>
       </w:rPr>
     </w:rPrDefault>
     <w:pPrDefault>
@@ -1359,20 +1535,399 @@
       </w:pPr>
     </w:pPrDefault>
   </w:docDefaults>
-  <w:style w:type="paragraph" w:styleId="Normal" w:default="1">
-    <w:name w:val="normal"/>
-  </w:style>
-  <w:style w:type="table" w:styleId="TableNormal" w:default="1">
-    <w:name w:val="Table Normal"/>
+  <w:latentStyles w:defLockedState="0" w:defUIPriority="99" w:defSemiHidden="0" w:defUnhideWhenUsed="0" w:defQFormat="0" w:count="376">
+    <w:lsdException w:name="Normal" w:uiPriority="0" w:qFormat="1"/>
+    <w:lsdException w:name="heading 1" w:uiPriority="9" w:qFormat="1"/>
+    <w:lsdException w:name="heading 2" w:semiHidden="1" w:uiPriority="9" w:unhideWhenUsed="1" w:qFormat="1"/>
+    <w:lsdException w:name="heading 3" w:semiHidden="1" w:uiPriority="9" w:unhideWhenUsed="1" w:qFormat="1"/>
+    <w:lsdException w:name="heading 4" w:semiHidden="1" w:uiPriority="9" w:unhideWhenUsed="1" w:qFormat="1"/>
+    <w:lsdException w:name="heading 5" w:semiHidden="1" w:uiPriority="9" w:unhideWhenUsed="1" w:qFormat="1"/>
+    <w:lsdException w:name="heading 6" w:semiHidden="1" w:uiPriority="9" w:unhideWhenUsed="1" w:qFormat="1"/>
+    <w:lsdException w:name="heading 7" w:semiHidden="1" w:uiPriority="9" w:unhideWhenUsed="1" w:qFormat="1"/>
+    <w:lsdException w:name="heading 8" w:semiHidden="1" w:uiPriority="9" w:unhideWhenUsed="1" w:qFormat="1"/>
+    <w:lsdException w:name="heading 9" w:semiHidden="1" w:uiPriority="9" w:unhideWhenUsed="1" w:qFormat="1"/>
+    <w:lsdException w:name="index 1" w:semiHidden="1" w:unhideWhenUsed="1"/>
+    <w:lsdException w:name="index 2" w:semiHidden="1" w:unhideWhenUsed="1"/>
+    <w:lsdException w:name="index 3" w:semiHidden="1" w:unhideWhenUsed="1"/>
+    <w:lsdException w:name="index 4" w:semiHidden="1" w:unhideWhenUsed="1"/>
+    <w:lsdException w:name="index 5" w:semiHidden="1" w:unhideWhenUsed="1"/>
+    <w:lsdException w:name="index 6" w:semiHidden="1" w:unhideWhenUsed="1"/>
+    <w:lsdException w:name="index 7" w:semiHidden="1" w:unhideWhenUsed="1"/>
+    <w:lsdException w:name="index 8" w:semiHidden="1" w:unhideWhenUsed="1"/>
+    <w:lsdException w:name="index 9" w:semiHidden="1" w:unhideWhenUsed="1"/>
+    <w:lsdException w:name="toc 1" w:semiHidden="1" w:uiPriority="39" w:unhideWhenUsed="1"/>
+    <w:lsdException w:name="toc 2" w:semiHidden="1" w:uiPriority="39" w:unhideWhenUsed="1"/>
+    <w:lsdException w:name="toc 3" w:semiHidden="1" w:uiPriority="39" w:unhideWhenUsed="1"/>
+    <w:lsdException w:name="toc 4" w:semiHidden="1" w:uiPriority="39" w:unhideWhenUsed="1"/>
+    <w:lsdException w:name="toc 5" w:semiHidden="1" w:uiPriority="39" w:unhideWhenUsed="1"/>
+    <w:lsdException w:name="toc 6" w:semiHidden="1" w:uiPriority="39" w:unhideWhenUsed="1"/>
+    <w:lsdException w:name="toc 7" w:semiHidden="1" w:uiPriority="39" w:unhideWhenUsed="1"/>
+    <w:lsdException w:name="toc 8" w:semiHidden="1" w:uiPriority="39" w:unhideWhenUsed="1"/>
+    <w:lsdException w:name="toc 9" w:semiHidden="1" w:uiPriority="39" w:unhideWhenUsed="1"/>
+    <w:lsdException w:name="Normal Indent" w:semiHidden="1" w:unhideWhenUsed="1"/>
+    <w:lsdException w:name="footnote text" w:semiHidden="1" w:unhideWhenUsed="1"/>
+    <w:lsdException w:name="annotation text" w:semiHidden="1" w:unhideWhenUsed="1"/>
+    <w:lsdException w:name="header" w:semiHidden="1" w:unhideWhenUsed="1"/>
+    <w:lsdException w:name="footer" w:semiHidden="1" w:unhideWhenUsed="1"/>
+    <w:lsdException w:name="index heading" w:semiHidden="1" w:unhideWhenUsed="1"/>
+    <w:lsdException w:name="caption" w:semiHidden="1" w:uiPriority="35" w:unhideWhenUsed="1" w:qFormat="1"/>
+    <w:lsdException w:name="table of figures" w:semiHidden="1" w:unhideWhenUsed="1"/>
+    <w:lsdException w:name="envelope address" w:semiHidden="1" w:unhideWhenUsed="1"/>
+    <w:lsdException w:name="envelope return" w:semiHidden="1" w:unhideWhenUsed="1"/>
+    <w:lsdException w:name="footnote reference" w:semiHidden="1" w:unhideWhenUsed="1"/>
+    <w:lsdException w:name="annotation reference" w:semiHidden="1" w:unhideWhenUsed="1"/>
+    <w:lsdException w:name="line number" w:semiHidden="1" w:unhideWhenUsed="1"/>
+    <w:lsdException w:name="page number" w:semiHidden="1" w:unhideWhenUsed="1"/>
+    <w:lsdException w:name="endnote reference" w:semiHidden="1" w:unhideWhenUsed="1"/>
+    <w:lsdException w:name="endnote text" w:semiHidden="1" w:unhideWhenUsed="1"/>
+    <w:lsdException w:name="table of authorities" w:semiHidden="1" w:unhideWhenUsed="1"/>
+    <w:lsdException w:name="macro" w:semiHidden="1" w:unhideWhenUsed="1"/>
+    <w:lsdException w:name="toa heading" w:semiHidden="1" w:unhideWhenUsed="1"/>
+    <w:lsdException w:name="List" w:semiHidden="1" w:unhideWhenUsed="1"/>
+    <w:lsdException w:name="List Bullet" w:semiHidden="1" w:unhideWhenUsed="1"/>
+    <w:lsdException w:name="List Number" w:semiHidden="1" w:unhideWhenUsed="1"/>
+    <w:lsdException w:name="List 2" w:semiHidden="1" w:unhideWhenUsed="1"/>
+    <w:lsdException w:name="List 3" w:semiHidden="1" w:unhideWhenUsed="1"/>
+    <w:lsdException w:name="List 4" w:semiHidden="1" w:unhideWhenUsed="1"/>
+    <w:lsdException w:name="List 5" w:semiHidden="1" w:unhideWhenUsed="1"/>
+    <w:lsdException w:name="List Bullet 2" w:semiHidden="1" w:unhideWhenUsed="1"/>
+    <w:lsdException w:name="List Bullet 3" w:semiHidden="1" w:unhideWhenUsed="1"/>
+    <w:lsdException w:name="List Bullet 4" w:semiHidden="1" w:unhideWhenUsed="1"/>
+    <w:lsdException w:name="List Bullet 5" w:semiHidden="1" w:unhideWhenUsed="1"/>
+    <w:lsdException w:name="List Number 2" w:semiHidden="1" w:unhideWhenUsed="1"/>
+    <w:lsdException w:name="List Number 3" w:semiHidden="1" w:unhideWhenUsed="1"/>
+    <w:lsdException w:name="List Number 4" w:semiHidden="1" w:unhideWhenUsed="1"/>
+    <w:lsdException w:name="List Number 5" w:semiHidden="1" w:unhideWhenUsed="1"/>
+    <w:lsdException w:name="Title" w:uiPriority="10" w:qFormat="1"/>
+    <w:lsdException w:name="Closing" w:semiHidden="1" w:unhideWhenUsed="1"/>
+    <w:lsdException w:name="Signature" w:semiHidden="1" w:unhideWhenUsed="1"/>
+    <w:lsdException w:name="Default Paragraph Font" w:semiHidden="1" w:uiPriority="1" w:unhideWhenUsed="1"/>
+    <w:lsdException w:name="Body Text" w:semiHidden="1" w:unhideWhenUsed="1"/>
+    <w:lsdException w:name="Body Text Indent" w:semiHidden="1" w:unhideWhenUsed="1"/>
+    <w:lsdException w:name="List Continue" w:semiHidden="1" w:unhideWhenUsed="1"/>
+    <w:lsdException w:name="List Continue 2" w:semiHidden="1" w:unhideWhenUsed="1"/>
+    <w:lsdException w:name="List Continue 3" w:semiHidden="1" w:unhideWhenUsed="1"/>
+    <w:lsdException w:name="List Continue 4" w:semiHidden="1" w:unhideWhenUsed="1"/>
+    <w:lsdException w:name="List Continue 5" w:semiHidden="1" w:unhideWhenUsed="1"/>
+    <w:lsdException w:name="Message Header" w:semiHidden="1" w:unhideWhenUsed="1"/>
+    <w:lsdException w:name="Subtitle" w:uiPriority="11" w:qFormat="1"/>
+    <w:lsdException w:name="Salutation" w:semiHidden="1" w:unhideWhenUsed="1"/>
+    <w:lsdException w:name="Date" w:semiHidden="1" w:unhideWhenUsed="1"/>
+    <w:lsdException w:name="Body Text First Indent" w:semiHidden="1" w:unhideWhenUsed="1"/>
+    <w:lsdException w:name="Body Text First Indent 2" w:semiHidden="1" w:unhideWhenUsed="1"/>
+    <w:lsdException w:name="Note Heading" w:semiHidden="1" w:unhideWhenUsed="1"/>
+    <w:lsdException w:name="Body Text 2" w:semiHidden="1" w:unhideWhenUsed="1"/>
+    <w:lsdException w:name="Body Text 3" w:semiHidden="1" w:unhideWhenUsed="1"/>
+    <w:lsdException w:name="Body Text Indent 2" w:semiHidden="1" w:unhideWhenUsed="1"/>
+    <w:lsdException w:name="Body Text Indent 3" w:semiHidden="1" w:unhideWhenUsed="1"/>
+    <w:lsdException w:name="Block Text" w:semiHidden="1" w:unhideWhenUsed="1"/>
+    <w:lsdException w:name="Hyperlink" w:semiHidden="1" w:unhideWhenUsed="1"/>
+    <w:lsdException w:name="FollowedHyperlink" w:semiHidden="1" w:unhideWhenUsed="1"/>
+    <w:lsdException w:name="Strong" w:uiPriority="22" w:qFormat="1"/>
+    <w:lsdException w:name="Emphasis" w:uiPriority="20" w:qFormat="1"/>
+    <w:lsdException w:name="Document Map" w:semiHidden="1" w:unhideWhenUsed="1"/>
+    <w:lsdException w:name="Plain Text" w:semiHidden="1" w:unhideWhenUsed="1"/>
+    <w:lsdException w:name="E-mail Signature" w:semiHidden="1" w:unhideWhenUsed="1"/>
+    <w:lsdException w:name="HTML Top of Form" w:semiHidden="1" w:unhideWhenUsed="1"/>
+    <w:lsdException w:name="HTML Bottom of Form" w:semiHidden="1" w:unhideWhenUsed="1"/>
+    <w:lsdException w:name="Normal (Web)" w:semiHidden="1" w:unhideWhenUsed="1"/>
+    <w:lsdException w:name="HTML Acronym" w:semiHidden="1" w:unhideWhenUsed="1"/>
+    <w:lsdException w:name="HTML Address" w:semiHidden="1" w:unhideWhenUsed="1"/>
+    <w:lsdException w:name="HTML Cite" w:semiHidden="1" w:unhideWhenUsed="1"/>
+    <w:lsdException w:name="HTML Code" w:semiHidden="1" w:unhideWhenUsed="1"/>
+    <w:lsdException w:name="HTML Definition" w:semiHidden="1" w:unhideWhenUsed="1"/>
+    <w:lsdException w:name="HTML Keyboard" w:semiHidden="1" w:unhideWhenUsed="1"/>
+    <w:lsdException w:name="HTML Preformatted" w:semiHidden="1" w:unhideWhenUsed="1"/>
+    <w:lsdException w:name="HTML Sample" w:semiHidden="1" w:unhideWhenUsed="1"/>
+    <w:lsdException w:name="HTML Typewriter" w:semiHidden="1" w:unhideWhenUsed="1"/>
+    <w:lsdException w:name="HTML Variable" w:semiHidden="1" w:unhideWhenUsed="1"/>
+    <w:lsdException w:name="Normal Table" w:semiHidden="1" w:unhideWhenUsed="1"/>
+    <w:lsdException w:name="annotation subject" w:semiHidden="1" w:unhideWhenUsed="1"/>
+    <w:lsdException w:name="No List" w:semiHidden="1" w:unhideWhenUsed="1"/>
+    <w:lsdException w:name="Outline List 1" w:semiHidden="1" w:unhideWhenUsed="1"/>
+    <w:lsdException w:name="Outline List 2" w:semiHidden="1" w:unhideWhenUsed="1"/>
+    <w:lsdException w:name="Outline List 3" w:semiHidden="1" w:unhideWhenUsed="1"/>
+    <w:lsdException w:name="Table Simple 1" w:semiHidden="1" w:unhideWhenUsed="1"/>
+    <w:lsdException w:name="Table Simple 2" w:semiHidden="1" w:unhideWhenUsed="1"/>
+    <w:lsdException w:name="Table Simple 3" w:semiHidden="1" w:unhideWhenUsed="1"/>
+    <w:lsdException w:name="Table Classic 1" w:semiHidden="1" w:unhideWhenUsed="1"/>
+    <w:lsdException w:name="Table Classic 2" w:semiHidden="1" w:unhideWhenUsed="1"/>
+    <w:lsdException w:name="Table Classic 3" w:semiHidden="1" w:unhideWhenUsed="1"/>
+    <w:lsdException w:name="Table Classic 4" w:semiHidden="1" w:unhideWhenUsed="1"/>
+    <w:lsdException w:name="Table Colorful 1" w:semiHidden="1" w:unhideWhenUsed="1"/>
+    <w:lsdException w:name="Table Colorful 2" w:semiHidden="1" w:unhideWhenUsed="1"/>
+    <w:lsdException w:name="Table Colorful 3" w:semiHidden="1" w:unhideWhenUsed="1"/>
+    <w:lsdException w:name="Table Columns 1" w:semiHidden="1" w:unhideWhenUsed="1"/>
+    <w:lsdException w:name="Table Columns 2" w:semiHidden="1" w:unhideWhenUsed="1"/>
+    <w:lsdException w:name="Table Columns 3" w:semiHidden="1" w:unhideWhenUsed="1"/>
+    <w:lsdException w:name="Table Columns 4" w:semiHidden="1" w:unhideWhenUsed="1"/>
+    <w:lsdException w:name="Table Columns 5" w:semiHidden="1" w:unhideWhenUsed="1"/>
+    <w:lsdException w:name="Table Grid 1" w:semiHidden="1" w:unhideWhenUsed="1"/>
+    <w:lsdException w:name="Table Grid 2" w:semiHidden="1" w:unhideWhenUsed="1"/>
+    <w:lsdException w:name="Table Grid 3" w:semiHidden="1" w:unhideWhenUsed="1"/>
+    <w:lsdException w:name="Table Grid 4" w:semiHidden="1" w:unhideWhenUsed="1"/>
+    <w:lsdException w:name="Table Grid 5" w:semiHidden="1" w:unhideWhenUsed="1"/>
+    <w:lsdException w:name="Table Grid 6" w:semiHidden="1" w:unhideWhenUsed="1"/>
+    <w:lsdException w:name="Table Grid 7" w:semiHidden="1" w:unhideWhenUsed="1"/>
+    <w:lsdException w:name="Table Grid 8" w:semiHidden="1" w:unhideWhenUsed="1"/>
+    <w:lsdException w:name="Table List 1" w:semiHidden="1" w:unhideWhenUsed="1"/>
+    <w:lsdException w:name="Table List 2" w:semiHidden="1" w:unhideWhenUsed="1"/>
+    <w:lsdException w:name="Table List 3" w:semiHidden="1" w:unhideWhenUsed="1"/>
+    <w:lsdException w:name="Table List 4" w:semiHidden="1" w:unhideWhenUsed="1"/>
+    <w:lsdException w:name="Table List 5" w:semiHidden="1" w:unhideWhenUsed="1"/>
+    <w:lsdException w:name="Table List 6" w:semiHidden="1" w:unhideWhenUsed="1"/>
+    <w:lsdException w:name="Table List 7" w:semiHidden="1" w:unhideWhenUsed="1"/>
+    <w:lsdException w:name="Table List 8" w:semiHidden="1" w:unhideWhenUsed="1"/>
+    <w:lsdException w:name="Table 3D effects 1" w:semiHidden="1" w:unhideWhenUsed="1"/>
+    <w:lsdException w:name="Table 3D effects 2" w:semiHidden="1" w:unhideWhenUsed="1"/>
+    <w:lsdException w:name="Table 3D effects 3" w:semiHidden="1" w:unhideWhenUsed="1"/>
+    <w:lsdException w:name="Table Contemporary" w:semiHidden="1" w:unhideWhenUsed="1"/>
+    <w:lsdException w:name="Table Elegant" w:semiHidden="1" w:unhideWhenUsed="1"/>
+    <w:lsdException w:name="Table Professional" w:semiHidden="1" w:unhideWhenUsed="1"/>
+    <w:lsdException w:name="Table Subtle 1" w:semiHidden="1" w:unhideWhenUsed="1"/>
+    <w:lsdException w:name="Table Subtle 2" w:semiHidden="1" w:unhideWhenUsed="1"/>
+    <w:lsdException w:name="Table Web 1" w:semiHidden="1" w:unhideWhenUsed="1"/>
+    <w:lsdException w:name="Table Web 2" w:semiHidden="1" w:unhideWhenUsed="1"/>
+    <w:lsdException w:name="Table Web 3" w:semiHidden="1" w:unhideWhenUsed="1"/>
+    <w:lsdException w:name="Balloon Text" w:semiHidden="1" w:unhideWhenUsed="1"/>
+    <w:lsdException w:name="Table Grid" w:uiPriority="39"/>
+    <w:lsdException w:name="Table Theme" w:semiHidden="1" w:unhideWhenUsed="1"/>
+    <w:lsdException w:name="Placeholder Text" w:semiHidden="1"/>
+    <w:lsdException w:name="No Spacing" w:uiPriority="1" w:qFormat="1"/>
+    <w:lsdException w:name="Light Shading" w:uiPriority="60"/>
+    <w:lsdException w:name="Light List" w:uiPriority="61"/>
+    <w:lsdException w:name="Light Grid" w:uiPriority="62"/>
+    <w:lsdException w:name="Medium Shading 1" w:uiPriority="63"/>
+    <w:lsdException w:name="Medium Shading 2" w:uiPriority="64"/>
+    <w:lsdException w:name="Medium List 1" w:uiPriority="65"/>
+    <w:lsdException w:name="Medium List 2" w:uiPriority="66"/>
+    <w:lsdException w:name="Medium Grid 1" w:uiPriority="67"/>
+    <w:lsdException w:name="Medium Grid 2" w:uiPriority="68"/>
+    <w:lsdException w:name="Medium Grid 3" w:uiPriority="69"/>
+    <w:lsdException w:name="Dark List" w:uiPriority="70"/>
+    <w:lsdException w:name="Colorful Shading" w:uiPriority="71"/>
+    <w:lsdException w:name="Colorful List" w:uiPriority="72"/>
+    <w:lsdException w:name="Colorful Grid" w:uiPriority="73"/>
+    <w:lsdException w:name="Light Shading Accent 1" w:uiPriority="60"/>
+    <w:lsdException w:name="Light List Accent 1" w:uiPriority="61"/>
+    <w:lsdException w:name="Light Grid Accent 1" w:uiPriority="62"/>
+    <w:lsdException w:name="Medium Shading 1 Accent 1" w:uiPriority="63"/>
+    <w:lsdException w:name="Medium Shading 2 Accent 1" w:uiPriority="64"/>
+    <w:lsdException w:name="Medium List 1 Accent 1" w:uiPriority="65"/>
+    <w:lsdException w:name="Revision" w:semiHidden="1"/>
+    <w:lsdException w:name="List Paragraph" w:uiPriority="34" w:qFormat="1"/>
+    <w:lsdException w:name="Quote" w:uiPriority="29" w:qFormat="1"/>
+    <w:lsdException w:name="Intense Quote" w:uiPriority="30" w:qFormat="1"/>
+    <w:lsdException w:name="Medium List 2 Accent 1" w:uiPriority="66"/>
+    <w:lsdException w:name="Medium Grid 1 Accent 1" w:uiPriority="67"/>
+    <w:lsdException w:name="Medium Grid 2 Accent 1" w:uiPriority="68"/>
+    <w:lsdException w:name="Medium Grid 3 Accent 1" w:uiPriority="69"/>
+    <w:lsdException w:name="Dark List Accent 1" w:uiPriority="70"/>
+    <w:lsdException w:name="Colorful Shading Accent 1" w:uiPriority="71"/>
+    <w:lsdException w:name="Colorful List Accent 1" w:uiPriority="72"/>
+    <w:lsdException w:name="Colorful Grid Accent 1" w:uiPriority="73"/>
+    <w:lsdException w:name="Light Shading Accent 2" w:uiPriority="60"/>
+    <w:lsdException w:name="Light List Accent 2" w:uiPriority="61"/>
+    <w:lsdException w:name="Light Grid Accent 2" w:uiPriority="62"/>
+    <w:lsdException w:name="Medium Shading 1 Accent 2" w:uiPriority="63"/>
+    <w:lsdException w:name="Medium Shading 2 Accent 2" w:uiPriority="64"/>
+    <w:lsdException w:name="Medium List 1 Accent 2" w:uiPriority="65"/>
+    <w:lsdException w:name="Medium List 2 Accent 2" w:uiPriority="66"/>
+    <w:lsdException w:name="Medium Grid 1 Accent 2" w:uiPriority="67"/>
+    <w:lsdException w:name="Medium Grid 2 Accent 2" w:uiPriority="68"/>
+    <w:lsdException w:name="Medium Grid 3 Accent 2" w:uiPriority="69"/>
+    <w:lsdException w:name="Dark List Accent 2" w:uiPriority="70"/>
+    <w:lsdException w:name="Colorful Shading Accent 2" w:uiPriority="71"/>
+    <w:lsdException w:name="Colorful List Accent 2" w:uiPriority="72"/>
+    <w:lsdException w:name="Colorful Grid Accent 2" w:uiPriority="73"/>
+    <w:lsdException w:name="Light Shading Accent 3" w:uiPriority="60"/>
+    <w:lsdException w:name="Light List Accent 3" w:uiPriority="61"/>
+    <w:lsdException w:name="Light Grid Accent 3" w:uiPriority="62"/>
+    <w:lsdException w:name="Medium Shading 1 Accent 3" w:uiPriority="63"/>
+    <w:lsdException w:name="Medium Shading 2 Accent 3" w:uiPriority="64"/>
+    <w:lsdException w:name="Medium List 1 Accent 3" w:uiPriority="65"/>
+    <w:lsdException w:name="Medium List 2 Accent 3" w:uiPriority="66"/>
+    <w:lsdException w:name="Medium Grid 1 Accent 3" w:uiPriority="67"/>
+    <w:lsdException w:name="Medium Grid 2 Accent 3" w:uiPriority="68"/>
+    <w:lsdException w:name="Medium Grid 3 Accent 3" w:uiPriority="69"/>
+    <w:lsdException w:name="Dark List Accent 3" w:uiPriority="70"/>
+    <w:lsdException w:name="Colorful Shading Accent 3" w:uiPriority="71"/>
+    <w:lsdException w:name="Colorful List Accent 3" w:uiPriority="72"/>
+    <w:lsdException w:name="Colorful Grid Accent 3" w:uiPriority="73"/>
+    <w:lsdException w:name="Light Shading Accent 4" w:uiPriority="60"/>
+    <w:lsdException w:name="Light List Accent 4" w:uiPriority="61"/>
+    <w:lsdException w:name="Light Grid Accent 4" w:uiPriority="62"/>
+    <w:lsdException w:name="Medium Shading 1 Accent 4" w:uiPriority="63"/>
+    <w:lsdException w:name="Medium Shading 2 Accent 4" w:uiPriority="64"/>
+    <w:lsdException w:name="Medium List 1 Accent 4" w:uiPriority="65"/>
+    <w:lsdException w:name="Medium List 2 Accent 4" w:uiPriority="66"/>
+    <w:lsdException w:name="Medium Grid 1 Accent 4" w:uiPriority="67"/>
+    <w:lsdException w:name="Medium Grid 2 Accent 4" w:uiPriority="68"/>
+    <w:lsdException w:name="Medium Grid 3 Accent 4" w:uiPriority="69"/>
+    <w:lsdException w:name="Dark List Accent 4" w:uiPriority="70"/>
+    <w:lsdException w:name="Colorful Shading Accent 4" w:uiPriority="71"/>
+    <w:lsdException w:name="Colorful List Accent 4" w:uiPriority="72"/>
+    <w:lsdException w:name="Colorful Grid Accent 4" w:uiPriority="73"/>
+    <w:lsdException w:name="Light Shading Accent 5" w:uiPriority="60"/>
+    <w:lsdException w:name="Light List Accent 5" w:uiPriority="61"/>
+    <w:lsdException w:name="Light Grid Accent 5" w:uiPriority="62"/>
+    <w:lsdException w:name="Medium Shading 1 Accent 5" w:uiPriority="63"/>
+    <w:lsdException w:name="Medium Shading 2 Accent 5" w:uiPriority="64"/>
+    <w:lsdException w:name="Medium List 1 Accent 5" w:uiPriority="65"/>
+    <w:lsdException w:name="Medium List 2 Accent 5" w:uiPriority="66"/>
+    <w:lsdException w:name="Medium Grid 1 Accent 5" w:uiPriority="67"/>
+    <w:lsdException w:name="Medium Grid 2 Accent 5" w:uiPriority="68"/>
+    <w:lsdException w:name="Medium Grid 3 Accent 5" w:uiPriority="69"/>
+    <w:lsdException w:name="Dark List Accent 5" w:uiPriority="70"/>
+    <w:lsdException w:name="Colorful Shading Accent 5" w:uiPriority="71"/>
+    <w:lsdException w:name="Colorful List Accent 5" w:uiPriority="72"/>
+    <w:lsdException w:name="Colorful Grid Accent 5" w:uiPriority="73"/>
+    <w:lsdException w:name="Light Shading Accent 6" w:uiPriority="60"/>
+    <w:lsdException w:name="Light List Accent 6" w:uiPriority="61"/>
+    <w:lsdException w:name="Light Grid Accent 6" w:uiPriority="62"/>
+    <w:lsdException w:name="Medium Shading 1 Accent 6" w:uiPriority="63"/>
+    <w:lsdException w:name="Medium Shading 2 Accent 6" w:uiPriority="64"/>
+    <w:lsdException w:name="Medium List 1 Accent 6" w:uiPriority="65"/>
+    <w:lsdException w:name="Medium List 2 Accent 6" w:uiPriority="66"/>
+    <w:lsdException w:name="Medium Grid 1 Accent 6" w:uiPriority="67"/>
+    <w:lsdException w:name="Medium Grid 2 Accent 6" w:uiPriority="68"/>
+    <w:lsdException w:name="Medium Grid 3 Accent 6" w:uiPriority="69"/>
+    <w:lsdException w:name="Dark List Accent 6" w:uiPriority="70"/>
+    <w:lsdException w:name="Colorful Shading Accent 6" w:uiPriority="71"/>
+    <w:lsdException w:name="Colorful List Accent 6" w:uiPriority="72"/>
+    <w:lsdException w:name="Colorful Grid Accent 6" w:uiPriority="73"/>
+    <w:lsdException w:name="Subtle Emphasis" w:uiPriority="19" w:qFormat="1"/>
+    <w:lsdException w:name="Intense Emphasis" w:uiPriority="21" w:qFormat="1"/>
+    <w:lsdException w:name="Subtle Reference" w:uiPriority="31" w:qFormat="1"/>
+    <w:lsdException w:name="Intense Reference" w:uiPriority="32" w:qFormat="1"/>
+    <w:lsdException w:name="Book Title" w:uiPriority="33" w:qFormat="1"/>
+    <w:lsdException w:name="Bibliography" w:semiHidden="1" w:uiPriority="37" w:unhideWhenUsed="1"/>
+    <w:lsdException w:name="TOC Heading" w:semiHidden="1" w:uiPriority="39" w:unhideWhenUsed="1" w:qFormat="1"/>
+    <w:lsdException w:name="Plain Table 1" w:uiPriority="41"/>
+    <w:lsdException w:name="Plain Table 2" w:uiPriority="42"/>
+    <w:lsdException w:name="Plain Table 3" w:uiPriority="43"/>
+    <w:lsdException w:name="Plain Table 4" w:uiPriority="44"/>
+    <w:lsdException w:name="Plain Table 5" w:uiPriority="45"/>
+    <w:lsdException w:name="Grid Table Light" w:uiPriority="40"/>
+    <w:lsdException w:name="Grid Table 1 Light" w:uiPriority="46"/>
+    <w:lsdException w:name="Grid Table 2" w:uiPriority="47"/>
+    <w:lsdException w:name="Grid Table 3" w:uiPriority="48"/>
+    <w:lsdException w:name="Grid Table 4" w:uiPriority="49"/>
+    <w:lsdException w:name="Grid Table 5 Dark" w:uiPriority="50"/>
+    <w:lsdException w:name="Grid Table 6 Colorful" w:uiPriority="51"/>
+    <w:lsdException w:name="Grid Table 7 Colorful" w:uiPriority="52"/>
+    <w:lsdException w:name="Grid Table 1 Light Accent 1" w:uiPriority="46"/>
+    <w:lsdException w:name="Grid Table 2 Accent 1" w:uiPriority="47"/>
+    <w:lsdException w:name="Grid Table 3 Accent 1" w:uiPriority="48"/>
+    <w:lsdException w:name="Grid Table 4 Accent 1" w:uiPriority="49"/>
+    <w:lsdException w:name="Grid Table 5 Dark Accent 1" w:uiPriority="50"/>
+    <w:lsdException w:name="Grid Table 6 Colorful Accent 1" w:uiPriority="51"/>
+    <w:lsdException w:name="Grid Table 7 Colorful Accent 1" w:uiPriority="52"/>
+    <w:lsdException w:name="Grid Table 1 Light Accent 2" w:uiPriority="46"/>
+    <w:lsdException w:name="Grid Table 2 Accent 2" w:uiPriority="47"/>
+    <w:lsdException w:name="Grid Table 3 Accent 2" w:uiPriority="48"/>
+    <w:lsdException w:name="Grid Table 4 Accent 2" w:uiPriority="49"/>
+    <w:lsdException w:name="Grid Table 5 Dark Accent 2" w:uiPriority="50"/>
+    <w:lsdException w:name="Grid Table 6 Colorful Accent 2" w:uiPriority="51"/>
+    <w:lsdException w:name="Grid Table 7 Colorful Accent 2" w:uiPriority="52"/>
+    <w:lsdException w:name="Grid Table 1 Light Accent 3" w:uiPriority="46"/>
+    <w:lsdException w:name="Grid Table 2 Accent 3" w:uiPriority="47"/>
+    <w:lsdException w:name="Grid Table 3 Accent 3" w:uiPriority="48"/>
+    <w:lsdException w:name="Grid Table 4 Accent 3" w:uiPriority="49"/>
+    <w:lsdException w:name="Grid Table 5 Dark Accent 3" w:uiPriority="50"/>
+    <w:lsdException w:name="Grid Table 6 Colorful Accent 3" w:uiPriority="51"/>
+    <w:lsdException w:name="Grid Table 7 Colorful Accent 3" w:uiPriority="52"/>
+    <w:lsdException w:name="Grid Table 1 Light Accent 4" w:uiPriority="46"/>
+    <w:lsdException w:name="Grid Table 2 Accent 4" w:uiPriority="47"/>
+    <w:lsdException w:name="Grid Table 3 Accent 4" w:uiPriority="48"/>
+    <w:lsdException w:name="Grid Table 4 Accent 4" w:uiPriority="49"/>
+    <w:lsdException w:name="Grid Table 5 Dark Accent 4" w:uiPriority="50"/>
+    <w:lsdException w:name="Grid Table 6 Colorful Accent 4" w:uiPriority="51"/>
+    <w:lsdException w:name="Grid Table 7 Colorful Accent 4" w:uiPriority="52"/>
+    <w:lsdException w:name="Grid Table 1 Light Accent 5" w:uiPriority="46"/>
+    <w:lsdException w:name="Grid Table 2 Accent 5" w:uiPriority="47"/>
+    <w:lsdException w:name="Grid Table 3 Accent 5" w:uiPriority="48"/>
+    <w:lsdException w:name="Grid Table 4 Accent 5" w:uiPriority="49"/>
+    <w:lsdException w:name="Grid Table 5 Dark Accent 5" w:uiPriority="50"/>
+    <w:lsdException w:name="Grid Table 6 Colorful Accent 5" w:uiPriority="51"/>
+    <w:lsdException w:name="Grid Table 7 Colorful Accent 5" w:uiPriority="52"/>
+    <w:lsdException w:name="Grid Table 1 Light Accent 6" w:uiPriority="46"/>
+    <w:lsdException w:name="Grid Table 2 Accent 6" w:uiPriority="47"/>
+    <w:lsdException w:name="Grid Table 3 Accent 6" w:uiPriority="48"/>
+    <w:lsdException w:name="Grid Table 4 Accent 6" w:uiPriority="49"/>
+    <w:lsdException w:name="Grid Table 5 Dark Accent 6" w:uiPriority="50"/>
+    <w:lsdException w:name="Grid Table 6 Colorful Accent 6" w:uiPriority="51"/>
+    <w:lsdException w:name="Grid Table 7 Colorful Accent 6" w:uiPriority="52"/>
+    <w:lsdException w:name="List Table 1 Light" w:uiPriority="46"/>
+    <w:lsdException w:name="List Table 2" w:uiPriority="47"/>
+    <w:lsdException w:name="List Table 3" w:uiPriority="48"/>
+    <w:lsdException w:name="List Table 4" w:uiPriority="49"/>
+    <w:lsdException w:name="List Table 5 Dark" w:uiPriority="50"/>
+    <w:lsdException w:name="List Table 6 Colorful" w:uiPriority="51"/>
+    <w:lsdException w:name="List Table 7 Colorful" w:uiPriority="52"/>
+    <w:lsdException w:name="List Table 1 Light Accent 1" w:uiPriority="46"/>
+    <w:lsdException w:name="List Table 2 Accent 1" w:uiPriority="47"/>
+    <w:lsdException w:name="List Table 3 Accent 1" w:uiPriority="48"/>
+    <w:lsdException w:name="List Table 4 Accent 1" w:uiPriority="49"/>
+    <w:lsdException w:name="List Table 5 Dark Accent 1" w:uiPriority="50"/>
+    <w:lsdException w:name="List Table 6 Colorful Accent 1" w:uiPriority="51"/>
+    <w:lsdException w:name="List Table 7 Colorful Accent 1" w:uiPriority="52"/>
+    <w:lsdException w:name="List Table 1 Light Accent 2" w:uiPriority="46"/>
+    <w:lsdException w:name="List Table 2 Accent 2" w:uiPriority="47"/>
+    <w:lsdException w:name="List Table 3 Accent 2" w:uiPriority="48"/>
+    <w:lsdException w:name="List Table 4 Accent 2" w:uiPriority="49"/>
+    <w:lsdException w:name="List Table 5 Dark Accent 2" w:uiPriority="50"/>
+    <w:lsdException w:name="List Table 6 Colorful Accent 2" w:uiPriority="51"/>
+    <w:lsdException w:name="List Table 7 Colorful Accent 2" w:uiPriority="52"/>
+    <w:lsdException w:name="List Table 1 Light Accent 3" w:uiPriority="46"/>
+    <w:lsdException w:name="List Table 2 Accent 3" w:uiPriority="47"/>
+    <w:lsdException w:name="List Table 3 Accent 3" w:uiPriority="48"/>
+    <w:lsdException w:name="List Table 4 Accent 3" w:uiPriority="49"/>
+    <w:lsdException w:name="List Table 5 Dark Accent 3" w:uiPriority="50"/>
+    <w:lsdException w:name="List Table 6 Colorful Accent 3" w:uiPriority="51"/>
+    <w:lsdException w:name="List Table 7 Colorful Accent 3" w:uiPriority="52"/>
+    <w:lsdException w:name="List Table 1 Light Accent 4" w:uiPriority="46"/>
+    <w:lsdException w:name="List Table 2 Accent 4" w:uiPriority="47"/>
+    <w:lsdException w:name="List Table 3 Accent 4" w:uiPriority="48"/>
+    <w:lsdException w:name="List Table 4 Accent 4" w:uiPriority="49"/>
+    <w:lsdException w:name="List Table 5 Dark Accent 4" w:uiPriority="50"/>
+    <w:lsdException w:name="List Table 6 Colorful Accent 4" w:uiPriority="51"/>
+    <w:lsdException w:name="List Table 7 Colorful Accent 4" w:uiPriority="52"/>
+    <w:lsdException w:name="List Table 1 Light Accent 5" w:uiPriority="46"/>
+    <w:lsdException w:name="List Table 2 Accent 5" w:uiPriority="47"/>
+    <w:lsdException w:name="List Table 3 Accent 5" w:uiPriority="48"/>
+    <w:lsdException w:name="List Table 4 Accent 5" w:uiPriority="49"/>
+    <w:lsdException w:name="List Table 5 Dark Accent 5" w:uiPriority="50"/>
+    <w:lsdException w:name="List Table 6 Colorful Accent 5" w:uiPriority="51"/>
+    <w:lsdException w:name="List Table 7 Colorful Accent 5" w:uiPriority="52"/>
+    <w:lsdException w:name="List Table 1 Light Accent 6" w:uiPriority="46"/>
+    <w:lsdException w:name="List Table 2 Accent 6" w:uiPriority="47"/>
+    <w:lsdException w:name="List Table 3 Accent 6" w:uiPriority="48"/>
+    <w:lsdException w:name="List Table 4 Accent 6" w:uiPriority="49"/>
+    <w:lsdException w:name="List Table 5 Dark Accent 6" w:uiPriority="50"/>
+    <w:lsdException w:name="List Table 6 Colorful Accent 6" w:uiPriority="51"/>
+    <w:lsdException w:name="List Table 7 Colorful Accent 6" w:uiPriority="52"/>
+    <w:lsdException w:name="Mention" w:semiHidden="1" w:unhideWhenUsed="1"/>
+    <w:lsdException w:name="Smart Hyperlink" w:semiHidden="1" w:unhideWhenUsed="1"/>
+    <w:lsdException w:name="Hashtag" w:semiHidden="1" w:unhideWhenUsed="1"/>
+    <w:lsdException w:name="Unresolved Mention" w:semiHidden="1" w:unhideWhenUsed="1"/>
+    <w:lsdException w:name="Smart Link" w:semiHidden="1" w:unhideWhenUsed="1"/>
+  </w:latentStyles>
+  <w:style w:type="paragraph" w:default="1" w:styleId="Normal">
+    <w:name w:val="Normal"/>
+    <w:qFormat/>
   </w:style>
   <w:style w:type="paragraph" w:styleId="Heading1">
     <w:name w:val="heading 1"/>
     <w:basedOn w:val="Normal"/>
     <w:next w:val="Normal"/>
+    <w:uiPriority w:val="9"/>
+    <w:qFormat/>
     <w:pPr>
-      <w:keepNext w:val="1"/>
-      <w:keepLines w:val="1"/>
-      <w:spacing w:after="120" w:before="400" w:lineRule="auto"/>
+      <w:keepNext/>
+      <w:keepLines/>
+      <w:spacing w:before="400" w:after="120"/>
+      <w:outlineLvl w:val="0"/>
     </w:pPr>
     <w:rPr>
       <w:sz w:val="40"/>
@@ -1383,13 +1938,16 @@
     <w:name w:val="heading 2"/>
     <w:basedOn w:val="Normal"/>
     <w:next w:val="Normal"/>
+    <w:uiPriority w:val="9"/>
+    <w:unhideWhenUsed/>
+    <w:qFormat/>
     <w:pPr>
-      <w:keepNext w:val="1"/>
-      <w:keepLines w:val="1"/>
-      <w:spacing w:after="120" w:before="360" w:lineRule="auto"/>
+      <w:keepNext/>
+      <w:keepLines/>
+      <w:spacing w:before="360" w:after="120"/>
+      <w:outlineLvl w:val="1"/>
     </w:pPr>
     <w:rPr>
-      <w:b w:val="0"/>
       <w:sz w:val="32"/>
       <w:szCs w:val="32"/>
     </w:rPr>
@@ -1398,13 +1956,16 @@
     <w:name w:val="heading 3"/>
     <w:basedOn w:val="Normal"/>
     <w:next w:val="Normal"/>
+    <w:uiPriority w:val="9"/>
+    <w:unhideWhenUsed/>
+    <w:qFormat/>
     <w:pPr>
-      <w:keepNext w:val="1"/>
-      <w:keepLines w:val="1"/>
-      <w:spacing w:after="80" w:before="320" w:lineRule="auto"/>
+      <w:keepNext/>
+      <w:keepLines/>
+      <w:spacing w:before="320" w:after="80"/>
+      <w:outlineLvl w:val="2"/>
     </w:pPr>
     <w:rPr>
-      <w:b w:val="0"/>
       <w:color w:val="434343"/>
       <w:sz w:val="28"/>
       <w:szCs w:val="28"/>
@@ -1414,10 +1975,15 @@
     <w:name w:val="heading 4"/>
     <w:basedOn w:val="Normal"/>
     <w:next w:val="Normal"/>
+    <w:uiPriority w:val="9"/>
+    <w:semiHidden/>
+    <w:unhideWhenUsed/>
+    <w:qFormat/>
     <w:pPr>
-      <w:keepNext w:val="1"/>
-      <w:keepLines w:val="1"/>
-      <w:spacing w:after="80" w:before="280" w:lineRule="auto"/>
+      <w:keepNext/>
+      <w:keepLines/>
+      <w:spacing w:before="280" w:after="80"/>
+      <w:outlineLvl w:val="3"/>
     </w:pPr>
     <w:rPr>
       <w:color w:val="666666"/>
@@ -1429,41 +1995,76 @@
     <w:name w:val="heading 5"/>
     <w:basedOn w:val="Normal"/>
     <w:next w:val="Normal"/>
+    <w:uiPriority w:val="9"/>
+    <w:semiHidden/>
+    <w:unhideWhenUsed/>
+    <w:qFormat/>
     <w:pPr>
-      <w:keepNext w:val="1"/>
-      <w:keepLines w:val="1"/>
-      <w:spacing w:after="80" w:before="240" w:lineRule="auto"/>
+      <w:keepNext/>
+      <w:keepLines/>
+      <w:spacing w:before="240" w:after="80"/>
+      <w:outlineLvl w:val="4"/>
     </w:pPr>
     <w:rPr>
       <w:color w:val="666666"/>
-      <w:sz w:val="22"/>
-      <w:szCs w:val="22"/>
     </w:rPr>
   </w:style>
   <w:style w:type="paragraph" w:styleId="Heading6">
     <w:name w:val="heading 6"/>
     <w:basedOn w:val="Normal"/>
     <w:next w:val="Normal"/>
+    <w:uiPriority w:val="9"/>
+    <w:semiHidden/>
+    <w:unhideWhenUsed/>
+    <w:qFormat/>
     <w:pPr>
-      <w:keepNext w:val="1"/>
-      <w:keepLines w:val="1"/>
-      <w:spacing w:after="80" w:before="240" w:lineRule="auto"/>
+      <w:keepNext/>
+      <w:keepLines/>
+      <w:spacing w:before="240" w:after="80"/>
+      <w:outlineLvl w:val="5"/>
     </w:pPr>
     <w:rPr>
-      <w:i w:val="1"/>
+      <w:i/>
       <w:color w:val="666666"/>
-      <w:sz w:val="22"/>
-      <w:szCs w:val="22"/>
     </w:rPr>
+  </w:style>
+  <w:style w:type="character" w:default="1" w:styleId="DefaultParagraphFont">
+    <w:name w:val="Default Paragraph Font"/>
+    <w:uiPriority w:val="1"/>
+    <w:semiHidden/>
+    <w:unhideWhenUsed/>
+  </w:style>
+  <w:style w:type="table" w:default="1" w:styleId="TableNormal">
+    <w:name w:val="Normal Table"/>
+    <w:uiPriority w:val="99"/>
+    <w:semiHidden/>
+    <w:unhideWhenUsed/>
+    <w:tblPr>
+      <w:tblInd w:w="0" w:type="dxa"/>
+      <w:tblCellMar>
+        <w:top w:w="0" w:type="dxa"/>
+        <w:left w:w="108" w:type="dxa"/>
+        <w:bottom w:w="0" w:type="dxa"/>
+        <w:right w:w="108" w:type="dxa"/>
+      </w:tblCellMar>
+    </w:tblPr>
+  </w:style>
+  <w:style w:type="numbering" w:default="1" w:styleId="NoList">
+    <w:name w:val="No List"/>
+    <w:uiPriority w:val="99"/>
+    <w:semiHidden/>
+    <w:unhideWhenUsed/>
   </w:style>
   <w:style w:type="paragraph" w:styleId="Title">
     <w:name w:val="Title"/>
     <w:basedOn w:val="Normal"/>
     <w:next w:val="Normal"/>
+    <w:uiPriority w:val="10"/>
+    <w:qFormat/>
     <w:pPr>
-      <w:keepNext w:val="1"/>
-      <w:keepLines w:val="1"/>
-      <w:spacing w:after="60" w:before="0" w:lineRule="auto"/>
+      <w:keepNext/>
+      <w:keepLines/>
+      <w:spacing w:after="60"/>
     </w:pPr>
     <w:rPr>
       <w:sz w:val="52"/>
@@ -1474,14 +2075,14 @@
     <w:name w:val="Subtitle"/>
     <w:basedOn w:val="Normal"/>
     <w:next w:val="Normal"/>
+    <w:uiPriority w:val="11"/>
+    <w:qFormat/>
     <w:pPr>
-      <w:keepNext w:val="1"/>
-      <w:keepLines w:val="1"/>
-      <w:spacing w:after="320" w:before="0" w:lineRule="auto"/>
+      <w:keepNext/>
+      <w:keepLines/>
+      <w:spacing w:after="320"/>
     </w:pPr>
     <w:rPr>
-      <w:rFonts w:ascii="Arial" w:cs="Arial" w:eastAsia="Arial" w:hAnsi="Arial"/>
-      <w:i w:val="0"/>
       <w:color w:val="666666"/>
       <w:sz w:val="30"/>
       <w:szCs w:val="30"/>

</xml_diff>

<commit_message>
Agrega manera de representar esfera de bloch en base al estado de un qbit
</commit_message>
<xml_diff>
--- a/doc/Doc de juego/Representacion Esfera de Bloch.docx
+++ b/doc/Doc de juego/Representacion Esfera de Bloch.docx
@@ -46,7 +46,7 @@
                     <pic:cNvPicPr preferRelativeResize="0"/>
                   </pic:nvPicPr>
                   <pic:blipFill>
-                    <a:blip r:embed="rId4"/>
+                    <a:blip r:embed="rId6"/>
                     <a:srcRect/>
                     <a:stretch>
                       <a:fillRect/>
@@ -92,7 +92,6 @@
         </w:rPr>
         <w:t xml:space="preserve">Cualquier punto de la esfera de Bloch es un estado cuántico o </w:t>
       </w:r>
-      <w:proofErr w:type="spellStart"/>
       <w:r>
         <w:rPr>
           <w:i/>
@@ -103,7 +102,6 @@
         </w:rPr>
         <w:t>qubit</w:t>
       </w:r>
-      <w:proofErr w:type="spellEnd"/>
       <w:r>
         <w:rPr>
           <w:color w:val="222222"/>
@@ -155,7 +153,7 @@
                     <pic:cNvPicPr preferRelativeResize="0"/>
                   </pic:nvPicPr>
                   <pic:blipFill>
-                    <a:blip r:embed="rId5"/>
+                    <a:blip r:embed="rId7"/>
                     <a:srcRect/>
                     <a:stretch>
                       <a:fillRect/>
@@ -228,7 +226,7 @@
                     <pic:cNvPicPr preferRelativeResize="0"/>
                   </pic:nvPicPr>
                   <pic:blipFill>
-                    <a:blip r:embed="rId6"/>
+                    <a:blip r:embed="rId8"/>
                     <a:srcRect/>
                     <a:stretch>
                       <a:fillRect/>
@@ -281,7 +279,7 @@
                     <pic:cNvPicPr preferRelativeResize="0"/>
                   </pic:nvPicPr>
                   <pic:blipFill>
-                    <a:blip r:embed="rId7"/>
+                    <a:blip r:embed="rId9"/>
                     <a:srcRect/>
                     <a:stretch>
                       <a:fillRect/>
@@ -310,27 +308,7 @@
           <w:szCs w:val="21"/>
           <w:highlight w:val="white"/>
         </w:rPr>
-        <w:t xml:space="preserve"> </w:t>
-      </w:r>
-      <w:proofErr w:type="spellStart"/>
-      <w:r>
-        <w:rPr>
-          <w:color w:val="222222"/>
-          <w:sz w:val="21"/>
-          <w:szCs w:val="21"/>
-          <w:highlight w:val="white"/>
-        </w:rPr>
-        <w:t>y</w:t>
-      </w:r>
-      <w:proofErr w:type="spellEnd"/>
-      <w:r>
-        <w:rPr>
-          <w:color w:val="222222"/>
-          <w:sz w:val="21"/>
-          <w:szCs w:val="21"/>
-          <w:highlight w:val="white"/>
-        </w:rPr>
-        <w:t xml:space="preserve"> </w:t>
+        <w:t xml:space="preserve"> y </w:t>
       </w:r>
       <w:r>
         <w:rPr>
@@ -354,7 +332,7 @@
                     <pic:cNvPicPr preferRelativeResize="0"/>
                   </pic:nvPicPr>
                   <pic:blipFill>
-                    <a:blip r:embed="rId8"/>
+                    <a:blip r:embed="rId10"/>
                     <a:srcRect/>
                     <a:stretch>
                       <a:fillRect/>
@@ -434,58 +412,26 @@
           <w:szCs w:val="31"/>
           <w:highlight w:val="white"/>
         </w:rPr>
-        <w:t xml:space="preserve">El </w:t>
-      </w:r>
-      <w:proofErr w:type="spellStart"/>
-      <w:r>
-        <w:rPr>
-          <w:b/>
-          <w:color w:val="222222"/>
-          <w:sz w:val="31"/>
-          <w:szCs w:val="31"/>
-          <w:highlight w:val="white"/>
-        </w:rPr>
-        <w:t>qubit</w:t>
-      </w:r>
-      <w:proofErr w:type="spellEnd"/>
-    </w:p>
-    <w:p>
-      <w:pPr>
-        <w:rPr>
-          <w:color w:val="222222"/>
-          <w:sz w:val="21"/>
-          <w:szCs w:val="21"/>
-          <w:highlight w:val="white"/>
-        </w:rPr>
-      </w:pPr>
-      <w:r>
-        <w:rPr>
-          <w:color w:val="222222"/>
-          <w:sz w:val="21"/>
-          <w:szCs w:val="21"/>
-          <w:highlight w:val="white"/>
-        </w:rPr>
-        <w:t xml:space="preserve">Un </w:t>
-      </w:r>
-      <w:proofErr w:type="spellStart"/>
-      <w:r>
-        <w:rPr>
-          <w:color w:val="222222"/>
-          <w:sz w:val="21"/>
-          <w:szCs w:val="21"/>
-          <w:highlight w:val="white"/>
-        </w:rPr>
-        <w:t>qubit</w:t>
-      </w:r>
-      <w:proofErr w:type="spellEnd"/>
-      <w:r>
-        <w:rPr>
-          <w:color w:val="222222"/>
-          <w:sz w:val="21"/>
-          <w:szCs w:val="21"/>
-          <w:highlight w:val="white"/>
-        </w:rPr>
-        <w:t xml:space="preserve"> se puede representar como una combinación lineal de los estados </w:t>
+        <w:t>El qubit</w:t>
+      </w:r>
+    </w:p>
+    <w:p>
+      <w:pPr>
+        <w:rPr>
+          <w:color w:val="222222"/>
+          <w:sz w:val="21"/>
+          <w:szCs w:val="21"/>
+          <w:highlight w:val="white"/>
+        </w:rPr>
+      </w:pPr>
+      <w:r>
+        <w:rPr>
+          <w:color w:val="222222"/>
+          <w:sz w:val="21"/>
+          <w:szCs w:val="21"/>
+          <w:highlight w:val="white"/>
+        </w:rPr>
+        <w:t xml:space="preserve">Un qubit se puede representar como una combinación lineal de los estados </w:t>
       </w:r>
       <w:r>
         <w:rPr>
@@ -509,7 +455,7 @@
                     <pic:cNvPicPr preferRelativeResize="0"/>
                   </pic:nvPicPr>
                   <pic:blipFill>
-                    <a:blip r:embed="rId9"/>
+                    <a:blip r:embed="rId11"/>
                     <a:srcRect/>
                     <a:stretch>
                       <a:fillRect/>
@@ -562,7 +508,7 @@
                     <pic:cNvPicPr preferRelativeResize="0"/>
                   </pic:nvPicPr>
                   <pic:blipFill>
-                    <a:blip r:embed="rId10"/>
+                    <a:blip r:embed="rId12"/>
                     <a:srcRect/>
                     <a:stretch>
                       <a:fillRect/>
@@ -635,7 +581,7 @@
                     <pic:cNvPicPr preferRelativeResize="0"/>
                   </pic:nvPicPr>
                   <pic:blipFill>
-                    <a:blip r:embed="rId11"/>
+                    <a:blip r:embed="rId13"/>
                     <a:srcRect/>
                     <a:stretch>
                       <a:fillRect/>
@@ -712,47 +658,7 @@
             <w:szCs w:val="28"/>
             <w:highlight w:val="white"/>
           </w:rPr>
-          <m:t xml:space="preserve"> = </m:t>
-        </m:r>
-        <m:r>
-          <w:rPr>
-            <w:rFonts w:ascii="Cambria Math" w:hAnsi="Cambria Math"/>
-            <w:color w:val="222222"/>
-            <w:sz w:val="28"/>
-            <w:szCs w:val="28"/>
-            <w:highlight w:val="white"/>
-          </w:rPr>
-          <m:t>cos</m:t>
-        </m:r>
-        <m:r>
-          <w:rPr>
-            <w:rFonts w:ascii="Cambria Math" w:hAnsi="Cambria Math"/>
-            <w:color w:val="222222"/>
-            <w:sz w:val="28"/>
-            <w:szCs w:val="28"/>
-            <w:highlight w:val="white"/>
-          </w:rPr>
-          <m:t>(</m:t>
-        </m:r>
-        <m:r>
-          <w:rPr>
-            <w:rFonts w:ascii="Cambria Math" w:hAnsi="Cambria Math"/>
-            <w:color w:val="222222"/>
-            <w:sz w:val="28"/>
-            <w:szCs w:val="28"/>
-            <w:highlight w:val="white"/>
-          </w:rPr>
-          <m:t>θ</m:t>
-        </m:r>
-        <m:r>
-          <w:rPr>
-            <w:rFonts w:ascii="Cambria Math" w:hAnsi="Cambria Math"/>
-            <w:color w:val="222222"/>
-            <w:sz w:val="28"/>
-            <w:szCs w:val="28"/>
-            <w:highlight w:val="white"/>
-          </w:rPr>
-          <m:t>/2)</m:t>
+          <m:t xml:space="preserve"> = cos(θ/2)</m:t>
         </m:r>
       </m:oMath>
     </w:p>
@@ -837,37 +743,7 @@
             <w:szCs w:val="28"/>
             <w:highlight w:val="white"/>
           </w:rPr>
-          <m:t>sin</m:t>
-        </m:r>
-        <m:r>
-          <w:rPr>
-            <w:rFonts w:ascii="Cambria Math" w:hAnsi="Cambria Math"/>
-            <w:color w:val="222222"/>
-            <w:sz w:val="28"/>
-            <w:szCs w:val="28"/>
-            <w:highlight w:val="white"/>
-          </w:rPr>
-          <m:t>(</m:t>
-        </m:r>
-        <m:r>
-          <w:rPr>
-            <w:rFonts w:ascii="Cambria Math" w:hAnsi="Cambria Math"/>
-            <w:color w:val="222222"/>
-            <w:sz w:val="28"/>
-            <w:szCs w:val="28"/>
-            <w:highlight w:val="white"/>
-          </w:rPr>
-          <m:t>θ</m:t>
-        </m:r>
-        <m:r>
-          <w:rPr>
-            <w:rFonts w:ascii="Cambria Math" w:hAnsi="Cambria Math"/>
-            <w:color w:val="222222"/>
-            <w:sz w:val="28"/>
-            <w:szCs w:val="28"/>
-            <w:highlight w:val="white"/>
-          </w:rPr>
-          <m:t>/2)</m:t>
+          <m:t>sin(θ/2)</m:t>
         </m:r>
       </m:oMath>
     </w:p>
@@ -894,6 +770,9 @@
     <w:p>
       <w:pPr>
         <w:rPr>
+          <w:rFonts w:ascii="Arial Unicode MS" w:eastAsia="Arial Unicode MS" w:hAnsi="Arial Unicode MS" w:cs="Arial Unicode MS"/>
+          <w:b/>
+          <w:bCs/>
           <w:color w:val="222222"/>
           <w:sz w:val="28"/>
           <w:szCs w:val="28"/>
@@ -903,21 +782,29 @@
       <w:r>
         <w:rPr>
           <w:rFonts w:ascii="Arial Unicode MS" w:eastAsia="Arial Unicode MS" w:hAnsi="Arial Unicode MS" w:cs="Arial Unicode MS"/>
+          <w:b/>
+          <w:bCs/>
           <w:color w:val="222222"/>
           <w:sz w:val="28"/>
           <w:szCs w:val="28"/>
           <w:highlight w:val="white"/>
         </w:rPr>
-        <w:t xml:space="preserve">→ </w:t>
+        <w:t xml:space="preserve"> </w:t>
       </w:r>
       <m:oMath>
         <m:r>
+          <m:rPr>
+            <m:sty m:val="bi"/>
+          </m:rPr>
           <w:rPr>
             <w:rFonts w:ascii="Cambria Math" w:hAnsi="Cambria Math"/>
           </w:rPr>
           <m:t>θ</m:t>
         </m:r>
         <m:r>
+          <m:rPr>
+            <m:sty m:val="bi"/>
+          </m:rPr>
           <w:rPr>
             <w:rFonts w:ascii="Cambria Math" w:hAnsi="Cambria Math"/>
             <w:color w:val="222222"/>
@@ -932,6 +819,8 @@
             <m:ctrlPr>
               <w:rPr>
                 <w:rFonts w:ascii="Cambria Math" w:hAnsi="Cambria Math"/>
+                <w:b/>
+                <w:bCs/>
                 <w:color w:val="222222"/>
                 <w:sz w:val="28"/>
                 <w:szCs w:val="28"/>
@@ -941,6 +830,9 @@
           </m:sSupPr>
           <m:e>
             <m:r>
+              <m:rPr>
+                <m:sty m:val="bi"/>
+              </m:rPr>
               <w:rPr>
                 <w:rFonts w:ascii="Cambria Math" w:hAnsi="Cambria Math"/>
                 <w:color w:val="222222"/>
@@ -953,6 +845,9 @@
           </m:e>
           <m:sup>
             <m:r>
+              <m:rPr>
+                <m:sty m:val="bi"/>
+              </m:rPr>
               <w:rPr>
                 <w:rFonts w:ascii="Cambria Math" w:hAnsi="Cambria Math"/>
                 <w:color w:val="222222"/>
@@ -960,8 +855,98 @@
                 <w:szCs w:val="28"/>
                 <w:highlight w:val="white"/>
               </w:rPr>
-              <m:t>-</m:t>
+              <m:t>-1</m:t>
             </m:r>
+          </m:sup>
+        </m:sSup>
+        <m:r>
+          <m:rPr>
+            <m:sty m:val="bi"/>
+          </m:rPr>
+          <w:rPr>
+            <w:rFonts w:ascii="Cambria Math" w:hAnsi="Cambria Math"/>
+            <w:color w:val="222222"/>
+            <w:sz w:val="28"/>
+            <w:szCs w:val="28"/>
+            <w:highlight w:val="white"/>
+          </w:rPr>
+          <m:t>(|α|)</m:t>
+        </m:r>
+      </m:oMath>
+    </w:p>
+    <w:p>
+      <w:pPr>
+        <w:rPr>
+          <w:color w:val="222222"/>
+          <w:sz w:val="28"/>
+          <w:szCs w:val="28"/>
+          <w:highlight w:val="white"/>
+        </w:rPr>
+      </w:pPr>
+    </w:p>
+    <w:p>
+      <w:pPr>
+        <w:rPr>
+          <w:color w:val="222222"/>
+          <w:sz w:val="28"/>
+          <w:szCs w:val="28"/>
+        </w:rPr>
+      </w:pPr>
+      <m:oMath>
+        <m:r>
+          <w:rPr>
+            <w:rFonts w:ascii="Cambria Math" w:hAnsi="Cambria Math"/>
+            <w:color w:val="222222"/>
+            <w:sz w:val="28"/>
+            <w:szCs w:val="28"/>
+            <w:highlight w:val="white"/>
+          </w:rPr>
+          <m:t>α=x+y*i</m:t>
+        </m:r>
+      </m:oMath>
+      <w:r>
+        <w:rPr>
+          <w:color w:val="222222"/>
+          <w:sz w:val="28"/>
+          <w:szCs w:val="28"/>
+          <w:highlight w:val="white"/>
+        </w:rPr>
+        <w:t xml:space="preserve">  </w:t>
+      </w:r>
+      <w:r>
+        <w:rPr>
+          <w:color w:val="222222"/>
+          <w:sz w:val="28"/>
+          <w:szCs w:val="28"/>
+          <w:highlight w:val="white"/>
+        </w:rPr>
+        <w:sym w:font="Wingdings" w:char="F0E0"/>
+      </w:r>
+      <w:r>
+        <w:rPr>
+          <w:color w:val="222222"/>
+          <w:sz w:val="28"/>
+          <w:szCs w:val="28"/>
+          <w:highlight w:val="white"/>
+        </w:rPr>
+        <w:t xml:space="preserve"> </w:t>
+      </w:r>
+      <m:oMath>
+        <m:d>
+          <m:dPr>
+            <m:begChr m:val="|"/>
+            <m:endChr m:val="|"/>
+            <m:ctrlPr>
+              <w:rPr>
+                <w:rFonts w:ascii="Cambria Math" w:hAnsi="Cambria Math"/>
+                <w:i/>
+                <w:color w:val="222222"/>
+                <w:sz w:val="28"/>
+                <w:szCs w:val="28"/>
+              </w:rPr>
+            </m:ctrlPr>
+          </m:dPr>
+          <m:e>
             <m:r>
               <w:rPr>
                 <w:rFonts w:ascii="Cambria Math" w:hAnsi="Cambria Math"/>
@@ -970,40 +955,110 @@
                 <w:szCs w:val="28"/>
                 <w:highlight w:val="white"/>
               </w:rPr>
-              <m:t>1</m:t>
+              <m:t>α</m:t>
             </m:r>
-          </m:sup>
-        </m:sSup>
+          </m:e>
+        </m:d>
         <m:r>
           <w:rPr>
             <w:rFonts w:ascii="Cambria Math" w:hAnsi="Cambria Math"/>
             <w:color w:val="222222"/>
             <w:sz w:val="28"/>
             <w:szCs w:val="28"/>
-            <w:highlight w:val="white"/>
           </w:rPr>
-          <m:t>(</m:t>
+          <m:t xml:space="preserve">= </m:t>
         </m:r>
-        <m:r>
-          <w:rPr>
-            <w:rFonts w:ascii="Cambria Math" w:hAnsi="Cambria Math"/>
-            <w:color w:val="222222"/>
-            <w:sz w:val="28"/>
-            <w:szCs w:val="28"/>
-            <w:highlight w:val="white"/>
-          </w:rPr>
-          <m:t>α</m:t>
-        </m:r>
-        <m:r>
-          <w:rPr>
-            <w:rFonts w:ascii="Cambria Math" w:hAnsi="Cambria Math"/>
-            <w:color w:val="222222"/>
-            <w:sz w:val="28"/>
-            <w:szCs w:val="28"/>
-            <w:highlight w:val="white"/>
-          </w:rPr>
-          <m:t>)</m:t>
-        </m:r>
+        <m:rad>
+          <m:radPr>
+            <m:degHide m:val="1"/>
+            <m:ctrlPr>
+              <w:rPr>
+                <w:rFonts w:ascii="Cambria Math" w:hAnsi="Cambria Math"/>
+                <w:i/>
+                <w:color w:val="222222"/>
+                <w:sz w:val="28"/>
+                <w:szCs w:val="28"/>
+              </w:rPr>
+            </m:ctrlPr>
+          </m:radPr>
+          <m:deg/>
+          <m:e>
+            <m:sSup>
+              <m:sSupPr>
+                <m:ctrlPr>
+                  <w:rPr>
+                    <w:rFonts w:ascii="Cambria Math" w:hAnsi="Cambria Math"/>
+                  </w:rPr>
+                </m:ctrlPr>
+              </m:sSupPr>
+              <m:e>
+                <m:r>
+                  <w:rPr>
+                    <w:rFonts w:ascii="Cambria Math" w:hAnsi="Cambria Math" w:cs="Cambria Math"/>
+                  </w:rPr>
+                  <m:t>x</m:t>
+                </m:r>
+              </m:e>
+              <m:sup>
+                <m:r>
+                  <m:rPr>
+                    <m:sty m:val="p"/>
+                  </m:rPr>
+                  <w:rPr>
+                    <w:rFonts w:ascii="Cambria Math" w:hAnsi="Cambria Math" w:cs="Cambria Math"/>
+                  </w:rPr>
+                  <m:t>2</m:t>
+                </m:r>
+              </m:sup>
+            </m:sSup>
+            <m:r>
+              <w:rPr>
+                <w:rFonts w:ascii="Cambria Math" w:hAnsi="Cambria Math"/>
+                <w:color w:val="222222"/>
+                <w:sz w:val="28"/>
+                <w:szCs w:val="28"/>
+              </w:rPr>
+              <m:t>+</m:t>
+            </m:r>
+            <m:sSup>
+              <m:sSupPr>
+                <m:ctrlPr>
+                  <w:rPr>
+                    <w:rFonts w:ascii="Cambria Math" w:hAnsi="Cambria Math"/>
+                  </w:rPr>
+                </m:ctrlPr>
+              </m:sSupPr>
+              <m:e>
+                <m:r>
+                  <w:rPr>
+                    <w:rFonts w:ascii="Cambria Math" w:hAnsi="Cambria Math" w:cs="Cambria Math"/>
+                  </w:rPr>
+                  <m:t>y</m:t>
+                </m:r>
+              </m:e>
+              <m:sup>
+                <m:r>
+                  <m:rPr>
+                    <m:sty m:val="p"/>
+                  </m:rPr>
+                  <w:rPr>
+                    <w:rFonts w:ascii="Cambria Math" w:hAnsi="Cambria Math" w:cs="Cambria Math"/>
+                  </w:rPr>
+                  <m:t>2</m:t>
+                </m:r>
+              </m:sup>
+            </m:sSup>
+            <m:r>
+              <w:rPr>
+                <w:rFonts w:ascii="Cambria Math" w:hAnsi="Cambria Math"/>
+                <w:color w:val="222222"/>
+                <w:sz w:val="28"/>
+                <w:szCs w:val="28"/>
+              </w:rPr>
+              <m:t xml:space="preserve"> </m:t>
+            </m:r>
+          </m:e>
+        </m:rad>
       </m:oMath>
     </w:p>
     <w:p>
@@ -1015,25 +1070,15 @@
           <w:highlight w:val="white"/>
         </w:rPr>
       </w:pPr>
-    </w:p>
-    <w:p>
-      <w:pPr>
-        <w:rPr>
+      <w:r>
+        <w:rPr>
+          <w:rFonts w:ascii="Arial Unicode MS" w:eastAsia="Arial Unicode MS" w:hAnsi="Arial Unicode MS" w:cs="Arial Unicode MS"/>
           <w:color w:val="222222"/>
           <w:sz w:val="28"/>
           <w:szCs w:val="28"/>
           <w:highlight w:val="white"/>
         </w:rPr>
-      </w:pPr>
-      <w:r>
-        <w:rPr>
-          <w:rFonts w:ascii="Arial Unicode MS" w:eastAsia="Arial Unicode MS" w:hAnsi="Arial Unicode MS" w:cs="Arial Unicode MS"/>
-          <w:color w:val="222222"/>
-          <w:sz w:val="28"/>
-          <w:szCs w:val="28"/>
-          <w:highlight w:val="white"/>
-        </w:rPr>
-        <w:t xml:space="preserve">→ </w:t>
+        <w:t xml:space="preserve"> </w:t>
       </w:r>
       <m:oMath>
         <m:r>
@@ -1050,11 +1095,24 @@
             <w:szCs w:val="28"/>
             <w:highlight w:val="white"/>
           </w:rPr>
-          <m:t xml:space="preserve"> = </m:t>
+          <m:t xml:space="preserve"> =</m:t>
         </m:r>
-        <m:f>
-          <m:fPr>
+        <m:func>
+          <m:funcPr>
             <m:ctrlPr>
+              <w:rPr>
+                <w:rFonts w:ascii="Cambria Math" w:hAnsi="Cambria Math"/>
+                <w:color w:val="222222"/>
+                <w:sz w:val="28"/>
+                <w:szCs w:val="28"/>
+              </w:rPr>
+            </m:ctrlPr>
+          </m:funcPr>
+          <m:fName>
+            <m:r>
+              <m:rPr>
+                <m:sty m:val="p"/>
+              </m:rPr>
               <w:rPr>
                 <w:rFonts w:ascii="Cambria Math" w:hAnsi="Cambria Math"/>
                 <w:color w:val="222222"/>
@@ -1062,10 +1120,66 @@
                 <w:szCs w:val="28"/>
                 <w:highlight w:val="white"/>
               </w:rPr>
+              <m:t>arg</m:t>
+            </m:r>
+            <m:ctrlPr>
+              <w:rPr>
+                <w:rFonts w:ascii="Cambria Math" w:hAnsi="Cambria Math"/>
+                <w:i/>
+                <w:color w:val="222222"/>
+                <w:sz w:val="28"/>
+                <w:szCs w:val="28"/>
+              </w:rPr>
             </m:ctrlPr>
-          </m:fPr>
-          <m:num>
+          </m:fName>
+          <m:e>
+            <m:d>
+              <m:dPr>
+                <m:ctrlPr>
+                  <w:rPr>
+                    <w:rFonts w:ascii="Cambria Math" w:hAnsi="Cambria Math"/>
+                    <w:color w:val="222222"/>
+                    <w:sz w:val="28"/>
+                    <w:szCs w:val="28"/>
+                  </w:rPr>
+                </m:ctrlPr>
+              </m:dPr>
+              <m:e>
+                <m:r>
+                  <w:rPr>
+                    <w:rFonts w:ascii="Cambria Math" w:hAnsi="Cambria Math"/>
+                  </w:rPr>
+                  <m:t>β</m:t>
+                </m:r>
+              </m:e>
+            </m:d>
+          </m:e>
+        </m:func>
+        <m:r>
+          <w:rPr>
+            <w:rFonts w:ascii="Cambria Math" w:hAnsi="Cambria Math"/>
+            <w:color w:val="222222"/>
+            <w:sz w:val="28"/>
+            <w:szCs w:val="28"/>
+          </w:rPr>
+          <m:t xml:space="preserve">- </m:t>
+        </m:r>
+        <m:func>
+          <m:funcPr>
+            <m:ctrlPr>
+              <w:rPr>
+                <w:rFonts w:ascii="Cambria Math" w:hAnsi="Cambria Math"/>
+                <w:color w:val="222222"/>
+                <w:sz w:val="28"/>
+                <w:szCs w:val="28"/>
+              </w:rPr>
+            </m:ctrlPr>
+          </m:funcPr>
+          <m:fName>
             <m:r>
+              <m:rPr>
+                <m:sty m:val="p"/>
+              </m:rPr>
               <w:rPr>
                 <w:rFonts w:ascii="Cambria Math" w:hAnsi="Cambria Math"/>
                 <w:color w:val="222222"/>
@@ -1073,250 +1187,30 @@
                 <w:szCs w:val="28"/>
                 <w:highlight w:val="white"/>
               </w:rPr>
-              <m:t>ln</m:t>
+              <m:t>arg</m:t>
             </m:r>
-            <m:r>
+            <m:ctrlPr>
               <w:rPr>
                 <w:rFonts w:ascii="Cambria Math" w:hAnsi="Cambria Math"/>
+                <w:i/>
                 <w:color w:val="222222"/>
                 <w:sz w:val="28"/>
                 <w:szCs w:val="28"/>
-                <w:highlight w:val="white"/>
-              </w:rPr>
-              <m:t>(</m:t>
-            </m:r>
-            <m:r>
-              <w:rPr>
-                <w:rFonts w:ascii="Cambria Math" w:hAnsi="Cambria Math"/>
-                <w:color w:val="222222"/>
-                <w:sz w:val="28"/>
-                <w:szCs w:val="28"/>
-                <w:highlight w:val="white"/>
-              </w:rPr>
-              <m:t>β</m:t>
-            </m:r>
-            <m:r>
-              <w:rPr>
-                <w:rFonts w:ascii="Cambria Math" w:hAnsi="Cambria Math"/>
-                <w:color w:val="222222"/>
-                <w:sz w:val="28"/>
-                <w:szCs w:val="28"/>
-                <w:highlight w:val="white"/>
-              </w:rPr>
-              <m:t>/</m:t>
-            </m:r>
-            <m:r>
-              <w:rPr>
-                <w:rFonts w:ascii="Cambria Math" w:hAnsi="Cambria Math"/>
-                <w:color w:val="222222"/>
-                <w:sz w:val="28"/>
-                <w:szCs w:val="28"/>
-                <w:highlight w:val="white"/>
-              </w:rPr>
-              <m:t>sin</m:t>
-            </m:r>
-            <m:r>
-              <w:rPr>
-                <w:rFonts w:ascii="Cambria Math" w:hAnsi="Cambria Math"/>
-                <w:color w:val="222222"/>
-                <w:sz w:val="28"/>
-                <w:szCs w:val="28"/>
-                <w:highlight w:val="white"/>
-              </w:rPr>
-              <m:t>(</m:t>
-            </m:r>
-            <m:r>
-              <w:rPr>
-                <w:rFonts w:ascii="Cambria Math" w:hAnsi="Cambria Math"/>
-                <w:color w:val="222222"/>
-                <w:sz w:val="28"/>
-                <w:szCs w:val="28"/>
-                <w:highlight w:val="white"/>
-              </w:rPr>
-              <m:t>θ</m:t>
-            </m:r>
-            <m:r>
-              <w:rPr>
-                <w:rFonts w:ascii="Cambria Math" w:hAnsi="Cambria Math"/>
-                <w:color w:val="222222"/>
-                <w:sz w:val="28"/>
-                <w:szCs w:val="28"/>
-                <w:highlight w:val="white"/>
-              </w:rPr>
-              <m:t>/2))</m:t>
-            </m:r>
-          </m:num>
-          <m:den>
-            <m:r>
-              <w:rPr>
-                <w:rFonts w:ascii="Cambria Math" w:hAnsi="Cambria Math"/>
-                <w:color w:val="222222"/>
-                <w:sz w:val="28"/>
-                <w:szCs w:val="28"/>
-                <w:highlight w:val="white"/>
-              </w:rPr>
-              <m:t>i</m:t>
-            </m:r>
-          </m:den>
-        </m:f>
-      </m:oMath>
-      <w:r>
-        <w:rPr>
-          <w:color w:val="222222"/>
-          <w:sz w:val="28"/>
-          <w:szCs w:val="28"/>
-          <w:highlight w:val="white"/>
-        </w:rPr>
-        <w:t xml:space="preserve">= </w:t>
-      </w:r>
-      <m:oMath>
-        <m:r>
-          <w:rPr>
-            <w:rFonts w:ascii="Cambria Math" w:hAnsi="Cambria Math"/>
-            <w:color w:val="222222"/>
-            <w:sz w:val="28"/>
-            <w:szCs w:val="28"/>
-            <w:highlight w:val="white"/>
-          </w:rPr>
-          <m:t xml:space="preserve"> </m:t>
-        </m:r>
-        <m:f>
-          <m:fPr>
-            <m:ctrlPr>
-              <w:rPr>
-                <w:rFonts w:ascii="Cambria Math" w:hAnsi="Cambria Math"/>
-                <w:color w:val="222222"/>
-                <w:sz w:val="28"/>
-                <w:szCs w:val="28"/>
-                <w:highlight w:val="white"/>
               </w:rPr>
             </m:ctrlPr>
-          </m:fPr>
-          <m:num>
-            <m:r>
-              <w:rPr>
-                <w:rFonts w:ascii="Cambria Math" w:hAnsi="Cambria Math"/>
-                <w:color w:val="222222"/>
-                <w:sz w:val="28"/>
-                <w:szCs w:val="28"/>
-                <w:highlight w:val="white"/>
-              </w:rPr>
-              <m:t>ln</m:t>
-            </m:r>
-            <m:r>
-              <w:rPr>
-                <w:rFonts w:ascii="Cambria Math" w:hAnsi="Cambria Math"/>
-                <w:color w:val="222222"/>
-                <w:sz w:val="28"/>
-                <w:szCs w:val="28"/>
-                <w:highlight w:val="white"/>
-              </w:rPr>
-              <m:t>(</m:t>
-            </m:r>
-            <m:r>
-              <w:rPr>
-                <w:rFonts w:ascii="Cambria Math" w:hAnsi="Cambria Math"/>
-                <w:color w:val="222222"/>
-                <w:sz w:val="28"/>
-                <w:szCs w:val="28"/>
-                <w:highlight w:val="white"/>
-              </w:rPr>
-              <m:t>β</m:t>
-            </m:r>
-            <m:r>
-              <w:rPr>
-                <w:rFonts w:ascii="Cambria Math" w:hAnsi="Cambria Math"/>
-                <w:color w:val="222222"/>
-                <w:sz w:val="28"/>
-                <w:szCs w:val="28"/>
-                <w:highlight w:val="white"/>
-              </w:rPr>
-              <m:t>/</m:t>
-            </m:r>
-            <m:r>
-              <w:rPr>
-                <w:rFonts w:ascii="Cambria Math" w:hAnsi="Cambria Math"/>
-                <w:color w:val="222222"/>
-                <w:sz w:val="28"/>
-                <w:szCs w:val="28"/>
-                <w:highlight w:val="white"/>
-              </w:rPr>
-              <m:t>sin</m:t>
-            </m:r>
-            <m:r>
-              <w:rPr>
-                <w:rFonts w:ascii="Cambria Math" w:hAnsi="Cambria Math"/>
-                <w:color w:val="222222"/>
-                <w:sz w:val="28"/>
-                <w:szCs w:val="28"/>
-                <w:highlight w:val="white"/>
-              </w:rPr>
-              <m:t>(</m:t>
-            </m:r>
-            <m:r>
-              <w:rPr>
-                <w:rFonts w:ascii="Cambria Math" w:hAnsi="Cambria Math"/>
-                <w:color w:val="222222"/>
-                <w:sz w:val="28"/>
-                <w:szCs w:val="28"/>
-                <w:highlight w:val="white"/>
-              </w:rPr>
-              <m:t>θ</m:t>
-            </m:r>
-            <m:r>
-              <w:rPr>
-                <w:rFonts w:ascii="Cambria Math" w:hAnsi="Cambria Math"/>
-                <w:color w:val="222222"/>
-                <w:sz w:val="28"/>
-                <w:szCs w:val="28"/>
-                <w:highlight w:val="white"/>
-              </w:rPr>
-              <m:t>/2))* (-</m:t>
-            </m:r>
-            <m:r>
-              <w:rPr>
-                <w:rFonts w:ascii="Cambria Math" w:hAnsi="Cambria Math"/>
-                <w:color w:val="222222"/>
-                <w:sz w:val="28"/>
-                <w:szCs w:val="28"/>
-                <w:highlight w:val="white"/>
-              </w:rPr>
-              <m:t>i</m:t>
-            </m:r>
-            <m:r>
-              <w:rPr>
-                <w:rFonts w:ascii="Cambria Math" w:hAnsi="Cambria Math"/>
-                <w:color w:val="222222"/>
-                <w:sz w:val="28"/>
-                <w:szCs w:val="28"/>
-                <w:highlight w:val="white"/>
-              </w:rPr>
-              <m:t>)</m:t>
-            </m:r>
-          </m:num>
-          <m:den>
-            <m:r>
-              <w:rPr>
-                <w:rFonts w:ascii="Cambria Math" w:hAnsi="Cambria Math"/>
-                <w:color w:val="222222"/>
-                <w:sz w:val="28"/>
-                <w:szCs w:val="28"/>
-                <w:highlight w:val="white"/>
-              </w:rPr>
-              <m:t>-</m:t>
-            </m:r>
-            <m:sSup>
-              <m:sSupPr>
+          </m:fName>
+          <m:e>
+            <m:d>
+              <m:dPr>
                 <m:ctrlPr>
                   <w:rPr>
                     <w:rFonts w:ascii="Cambria Math" w:hAnsi="Cambria Math"/>
                     <w:color w:val="222222"/>
                     <w:sz w:val="28"/>
                     <w:szCs w:val="28"/>
-                    <w:highlight w:val="white"/>
                   </w:rPr>
                 </m:ctrlPr>
-              </m:sSupPr>
+              </m:dPr>
               <m:e>
                 <m:r>
                   <w:rPr>
@@ -1326,36 +1220,921 @@
                     <w:szCs w:val="28"/>
                     <w:highlight w:val="white"/>
                   </w:rPr>
-                  <m:t>i</m:t>
+                  <m:t>α</m:t>
                 </m:r>
               </m:e>
-              <m:sup>
-                <m:r>
-                  <w:rPr>
-                    <w:rFonts w:ascii="Cambria Math" w:hAnsi="Cambria Math"/>
-                    <w:color w:val="222222"/>
-                    <w:sz w:val="28"/>
-                    <w:szCs w:val="28"/>
-                    <w:highlight w:val="white"/>
-                  </w:rPr>
-                  <m:t>2</m:t>
-                </m:r>
-              </m:sup>
-            </m:sSup>
-          </m:den>
-        </m:f>
+            </m:d>
+          </m:e>
+        </m:func>
+        <m:r>
+          <w:rPr>
+            <w:rFonts w:ascii="Cambria Math" w:hAnsi="Cambria Math"/>
+            <w:color w:val="222222"/>
+            <w:sz w:val="28"/>
+            <w:szCs w:val="28"/>
+          </w:rPr>
+          <m:t xml:space="preserve"> </m:t>
+        </m:r>
       </m:oMath>
-      <w:r>
+    </w:p>
+    <w:p>
+      <w:pPr>
+        <w:rPr>
+          <w:color w:val="222222"/>
+          <w:sz w:val="21"/>
+          <w:szCs w:val="21"/>
+          <w:highlight w:val="white"/>
+        </w:rPr>
+      </w:pPr>
+    </w:p>
+    <w:p>
+      <w:pPr>
+        <w:rPr>
+          <w:color w:val="222222"/>
+          <w:sz w:val="21"/>
+          <w:szCs w:val="21"/>
+          <w:highlight w:val="white"/>
+        </w:rPr>
+      </w:pPr>
+    </w:p>
+    <w:p>
+      <w:pPr>
+        <w:rPr>
+          <w:color w:val="222222"/>
+          <w:sz w:val="21"/>
+          <w:szCs w:val="21"/>
+          <w:highlight w:val="white"/>
+        </w:rPr>
+      </w:pPr>
+    </w:p>
+    <w:p>
+      <w:pPr>
         <w:rPr>
           <w:color w:val="222222"/>
           <w:sz w:val="28"/>
           <w:szCs w:val="28"/>
-          <w:highlight w:val="white"/>
-        </w:rPr>
-        <w:t xml:space="preserve">= </w:t>
+        </w:rPr>
+      </w:pPr>
+      <m:oMathPara>
+        <m:oMathParaPr>
+          <m:jc m:val="left"/>
+        </m:oMathParaPr>
+        <m:oMath>
+          <m:r>
+            <w:rPr>
+              <w:rFonts w:ascii="Cambria Math" w:hAnsi="Cambria Math"/>
+              <w:color w:val="222222"/>
+              <w:sz w:val="28"/>
+              <w:szCs w:val="28"/>
+              <w:highlight w:val="white"/>
+            </w:rPr>
+            <w:lastRenderedPageBreak/>
+            <m:t>α</m:t>
+          </m:r>
+          <m:r>
+            <w:rPr>
+              <w:rFonts w:ascii="Cambria Math" w:hAnsi="Cambria Math"/>
+              <w:color w:val="222222"/>
+              <w:sz w:val="28"/>
+              <w:szCs w:val="28"/>
+            </w:rPr>
+            <m:t>=x+yi</m:t>
+          </m:r>
+        </m:oMath>
+      </m:oMathPara>
+    </w:p>
+    <w:p>
+      <w:pPr>
+        <w:rPr>
+          <w:b/>
+          <w:bCs/>
+          <w:color w:val="222222"/>
+          <w:sz w:val="28"/>
+          <w:szCs w:val="28"/>
+          <w:highlight w:val="white"/>
+        </w:rPr>
+      </w:pPr>
+      <m:oMathPara>
+        <m:oMathParaPr>
+          <m:jc m:val="left"/>
+        </m:oMathParaPr>
+        <m:oMath>
+          <m:func>
+            <m:funcPr>
+              <m:ctrlPr>
+                <w:rPr>
+                  <w:rFonts w:ascii="Cambria Math" w:hAnsi="Cambria Math"/>
+                  <w:color w:val="222222"/>
+                  <w:sz w:val="28"/>
+                  <w:szCs w:val="28"/>
+                </w:rPr>
+              </m:ctrlPr>
+            </m:funcPr>
+            <m:fName>
+              <m:r>
+                <m:rPr>
+                  <m:sty m:val="p"/>
+                </m:rPr>
+                <w:rPr>
+                  <w:rFonts w:ascii="Cambria Math" w:hAnsi="Cambria Math"/>
+                  <w:color w:val="222222"/>
+                  <w:sz w:val="28"/>
+                  <w:szCs w:val="28"/>
+                  <w:highlight w:val="white"/>
+                </w:rPr>
+                <m:t>arg</m:t>
+              </m:r>
+              <m:ctrlPr>
+                <w:rPr>
+                  <w:rFonts w:ascii="Cambria Math" w:hAnsi="Cambria Math"/>
+                  <w:i/>
+                  <w:color w:val="222222"/>
+                  <w:sz w:val="28"/>
+                  <w:szCs w:val="28"/>
+                </w:rPr>
+              </m:ctrlPr>
+            </m:fName>
+            <m:e>
+              <m:d>
+                <m:dPr>
+                  <m:ctrlPr>
+                    <w:rPr>
+                      <w:rFonts w:ascii="Cambria Math" w:hAnsi="Cambria Math"/>
+                      <w:color w:val="222222"/>
+                      <w:sz w:val="28"/>
+                      <w:szCs w:val="28"/>
+                    </w:rPr>
+                  </m:ctrlPr>
+                </m:dPr>
+                <m:e>
+                  <m:r>
+                    <w:rPr>
+                      <w:rFonts w:ascii="Cambria Math" w:hAnsi="Cambria Math"/>
+                      <w:color w:val="222222"/>
+                      <w:sz w:val="28"/>
+                      <w:szCs w:val="28"/>
+                      <w:highlight w:val="white"/>
+                    </w:rPr>
+                    <m:t>α</m:t>
+                  </m:r>
+                </m:e>
+              </m:d>
+            </m:e>
+          </m:func>
+          <m:r>
+            <w:rPr>
+              <w:rFonts w:ascii="Cambria Math" w:hAnsi="Cambria Math"/>
+              <w:color w:val="222222"/>
+              <w:sz w:val="28"/>
+              <w:szCs w:val="28"/>
+            </w:rPr>
+            <m:t>=</m:t>
+          </m:r>
+          <m:r>
+            <m:rPr>
+              <m:sty m:val="bi"/>
+            </m:rPr>
+            <w:rPr>
+              <w:rFonts w:ascii="Cambria Math" w:hAnsi="Cambria Math"/>
+              <w:color w:val="222222"/>
+              <w:sz w:val="28"/>
+              <w:szCs w:val="28"/>
+              <w:highlight w:val="white"/>
+            </w:rPr>
+            <m:t>arctan</m:t>
+          </m:r>
+          <m:r>
+            <m:rPr>
+              <m:sty m:val="bi"/>
+            </m:rPr>
+            <w:rPr>
+              <w:rFonts w:ascii="Cambria Math" w:hAnsi="Cambria Math"/>
+              <w:color w:val="222222"/>
+              <w:sz w:val="28"/>
+              <w:szCs w:val="28"/>
+              <w:highlight w:val="white"/>
+            </w:rPr>
+            <m:t>(</m:t>
+          </m:r>
+          <m:f>
+            <m:fPr>
+              <m:ctrlPr>
+                <w:rPr>
+                  <w:rFonts w:ascii="Cambria Math" w:hAnsi="Cambria Math"/>
+                  <w:b/>
+                  <w:bCs/>
+                  <w:i/>
+                  <w:color w:val="222222"/>
+                  <w:sz w:val="28"/>
+                  <w:szCs w:val="28"/>
+                </w:rPr>
+              </m:ctrlPr>
+            </m:fPr>
+            <m:num>
+              <m:r>
+                <m:rPr>
+                  <m:sty m:val="bi"/>
+                </m:rPr>
+                <w:rPr>
+                  <w:rFonts w:ascii="Cambria Math" w:hAnsi="Cambria Math"/>
+                  <w:color w:val="222222"/>
+                  <w:sz w:val="28"/>
+                  <w:szCs w:val="28"/>
+                  <w:highlight w:val="white"/>
+                </w:rPr>
+                <m:t>y</m:t>
+              </m:r>
+            </m:num>
+            <m:den>
+              <m:r>
+                <m:rPr>
+                  <m:sty m:val="bi"/>
+                </m:rPr>
+                <w:rPr>
+                  <w:rFonts w:ascii="Cambria Math" w:hAnsi="Cambria Math"/>
+                  <w:color w:val="222222"/>
+                  <w:sz w:val="28"/>
+                  <w:szCs w:val="28"/>
+                </w:rPr>
+                <m:t>x</m:t>
+              </m:r>
+            </m:den>
+          </m:f>
+          <m:r>
+            <m:rPr>
+              <m:sty m:val="bi"/>
+            </m:rPr>
+            <w:rPr>
+              <w:rFonts w:ascii="Cambria Math" w:hAnsi="Cambria Math"/>
+              <w:color w:val="222222"/>
+              <w:sz w:val="28"/>
+              <w:szCs w:val="28"/>
+              <w:highlight w:val="white"/>
+            </w:rPr>
+            <m:t>)</m:t>
+          </m:r>
+        </m:oMath>
+      </m:oMathPara>
+    </w:p>
+    <w:p>
+      <w:pPr>
+        <w:rPr>
+          <w:b/>
+          <w:bCs/>
+          <w:color w:val="222222"/>
+          <w:sz w:val="28"/>
+          <w:szCs w:val="28"/>
+          <w:highlight w:val="white"/>
+        </w:rPr>
+      </w:pPr>
+    </w:p>
+    <w:p>
+      <w:pPr>
+        <w:rPr>
+          <w:color w:val="222222"/>
+          <w:sz w:val="28"/>
+          <w:szCs w:val="28"/>
+        </w:rPr>
+      </w:pPr>
+      <m:oMathPara>
+        <m:oMathParaPr>
+          <m:jc m:val="left"/>
+        </m:oMathParaPr>
+        <m:oMath>
+          <m:r>
+            <w:rPr>
+              <w:rFonts w:ascii="Cambria Math" w:hAnsi="Cambria Math"/>
+              <w:color w:val="222222"/>
+              <w:sz w:val="28"/>
+              <w:szCs w:val="28"/>
+              <w:highlight w:val="white"/>
+            </w:rPr>
+            <m:t>α</m:t>
+          </m:r>
+          <m:r>
+            <w:rPr>
+              <w:rFonts w:ascii="Cambria Math" w:hAnsi="Cambria Math"/>
+              <w:color w:val="222222"/>
+              <w:sz w:val="28"/>
+              <w:szCs w:val="28"/>
+            </w:rPr>
+            <m:t>=</m:t>
+          </m:r>
+          <m:sSub>
+            <m:sSubPr>
+              <m:ctrlPr>
+                <w:rPr>
+                  <w:rFonts w:ascii="Cambria Math" w:hAnsi="Cambria Math"/>
+                  <w:i/>
+                  <w:color w:val="222222"/>
+                  <w:sz w:val="28"/>
+                  <w:szCs w:val="28"/>
+                </w:rPr>
+              </m:ctrlPr>
+            </m:sSubPr>
+            <m:e>
+              <m:r>
+                <w:rPr>
+                  <w:rFonts w:ascii="Cambria Math" w:hAnsi="Cambria Math"/>
+                  <w:color w:val="222222"/>
+                  <w:sz w:val="28"/>
+                  <w:szCs w:val="28"/>
+                </w:rPr>
+                <m:t>x</m:t>
+              </m:r>
+            </m:e>
+            <m:sub>
+              <m:r>
+                <w:rPr>
+                  <w:rFonts w:ascii="Cambria Math" w:hAnsi="Cambria Math"/>
+                  <w:color w:val="222222"/>
+                  <w:sz w:val="28"/>
+                  <w:szCs w:val="28"/>
+                </w:rPr>
+                <m:t>1</m:t>
+              </m:r>
+            </m:sub>
+          </m:sSub>
+          <m:r>
+            <w:rPr>
+              <w:rFonts w:ascii="Cambria Math" w:hAnsi="Cambria Math"/>
+              <w:color w:val="222222"/>
+              <w:sz w:val="28"/>
+              <w:szCs w:val="28"/>
+            </w:rPr>
+            <m:t>+</m:t>
+          </m:r>
+          <m:sSub>
+            <m:sSubPr>
+              <m:ctrlPr>
+                <w:rPr>
+                  <w:rFonts w:ascii="Cambria Math" w:hAnsi="Cambria Math"/>
+                  <w:i/>
+                  <w:color w:val="222222"/>
+                  <w:sz w:val="28"/>
+                  <w:szCs w:val="28"/>
+                </w:rPr>
+              </m:ctrlPr>
+            </m:sSubPr>
+            <m:e>
+              <m:r>
+                <w:rPr>
+                  <w:rFonts w:ascii="Cambria Math" w:hAnsi="Cambria Math"/>
+                  <w:color w:val="222222"/>
+                  <w:sz w:val="28"/>
+                  <w:szCs w:val="28"/>
+                </w:rPr>
+                <m:t>x</m:t>
+              </m:r>
+            </m:e>
+            <m:sub>
+              <m:r>
+                <w:rPr>
+                  <w:rFonts w:ascii="Cambria Math" w:hAnsi="Cambria Math"/>
+                  <w:color w:val="222222"/>
+                  <w:sz w:val="28"/>
+                  <w:szCs w:val="28"/>
+                </w:rPr>
+                <m:t>1</m:t>
+              </m:r>
+            </m:sub>
+          </m:sSub>
+          <m:r>
+            <w:rPr>
+              <w:rFonts w:ascii="Cambria Math" w:hAnsi="Cambria Math"/>
+              <w:color w:val="222222"/>
+              <w:sz w:val="28"/>
+              <w:szCs w:val="28"/>
+            </w:rPr>
+            <m:t>i</m:t>
+          </m:r>
+        </m:oMath>
+      </m:oMathPara>
+    </w:p>
+    <w:p>
+      <w:pPr>
+        <w:rPr>
+          <w:b/>
+          <w:bCs/>
+          <w:color w:val="222222"/>
+          <w:sz w:val="28"/>
+          <w:szCs w:val="28"/>
+          <w:highlight w:val="white"/>
+        </w:rPr>
+      </w:pPr>
+    </w:p>
+    <w:p>
+      <w:pPr>
+        <w:rPr>
+          <w:b/>
+          <w:bCs/>
+          <w:color w:val="222222"/>
+          <w:sz w:val="28"/>
+          <w:szCs w:val="28"/>
+          <w:highlight w:val="white"/>
+        </w:rPr>
+      </w:pPr>
+      <m:oMathPara>
+        <m:oMathParaPr>
+          <m:jc m:val="left"/>
+        </m:oMathParaPr>
+        <m:oMath>
+          <m:r>
+            <m:rPr>
+              <m:sty m:val="bi"/>
+            </m:rPr>
+            <w:rPr>
+              <w:rFonts w:ascii="Cambria Math" w:hAnsi="Cambria Math"/>
+            </w:rPr>
+            <m:t>ϕ</m:t>
+          </m:r>
+          <m:r>
+            <w:rPr>
+              <w:rFonts w:ascii="Cambria Math" w:hAnsi="Cambria Math"/>
+              <w:color w:val="222222"/>
+              <w:sz w:val="28"/>
+              <w:szCs w:val="28"/>
+              <w:highlight w:val="white"/>
+            </w:rPr>
+            <m:t xml:space="preserve"> =</m:t>
+          </m:r>
+          <m:func>
+            <m:funcPr>
+              <m:ctrlPr>
+                <w:rPr>
+                  <w:rFonts w:ascii="Cambria Math" w:hAnsi="Cambria Math"/>
+                  <w:color w:val="222222"/>
+                  <w:sz w:val="28"/>
+                  <w:szCs w:val="28"/>
+                </w:rPr>
+              </m:ctrlPr>
+            </m:funcPr>
+            <m:fName>
+              <m:r>
+                <m:rPr>
+                  <m:sty m:val="p"/>
+                </m:rPr>
+                <w:rPr>
+                  <w:rFonts w:ascii="Cambria Math" w:hAnsi="Cambria Math"/>
+                  <w:color w:val="222222"/>
+                  <w:sz w:val="28"/>
+                  <w:szCs w:val="28"/>
+                  <w:highlight w:val="white"/>
+                </w:rPr>
+                <m:t>arg</m:t>
+              </m:r>
+              <m:ctrlPr>
+                <w:rPr>
+                  <w:rFonts w:ascii="Cambria Math" w:hAnsi="Cambria Math"/>
+                  <w:i/>
+                  <w:color w:val="222222"/>
+                  <w:sz w:val="28"/>
+                  <w:szCs w:val="28"/>
+                </w:rPr>
+              </m:ctrlPr>
+            </m:fName>
+            <m:e>
+              <m:d>
+                <m:dPr>
+                  <m:ctrlPr>
+                    <w:rPr>
+                      <w:rFonts w:ascii="Cambria Math" w:hAnsi="Cambria Math"/>
+                      <w:color w:val="222222"/>
+                      <w:sz w:val="28"/>
+                      <w:szCs w:val="28"/>
+                    </w:rPr>
+                  </m:ctrlPr>
+                </m:dPr>
+                <m:e>
+                  <m:r>
+                    <w:rPr>
+                      <w:rFonts w:ascii="Cambria Math" w:hAnsi="Cambria Math"/>
+                    </w:rPr>
+                    <m:t>β</m:t>
+                  </m:r>
+                </m:e>
+              </m:d>
+            </m:e>
+          </m:func>
+          <m:r>
+            <w:rPr>
+              <w:rFonts w:ascii="Cambria Math" w:hAnsi="Cambria Math"/>
+              <w:color w:val="222222"/>
+              <w:sz w:val="28"/>
+              <w:szCs w:val="28"/>
+            </w:rPr>
+            <m:t xml:space="preserve">- </m:t>
+          </m:r>
+          <m:func>
+            <m:funcPr>
+              <m:ctrlPr>
+                <w:rPr>
+                  <w:rFonts w:ascii="Cambria Math" w:hAnsi="Cambria Math"/>
+                  <w:color w:val="222222"/>
+                  <w:sz w:val="28"/>
+                  <w:szCs w:val="28"/>
+                </w:rPr>
+              </m:ctrlPr>
+            </m:funcPr>
+            <m:fName>
+              <m:r>
+                <m:rPr>
+                  <m:sty m:val="p"/>
+                </m:rPr>
+                <w:rPr>
+                  <w:rFonts w:ascii="Cambria Math" w:hAnsi="Cambria Math"/>
+                  <w:color w:val="222222"/>
+                  <w:sz w:val="28"/>
+                  <w:szCs w:val="28"/>
+                  <w:highlight w:val="white"/>
+                </w:rPr>
+                <m:t>arg</m:t>
+              </m:r>
+              <m:ctrlPr>
+                <w:rPr>
+                  <w:rFonts w:ascii="Cambria Math" w:hAnsi="Cambria Math"/>
+                  <w:i/>
+                  <w:color w:val="222222"/>
+                  <w:sz w:val="28"/>
+                  <w:szCs w:val="28"/>
+                </w:rPr>
+              </m:ctrlPr>
+            </m:fName>
+            <m:e>
+              <m:d>
+                <m:dPr>
+                  <m:ctrlPr>
+                    <w:rPr>
+                      <w:rFonts w:ascii="Cambria Math" w:hAnsi="Cambria Math"/>
+                      <w:color w:val="222222"/>
+                      <w:sz w:val="28"/>
+                      <w:szCs w:val="28"/>
+                    </w:rPr>
+                  </m:ctrlPr>
+                </m:dPr>
+                <m:e>
+                  <m:r>
+                    <w:rPr>
+                      <w:rFonts w:ascii="Cambria Math" w:hAnsi="Cambria Math"/>
+                      <w:color w:val="222222"/>
+                      <w:sz w:val="28"/>
+                      <w:szCs w:val="28"/>
+                      <w:highlight w:val="white"/>
+                    </w:rPr>
+                    <m:t>α</m:t>
+                  </m:r>
+                </m:e>
+              </m:d>
+            </m:e>
+          </m:func>
+          <m:r>
+            <w:rPr>
+              <w:rFonts w:ascii="Cambria Math" w:hAnsi="Cambria Math"/>
+              <w:color w:val="222222"/>
+              <w:sz w:val="28"/>
+              <w:szCs w:val="28"/>
+            </w:rPr>
+            <m:t xml:space="preserve">= </m:t>
+          </m:r>
+          <m:r>
+            <m:rPr>
+              <m:sty m:val="bi"/>
+            </m:rPr>
+            <w:rPr>
+              <w:rFonts w:ascii="Cambria Math" w:hAnsi="Cambria Math"/>
+              <w:color w:val="222222"/>
+              <w:sz w:val="28"/>
+              <w:szCs w:val="28"/>
+              <w:highlight w:val="white"/>
+            </w:rPr>
+            <m:t>arctan</m:t>
+          </m:r>
+          <m:d>
+            <m:dPr>
+              <m:ctrlPr>
+                <w:rPr>
+                  <w:rFonts w:ascii="Cambria Math" w:hAnsi="Cambria Math"/>
+                  <w:b/>
+                  <w:bCs/>
+                  <w:i/>
+                  <w:color w:val="222222"/>
+                  <w:sz w:val="28"/>
+                  <w:szCs w:val="28"/>
+                </w:rPr>
+              </m:ctrlPr>
+            </m:dPr>
+            <m:e>
+              <m:f>
+                <m:fPr>
+                  <m:ctrlPr>
+                    <w:rPr>
+                      <w:rFonts w:ascii="Cambria Math" w:hAnsi="Cambria Math"/>
+                      <w:b/>
+                      <w:bCs/>
+                      <w:i/>
+                      <w:color w:val="222222"/>
+                      <w:sz w:val="28"/>
+                      <w:szCs w:val="28"/>
+                    </w:rPr>
+                  </m:ctrlPr>
+                </m:fPr>
+                <m:num>
+                  <m:sSub>
+                    <m:sSubPr>
+                      <m:ctrlPr>
+                        <w:rPr>
+                          <w:rFonts w:ascii="Cambria Math" w:hAnsi="Cambria Math"/>
+                          <w:b/>
+                          <w:bCs/>
+                          <w:i/>
+                          <w:color w:val="222222"/>
+                          <w:sz w:val="28"/>
+                          <w:szCs w:val="28"/>
+                        </w:rPr>
+                      </m:ctrlPr>
+                    </m:sSubPr>
+                    <m:e>
+                      <m:r>
+                        <m:rPr>
+                          <m:sty m:val="bi"/>
+                        </m:rPr>
+                        <w:rPr>
+                          <w:rFonts w:ascii="Cambria Math" w:hAnsi="Cambria Math"/>
+                          <w:color w:val="222222"/>
+                          <w:sz w:val="28"/>
+                          <w:szCs w:val="28"/>
+                        </w:rPr>
+                        <m:t>y</m:t>
+                      </m:r>
+                    </m:e>
+                    <m:sub>
+                      <m:r>
+                        <m:rPr>
+                          <m:sty m:val="bi"/>
+                        </m:rPr>
+                        <w:rPr>
+                          <w:rFonts w:ascii="Cambria Math" w:hAnsi="Cambria Math"/>
+                          <w:color w:val="222222"/>
+                          <w:sz w:val="28"/>
+                          <w:szCs w:val="28"/>
+                        </w:rPr>
+                        <m:t>2</m:t>
+                      </m:r>
+                    </m:sub>
+                  </m:sSub>
+                </m:num>
+                <m:den>
+                  <m:sSub>
+                    <m:sSubPr>
+                      <m:ctrlPr>
+                        <w:rPr>
+                          <w:rFonts w:ascii="Cambria Math" w:hAnsi="Cambria Math"/>
+                          <w:b/>
+                          <w:bCs/>
+                          <w:i/>
+                          <w:color w:val="222222"/>
+                          <w:sz w:val="28"/>
+                          <w:szCs w:val="28"/>
+                        </w:rPr>
+                      </m:ctrlPr>
+                    </m:sSubPr>
+                    <m:e>
+                      <m:r>
+                        <m:rPr>
+                          <m:sty m:val="bi"/>
+                        </m:rPr>
+                        <w:rPr>
+                          <w:rFonts w:ascii="Cambria Math" w:hAnsi="Cambria Math"/>
+                          <w:color w:val="222222"/>
+                          <w:sz w:val="28"/>
+                          <w:szCs w:val="28"/>
+                        </w:rPr>
+                        <m:t>x</m:t>
+                      </m:r>
+                    </m:e>
+                    <m:sub>
+                      <m:r>
+                        <m:rPr>
+                          <m:sty m:val="bi"/>
+                        </m:rPr>
+                        <w:rPr>
+                          <w:rFonts w:ascii="Cambria Math" w:hAnsi="Cambria Math"/>
+                          <w:color w:val="222222"/>
+                          <w:sz w:val="28"/>
+                          <w:szCs w:val="28"/>
+                        </w:rPr>
+                        <m:t>2</m:t>
+                      </m:r>
+                    </m:sub>
+                  </m:sSub>
+                </m:den>
+              </m:f>
+            </m:e>
+          </m:d>
+          <m:r>
+            <m:rPr>
+              <m:sty m:val="bi"/>
+            </m:rPr>
+            <w:rPr>
+              <w:rFonts w:ascii="Cambria Math" w:hAnsi="Cambria Math"/>
+              <w:color w:val="222222"/>
+              <w:sz w:val="28"/>
+              <w:szCs w:val="28"/>
+              <w:highlight w:val="white"/>
+            </w:rPr>
+            <m:t>-</m:t>
+          </m:r>
+          <m:r>
+            <m:rPr>
+              <m:sty m:val="bi"/>
+            </m:rPr>
+            <w:rPr>
+              <w:rFonts w:ascii="Cambria Math" w:hAnsi="Cambria Math"/>
+              <w:color w:val="222222"/>
+              <w:sz w:val="28"/>
+              <w:szCs w:val="28"/>
+              <w:highlight w:val="white"/>
+            </w:rPr>
+            <m:t>arctan</m:t>
+          </m:r>
+          <m:d>
+            <m:dPr>
+              <m:ctrlPr>
+                <w:rPr>
+                  <w:rFonts w:ascii="Cambria Math" w:hAnsi="Cambria Math"/>
+                  <w:b/>
+                  <w:bCs/>
+                  <w:i/>
+                  <w:color w:val="222222"/>
+                  <w:sz w:val="28"/>
+                  <w:szCs w:val="28"/>
+                </w:rPr>
+              </m:ctrlPr>
+            </m:dPr>
+            <m:e>
+              <m:f>
+                <m:fPr>
+                  <m:ctrlPr>
+                    <w:rPr>
+                      <w:rFonts w:ascii="Cambria Math" w:hAnsi="Cambria Math"/>
+                      <w:b/>
+                      <w:bCs/>
+                      <w:i/>
+                      <w:color w:val="222222"/>
+                      <w:sz w:val="28"/>
+                      <w:szCs w:val="28"/>
+                    </w:rPr>
+                  </m:ctrlPr>
+                </m:fPr>
+                <m:num>
+                  <m:sSub>
+                    <m:sSubPr>
+                      <m:ctrlPr>
+                        <w:rPr>
+                          <w:rFonts w:ascii="Cambria Math" w:hAnsi="Cambria Math"/>
+                          <w:b/>
+                          <w:bCs/>
+                          <w:i/>
+                          <w:color w:val="222222"/>
+                          <w:sz w:val="28"/>
+                          <w:szCs w:val="28"/>
+                        </w:rPr>
+                      </m:ctrlPr>
+                    </m:sSubPr>
+                    <m:e>
+                      <m:r>
+                        <m:rPr>
+                          <m:sty m:val="bi"/>
+                        </m:rPr>
+                        <w:rPr>
+                          <w:rFonts w:ascii="Cambria Math" w:hAnsi="Cambria Math"/>
+                          <w:color w:val="222222"/>
+                          <w:sz w:val="28"/>
+                          <w:szCs w:val="28"/>
+                        </w:rPr>
+                        <m:t>y</m:t>
+                      </m:r>
+                    </m:e>
+                    <m:sub>
+                      <m:r>
+                        <m:rPr>
+                          <m:sty m:val="bi"/>
+                        </m:rPr>
+                        <w:rPr>
+                          <w:rFonts w:ascii="Cambria Math" w:hAnsi="Cambria Math"/>
+                          <w:color w:val="222222"/>
+                          <w:sz w:val="28"/>
+                          <w:szCs w:val="28"/>
+                        </w:rPr>
+                        <m:t>1</m:t>
+                      </m:r>
+                    </m:sub>
+                  </m:sSub>
+                </m:num>
+                <m:den>
+                  <m:sSub>
+                    <m:sSubPr>
+                      <m:ctrlPr>
+                        <w:rPr>
+                          <w:rFonts w:ascii="Cambria Math" w:hAnsi="Cambria Math"/>
+                          <w:b/>
+                          <w:bCs/>
+                          <w:i/>
+                          <w:color w:val="222222"/>
+                          <w:sz w:val="28"/>
+                          <w:szCs w:val="28"/>
+                        </w:rPr>
+                      </m:ctrlPr>
+                    </m:sSubPr>
+                    <m:e>
+                      <m:r>
+                        <m:rPr>
+                          <m:sty m:val="bi"/>
+                        </m:rPr>
+                        <w:rPr>
+                          <w:rFonts w:ascii="Cambria Math" w:hAnsi="Cambria Math"/>
+                          <w:color w:val="222222"/>
+                          <w:sz w:val="28"/>
+                          <w:szCs w:val="28"/>
+                        </w:rPr>
+                        <m:t>x</m:t>
+                      </m:r>
+                    </m:e>
+                    <m:sub>
+                      <m:r>
+                        <m:rPr>
+                          <m:sty m:val="bi"/>
+                        </m:rPr>
+                        <w:rPr>
+                          <w:rFonts w:ascii="Cambria Math" w:hAnsi="Cambria Math"/>
+                          <w:color w:val="222222"/>
+                          <w:sz w:val="28"/>
+                          <w:szCs w:val="28"/>
+                        </w:rPr>
+                        <m:t>1</m:t>
+                      </m:r>
+                    </m:sub>
+                  </m:sSub>
+                </m:den>
+              </m:f>
+            </m:e>
+          </m:d>
+        </m:oMath>
+      </m:oMathPara>
+    </w:p>
+    <w:p>
+      <w:pPr>
+        <w:rPr>
+          <w:color w:val="222222"/>
+          <w:sz w:val="21"/>
+          <w:szCs w:val="21"/>
+          <w:highlight w:val="white"/>
+        </w:rPr>
+      </w:pPr>
+    </w:p>
+    <w:p>
+      <w:pPr>
+        <w:rPr>
+          <w:color w:val="222222"/>
+          <w:sz w:val="21"/>
+          <w:szCs w:val="21"/>
+          <w:highlight w:val="white"/>
+        </w:rPr>
+      </w:pPr>
+      <w:r>
+        <w:rPr>
+          <w:color w:val="222222"/>
+          <w:sz w:val="21"/>
+          <w:szCs w:val="21"/>
+          <w:highlight w:val="white"/>
+        </w:rPr>
+        <w:t>Nota</w:t>
+      </w:r>
+    </w:p>
+    <w:p>
+      <w:r>
+        <w:rPr>
+          <w:color w:val="222222"/>
+          <w:sz w:val="28"/>
+          <w:szCs w:val="28"/>
+        </w:rPr>
+        <w:t>Si</w:t>
+      </w:r>
+      <w:r>
+        <w:rPr>
+          <w:b/>
+          <w:bCs/>
+          <w:color w:val="222222"/>
+          <w:sz w:val="28"/>
+          <w:szCs w:val="28"/>
+        </w:rPr>
+        <w:t xml:space="preserve"> </w:t>
       </w:r>
       <m:oMath>
         <m:r>
+          <m:rPr>
+            <m:sty m:val="bi"/>
+          </m:rPr>
           <w:rPr>
             <w:rFonts w:ascii="Cambria Math" w:hAnsi="Cambria Math"/>
             <w:color w:val="222222"/>
@@ -1363,9 +2142,84 @@
             <w:szCs w:val="28"/>
             <w:highlight w:val="white"/>
           </w:rPr>
-          <m:t>-</m:t>
+          <m:t>arctan</m:t>
+        </m:r>
+        <m:d>
+          <m:dPr>
+            <m:ctrlPr>
+              <w:rPr>
+                <w:rFonts w:ascii="Cambria Math" w:hAnsi="Cambria Math"/>
+                <w:b/>
+                <w:bCs/>
+                <w:i/>
+                <w:color w:val="222222"/>
+                <w:sz w:val="28"/>
+                <w:szCs w:val="28"/>
+              </w:rPr>
+            </m:ctrlPr>
+          </m:dPr>
+          <m:e>
+            <m:f>
+              <m:fPr>
+                <m:ctrlPr>
+                  <w:rPr>
+                    <w:rFonts w:ascii="Cambria Math" w:hAnsi="Cambria Math"/>
+                    <w:b/>
+                    <w:bCs/>
+                    <w:i/>
+                    <w:color w:val="222222"/>
+                    <w:sz w:val="28"/>
+                    <w:szCs w:val="28"/>
+                  </w:rPr>
+                </m:ctrlPr>
+              </m:fPr>
+              <m:num>
+                <m:r>
+                  <m:rPr>
+                    <m:sty m:val="bi"/>
+                  </m:rPr>
+                  <w:rPr>
+                    <w:rFonts w:ascii="Cambria Math" w:hAnsi="Cambria Math"/>
+                    <w:color w:val="222222"/>
+                    <w:sz w:val="28"/>
+                    <w:szCs w:val="28"/>
+                  </w:rPr>
+                  <m:t>y</m:t>
+                </m:r>
+              </m:num>
+              <m:den>
+                <m:r>
+                  <m:rPr>
+                    <m:sty m:val="bi"/>
+                  </m:rPr>
+                  <w:rPr>
+                    <w:rFonts w:ascii="Cambria Math" w:hAnsi="Cambria Math"/>
+                    <w:color w:val="222222"/>
+                    <w:sz w:val="28"/>
+                    <w:szCs w:val="28"/>
+                  </w:rPr>
+                  <m:t>x</m:t>
+                </m:r>
+              </m:den>
+            </m:f>
+          </m:e>
+        </m:d>
+        <m:r>
+          <m:rPr>
+            <m:sty m:val="bi"/>
+          </m:rPr>
+          <w:rPr>
+            <w:rFonts w:ascii="Cambria Math" w:hAnsi="Cambria Math"/>
+            <w:color w:val="222222"/>
+            <w:sz w:val="28"/>
+            <w:szCs w:val="28"/>
+          </w:rPr>
+          <m:t>=</m:t>
         </m:r>
         <m:r>
+          <m:rPr>
+            <m:sty m:val="bi"/>
+          </m:rPr>
           <w:rPr>
             <w:rFonts w:ascii="Cambria Math" w:hAnsi="Cambria Math"/>
             <w:color w:val="222222"/>
@@ -1373,9 +2227,139 @@
             <w:szCs w:val="28"/>
             <w:highlight w:val="white"/>
           </w:rPr>
-          <m:t>i</m:t>
+          <m:t>arctan</m:t>
         </m:r>
         <m:r>
+          <m:rPr>
+            <m:sty m:val="bi"/>
+          </m:rPr>
+          <w:rPr>
+            <w:rFonts w:ascii="Cambria Math" w:hAnsi="Cambria Math"/>
+            <w:color w:val="222222"/>
+            <w:sz w:val="28"/>
+            <w:szCs w:val="28"/>
+          </w:rPr>
+          <m:t>(</m:t>
+        </m:r>
+        <m:f>
+          <m:fPr>
+            <m:ctrlPr>
+              <w:rPr>
+                <w:rFonts w:ascii="Cambria Math" w:hAnsi="Cambria Math"/>
+                <w:b/>
+                <w:bCs/>
+                <w:i/>
+                <w:color w:val="222222"/>
+                <w:sz w:val="28"/>
+                <w:szCs w:val="28"/>
+              </w:rPr>
+            </m:ctrlPr>
+          </m:fPr>
+          <m:num>
+            <m:r>
+              <m:rPr>
+                <m:sty m:val="bi"/>
+              </m:rPr>
+              <w:rPr>
+                <w:rFonts w:ascii="Cambria Math" w:hAnsi="Cambria Math"/>
+                <w:color w:val="222222"/>
+                <w:sz w:val="28"/>
+                <w:szCs w:val="28"/>
+              </w:rPr>
+              <m:t>0</m:t>
+            </m:r>
+          </m:num>
+          <m:den>
+            <m:r>
+              <m:rPr>
+                <m:sty m:val="bi"/>
+              </m:rPr>
+              <w:rPr>
+                <w:rFonts w:ascii="Cambria Math" w:hAnsi="Cambria Math"/>
+                <w:color w:val="222222"/>
+                <w:sz w:val="28"/>
+                <w:szCs w:val="28"/>
+              </w:rPr>
+              <m:t>0</m:t>
+            </m:r>
+          </m:den>
+        </m:f>
+        <m:r>
+          <m:rPr>
+            <m:sty m:val="bi"/>
+          </m:rPr>
+          <w:rPr>
+            <w:rFonts w:ascii="Cambria Math" w:hAnsi="Cambria Math"/>
+            <w:color w:val="222222"/>
+            <w:sz w:val="28"/>
+            <w:szCs w:val="28"/>
+          </w:rPr>
+          <m:t>)</m:t>
+        </m:r>
+      </m:oMath>
+      <w:r>
+        <w:rPr>
+          <w:b/>
+          <w:bCs/>
+          <w:color w:val="222222"/>
+          <w:sz w:val="28"/>
+          <w:szCs w:val="28"/>
+        </w:rPr>
+        <w:t xml:space="preserve"> </w:t>
+      </w:r>
+      <w:r>
+        <w:rPr>
+          <w:color w:val="222222"/>
+          <w:sz w:val="28"/>
+          <w:szCs w:val="28"/>
+        </w:rPr>
+        <w:t xml:space="preserve"> hay que ignorar el ángulo </w:t>
+      </w:r>
+      <m:oMath>
+        <m:r>
+          <w:rPr>
+            <w:rFonts w:ascii="Cambria Math" w:hAnsi="Cambria Math"/>
+          </w:rPr>
+          <m:t>ϕ</m:t>
+        </m:r>
+      </m:oMath>
+      <w:r>
+        <w:t xml:space="preserve"> porque esta directamente sobre un polo (|0&gt; o |1&gt;) y ese ángulo no influye.</w:t>
+      </w:r>
+    </w:p>
+    <w:p/>
+    <w:p>
+      <w:pPr>
+        <w:rPr>
+          <w:color w:val="222222"/>
+          <w:sz w:val="21"/>
+          <w:szCs w:val="21"/>
+          <w:highlight w:val="white"/>
+        </w:rPr>
+      </w:pPr>
+      <w:r>
+        <w:rPr>
+          <w:color w:val="222222"/>
+          <w:sz w:val="28"/>
+          <w:szCs w:val="28"/>
+        </w:rPr>
+        <w:t>Si</w:t>
+      </w:r>
+      <w:r>
+        <w:rPr>
+          <w:b/>
+          <w:bCs/>
+          <w:color w:val="222222"/>
+          <w:sz w:val="28"/>
+          <w:szCs w:val="28"/>
+        </w:rPr>
+        <w:t xml:space="preserve"> </w:t>
+      </w:r>
+      <m:oMath>
+        <m:r>
+          <m:rPr>
+            <m:sty m:val="bi"/>
+          </m:rPr>
           <w:rPr>
             <w:rFonts w:ascii="Cambria Math" w:hAnsi="Cambria Math"/>
             <w:color w:val="222222"/>
@@ -1383,9 +2367,84 @@
             <w:szCs w:val="28"/>
             <w:highlight w:val="white"/>
           </w:rPr>
-          <m:t>*</m:t>
+          <m:t>arctan</m:t>
+        </m:r>
+        <m:d>
+          <m:dPr>
+            <m:ctrlPr>
+              <w:rPr>
+                <w:rFonts w:ascii="Cambria Math" w:hAnsi="Cambria Math"/>
+                <w:b/>
+                <w:bCs/>
+                <w:i/>
+                <w:color w:val="222222"/>
+                <w:sz w:val="28"/>
+                <w:szCs w:val="28"/>
+              </w:rPr>
+            </m:ctrlPr>
+          </m:dPr>
+          <m:e>
+            <m:f>
+              <m:fPr>
+                <m:ctrlPr>
+                  <w:rPr>
+                    <w:rFonts w:ascii="Cambria Math" w:hAnsi="Cambria Math"/>
+                    <w:b/>
+                    <w:bCs/>
+                    <w:i/>
+                    <w:color w:val="222222"/>
+                    <w:sz w:val="28"/>
+                    <w:szCs w:val="28"/>
+                  </w:rPr>
+                </m:ctrlPr>
+              </m:fPr>
+              <m:num>
+                <m:r>
+                  <m:rPr>
+                    <m:sty m:val="bi"/>
+                  </m:rPr>
+                  <w:rPr>
+                    <w:rFonts w:ascii="Cambria Math" w:hAnsi="Cambria Math"/>
+                    <w:color w:val="222222"/>
+                    <w:sz w:val="28"/>
+                    <w:szCs w:val="28"/>
+                  </w:rPr>
+                  <m:t>y</m:t>
+                </m:r>
+              </m:num>
+              <m:den>
+                <m:r>
+                  <m:rPr>
+                    <m:sty m:val="bi"/>
+                  </m:rPr>
+                  <w:rPr>
+                    <w:rFonts w:ascii="Cambria Math" w:hAnsi="Cambria Math"/>
+                    <w:color w:val="222222"/>
+                    <w:sz w:val="28"/>
+                    <w:szCs w:val="28"/>
+                  </w:rPr>
+                  <m:t>x</m:t>
+                </m:r>
+              </m:den>
+            </m:f>
+          </m:e>
+        </m:d>
+        <m:r>
+          <m:rPr>
+            <m:sty m:val="bi"/>
+          </m:rPr>
+          <w:rPr>
+            <w:rFonts w:ascii="Cambria Math" w:hAnsi="Cambria Math"/>
+            <w:color w:val="222222"/>
+            <w:sz w:val="28"/>
+            <w:szCs w:val="28"/>
+          </w:rPr>
+          <m:t>=</m:t>
         </m:r>
         <m:r>
+          <m:rPr>
+            <m:sty m:val="bi"/>
+          </m:rPr>
           <w:rPr>
             <w:rFonts w:ascii="Cambria Math" w:hAnsi="Cambria Math"/>
             <w:color w:val="222222"/>
@@ -1393,9 +2452,173 @@
             <w:szCs w:val="28"/>
             <w:highlight w:val="white"/>
           </w:rPr>
-          <m:t>ln</m:t>
+          <m:t>arctan</m:t>
         </m:r>
         <m:r>
+          <m:rPr>
+            <m:sty m:val="bi"/>
+          </m:rPr>
+          <w:rPr>
+            <w:rFonts w:ascii="Cambria Math" w:hAnsi="Cambria Math"/>
+            <w:color w:val="222222"/>
+            <w:sz w:val="28"/>
+            <w:szCs w:val="28"/>
+          </w:rPr>
+          <m:t>(</m:t>
+        </m:r>
+        <m:f>
+          <m:fPr>
+            <m:ctrlPr>
+              <w:rPr>
+                <w:rFonts w:ascii="Cambria Math" w:hAnsi="Cambria Math"/>
+                <w:b/>
+                <w:bCs/>
+                <w:i/>
+                <w:color w:val="222222"/>
+                <w:sz w:val="28"/>
+                <w:szCs w:val="28"/>
+              </w:rPr>
+            </m:ctrlPr>
+          </m:fPr>
+          <m:num>
+            <m:r>
+              <m:rPr>
+                <m:sty m:val="bi"/>
+              </m:rPr>
+              <w:rPr>
+                <w:rFonts w:ascii="Cambria Math" w:hAnsi="Cambria Math"/>
+                <w:color w:val="222222"/>
+                <w:sz w:val="28"/>
+                <w:szCs w:val="28"/>
+              </w:rPr>
+              <m:t>y</m:t>
+            </m:r>
+          </m:num>
+          <m:den>
+            <m:r>
+              <m:rPr>
+                <m:sty m:val="bi"/>
+              </m:rPr>
+              <w:rPr>
+                <w:rFonts w:ascii="Cambria Math" w:hAnsi="Cambria Math"/>
+                <w:color w:val="222222"/>
+                <w:sz w:val="28"/>
+                <w:szCs w:val="28"/>
+              </w:rPr>
+              <m:t>0</m:t>
+            </m:r>
+          </m:den>
+        </m:f>
+        <m:r>
+          <m:rPr>
+            <m:sty m:val="bi"/>
+          </m:rPr>
+          <w:rPr>
+            <w:rFonts w:ascii="Cambria Math" w:hAnsi="Cambria Math"/>
+            <w:color w:val="222222"/>
+            <w:sz w:val="28"/>
+            <w:szCs w:val="28"/>
+          </w:rPr>
+          <m:t>)</m:t>
+        </m:r>
+      </m:oMath>
+      <w:r>
+        <w:rPr>
+          <w:b/>
+          <w:bCs/>
+          <w:color w:val="222222"/>
+          <w:sz w:val="28"/>
+          <w:szCs w:val="28"/>
+        </w:rPr>
+        <w:t xml:space="preserve"> </w:t>
+      </w:r>
+      <w:r>
+        <w:rPr>
+          <w:color w:val="222222"/>
+          <w:sz w:val="28"/>
+          <w:szCs w:val="28"/>
+        </w:rPr>
+        <w:t xml:space="preserve">,  </w:t>
+      </w:r>
+      <m:oMath>
+        <m:r>
+          <m:rPr>
+            <m:sty m:val="p"/>
+          </m:rPr>
+          <w:rPr>
+            <w:rFonts w:ascii="Cambria Math" w:hAnsi="Cambria Math"/>
+            <w:color w:val="222222"/>
+            <w:sz w:val="28"/>
+            <w:szCs w:val="28"/>
+          </w:rPr>
+          <m:t>y</m:t>
+        </m:r>
+        <m:r>
+          <m:rPr>
+            <m:sty m:val="p"/>
+          </m:rPr>
+          <w:rPr>
+            <w:rFonts w:ascii="Cambria Math"/>
+            <w:color w:val="222222"/>
+            <w:sz w:val="28"/>
+            <w:szCs w:val="28"/>
+          </w:rPr>
+          <m:t xml:space="preserve"> </m:t>
+        </m:r>
+        <m:r>
+          <m:rPr>
+            <m:sty m:val="p"/>
+          </m:rPr>
+          <w:rPr>
+            <w:rFonts w:ascii="Cambria Math" w:hAnsi="Cambria Math"/>
+            <w:color w:val="222222"/>
+            <w:sz w:val="28"/>
+            <w:szCs w:val="28"/>
+          </w:rPr>
+          <m:t>≠</m:t>
+        </m:r>
+        <m:r>
+          <m:rPr>
+            <m:sty m:val="p"/>
+          </m:rPr>
+          <w:rPr>
+            <w:rFonts w:ascii="Cambria Math"/>
+            <w:color w:val="222222"/>
+            <w:sz w:val="28"/>
+            <w:szCs w:val="28"/>
+          </w:rPr>
+          <m:t>0</m:t>
+        </m:r>
+      </m:oMath>
+      <w:r>
+        <w:rPr>
+          <w:color w:val="222222"/>
+          <w:sz w:val="28"/>
+          <w:szCs w:val="28"/>
+        </w:rPr>
+        <w:t xml:space="preserve">  </w:t>
+      </w:r>
+      <w:r>
+        <w:rPr>
+          <w:color w:val="222222"/>
+          <w:sz w:val="28"/>
+          <w:szCs w:val="28"/>
+        </w:rPr>
+        <w:sym w:font="Wingdings" w:char="F0E0"/>
+      </w:r>
+      <w:r>
+        <w:rPr>
+          <w:color w:val="222222"/>
+          <w:sz w:val="28"/>
+          <w:szCs w:val="28"/>
+        </w:rPr>
+        <w:t xml:space="preserve">  </w:t>
+      </w:r>
+      <m:oMath>
+        <m:r>
+          <m:rPr>
+            <m:sty m:val="bi"/>
+          </m:rPr>
           <w:rPr>
             <w:rFonts w:ascii="Cambria Math" w:hAnsi="Cambria Math"/>
             <w:color w:val="222222"/>
@@ -1403,9 +2626,84 @@
             <w:szCs w:val="28"/>
             <w:highlight w:val="white"/>
           </w:rPr>
-          <m:t>(</m:t>
+          <m:t>arctan</m:t>
+        </m:r>
+        <m:d>
+          <m:dPr>
+            <m:ctrlPr>
+              <w:rPr>
+                <w:rFonts w:ascii="Cambria Math" w:hAnsi="Cambria Math"/>
+                <w:b/>
+                <w:bCs/>
+                <w:i/>
+                <w:color w:val="222222"/>
+                <w:sz w:val="28"/>
+                <w:szCs w:val="28"/>
+              </w:rPr>
+            </m:ctrlPr>
+          </m:dPr>
+          <m:e>
+            <m:f>
+              <m:fPr>
+                <m:ctrlPr>
+                  <w:rPr>
+                    <w:rFonts w:ascii="Cambria Math" w:hAnsi="Cambria Math"/>
+                    <w:b/>
+                    <w:bCs/>
+                    <w:i/>
+                    <w:color w:val="222222"/>
+                    <w:sz w:val="28"/>
+                    <w:szCs w:val="28"/>
+                  </w:rPr>
+                </m:ctrlPr>
+              </m:fPr>
+              <m:num>
+                <m:r>
+                  <m:rPr>
+                    <m:sty m:val="bi"/>
+                  </m:rPr>
+                  <w:rPr>
+                    <w:rFonts w:ascii="Cambria Math" w:hAnsi="Cambria Math"/>
+                    <w:color w:val="222222"/>
+                    <w:sz w:val="28"/>
+                    <w:szCs w:val="28"/>
+                  </w:rPr>
+                  <m:t>y</m:t>
+                </m:r>
+              </m:num>
+              <m:den>
+                <m:r>
+                  <m:rPr>
+                    <m:sty m:val="bi"/>
+                  </m:rPr>
+                  <w:rPr>
+                    <w:rFonts w:ascii="Cambria Math" w:hAnsi="Cambria Math"/>
+                    <w:color w:val="222222"/>
+                    <w:sz w:val="28"/>
+                    <w:szCs w:val="28"/>
+                  </w:rPr>
+                  <m:t>x</m:t>
+                </m:r>
+              </m:den>
+            </m:f>
+          </m:e>
+        </m:d>
+        <m:r>
+          <m:rPr>
+            <m:sty m:val="bi"/>
+          </m:rPr>
+          <w:rPr>
+            <w:rFonts w:ascii="Cambria Math" w:hAnsi="Cambria Math"/>
+            <w:color w:val="222222"/>
+            <w:sz w:val="28"/>
+            <w:szCs w:val="28"/>
+          </w:rPr>
+          <m:t>=</m:t>
         </m:r>
         <m:r>
+          <m:rPr>
+            <m:sty m:val="b"/>
+          </m:rPr>
           <w:rPr>
             <w:rFonts w:ascii="Cambria Math" w:hAnsi="Cambria Math"/>
             <w:color w:val="222222"/>
@@ -1413,58 +2711,51 @@
             <w:szCs w:val="28"/>
             <w:highlight w:val="white"/>
           </w:rPr>
-          <m:t>β</m:t>
+          <m:t xml:space="preserve">± </m:t>
         </m:r>
-        <m:r>
-          <w:rPr>
-            <w:rFonts w:ascii="Cambria Math" w:hAnsi="Cambria Math"/>
-            <w:color w:val="222222"/>
-            <w:sz w:val="28"/>
-            <w:szCs w:val="28"/>
-            <w:highlight w:val="white"/>
-          </w:rPr>
-          <m:t>/</m:t>
-        </m:r>
-        <m:r>
-          <w:rPr>
-            <w:rFonts w:ascii="Cambria Math" w:hAnsi="Cambria Math"/>
-            <w:color w:val="222222"/>
-            <w:sz w:val="28"/>
-            <w:szCs w:val="28"/>
-            <w:highlight w:val="white"/>
-          </w:rPr>
-          <m:t>sin</m:t>
-        </m:r>
-        <m:r>
-          <w:rPr>
-            <w:rFonts w:ascii="Cambria Math" w:hAnsi="Cambria Math"/>
-            <w:color w:val="222222"/>
-            <w:sz w:val="28"/>
-            <w:szCs w:val="28"/>
-            <w:highlight w:val="white"/>
-          </w:rPr>
-          <m:t>(</m:t>
-        </m:r>
-        <m:r>
-          <w:rPr>
-            <w:rFonts w:ascii="Cambria Math" w:hAnsi="Cambria Math"/>
-            <w:color w:val="222222"/>
-            <w:sz w:val="28"/>
-            <w:szCs w:val="28"/>
-            <w:highlight w:val="white"/>
-          </w:rPr>
-          <m:t>θ</m:t>
-        </m:r>
-        <m:r>
-          <w:rPr>
-            <w:rFonts w:ascii="Cambria Math" w:hAnsi="Cambria Math"/>
-            <w:color w:val="222222"/>
-            <w:sz w:val="28"/>
-            <w:szCs w:val="28"/>
-            <w:highlight w:val="white"/>
-          </w:rPr>
-          <m:t>/2))</m:t>
-        </m:r>
+        <m:f>
+          <m:fPr>
+            <m:ctrlPr>
+              <w:rPr>
+                <w:rFonts w:ascii="Cambria Math" w:hAnsi="Cambria Math"/>
+                <w:b/>
+                <w:bCs/>
+                <w:color w:val="222222"/>
+                <w:sz w:val="28"/>
+                <w:szCs w:val="28"/>
+              </w:rPr>
+            </m:ctrlPr>
+          </m:fPr>
+          <m:num>
+            <m:r>
+              <m:rPr>
+                <m:sty m:val="b"/>
+              </m:rPr>
+              <w:rPr>
+                <w:rFonts w:ascii="Cambria Math" w:hAnsi="Cambria Math"/>
+                <w:color w:val="222222"/>
+                <w:sz w:val="28"/>
+                <w:szCs w:val="28"/>
+                <w:highlight w:val="white"/>
+              </w:rPr>
+              <m:t>π</m:t>
+            </m:r>
+          </m:num>
+          <m:den>
+            <m:r>
+              <m:rPr>
+                <m:sty m:val="bi"/>
+              </m:rPr>
+              <w:rPr>
+                <w:rFonts w:ascii="Cambria Math" w:hAnsi="Cambria Math"/>
+                <w:color w:val="222222"/>
+                <w:sz w:val="28"/>
+                <w:szCs w:val="28"/>
+              </w:rPr>
+              <m:t>2</m:t>
+            </m:r>
+          </m:den>
+        </m:f>
       </m:oMath>
     </w:p>
     <w:p>
@@ -1486,16 +2777,52 @@
           <w:highlight w:val="white"/>
         </w:rPr>
       </w:pPr>
-      <w:r>
-        <w:rPr>
-          <w:color w:val="222222"/>
-          <w:sz w:val="21"/>
-          <w:szCs w:val="21"/>
-          <w:highlight w:val="white"/>
-        </w:rPr>
-        <w:t xml:space="preserve">Fuente: </w:t>
-      </w:r>
-      <w:hyperlink r:id="rId12">
+    </w:p>
+    <w:p>
+      <w:pPr>
+        <w:rPr>
+          <w:color w:val="222222"/>
+          <w:sz w:val="21"/>
+          <w:szCs w:val="21"/>
+          <w:highlight w:val="white"/>
+        </w:rPr>
+      </w:pPr>
+      <w:r>
+        <w:rPr>
+          <w:color w:val="222222"/>
+          <w:sz w:val="21"/>
+          <w:szCs w:val="21"/>
+          <w:highlight w:val="white"/>
+        </w:rPr>
+        <w:t>Bibliografía</w:t>
+      </w:r>
+    </w:p>
+    <w:p>
+      <w:pPr>
+        <w:rPr>
+          <w:color w:val="222222"/>
+          <w:sz w:val="21"/>
+          <w:szCs w:val="21"/>
+          <w:highlight w:val="white"/>
+        </w:rPr>
+      </w:pPr>
+    </w:p>
+    <w:p>
+      <w:pPr>
+        <w:pStyle w:val="ListParagraph"/>
+        <w:numPr>
+          <w:ilvl w:val="0"/>
+          <w:numId w:val="1"/>
+        </w:numPr>
+        <w:rPr>
+          <w:color w:val="1155CC"/>
+          <w:sz w:val="21"/>
+          <w:szCs w:val="21"/>
+          <w:highlight w:val="white"/>
+          <w:u w:val="single"/>
+        </w:rPr>
+      </w:pPr>
+      <w:hyperlink r:id="rId14">
         <w:r>
           <w:rPr>
             <w:color w:val="1155CC"/>
@@ -1508,6 +2835,63 @@
         </w:r>
       </w:hyperlink>
     </w:p>
+    <w:p>
+      <w:pPr>
+        <w:pStyle w:val="ListParagraph"/>
+        <w:numPr>
+          <w:ilvl w:val="0"/>
+          <w:numId w:val="1"/>
+        </w:numPr>
+      </w:pPr>
+      <w:hyperlink r:id="rId15" w:history="1">
+        <w:r>
+          <w:rPr>
+            <w:rStyle w:val="Hyperlink"/>
+          </w:rPr>
+          <w:t>https://physics.stackexchange.com/questions/27589/convert-state-vectors-to-bloch-sphere-angles</w:t>
+        </w:r>
+      </w:hyperlink>
+    </w:p>
+    <w:p>
+      <w:pPr>
+        <w:pStyle w:val="ListParagraph"/>
+        <w:numPr>
+          <w:ilvl w:val="0"/>
+          <w:numId w:val="1"/>
+        </w:numPr>
+      </w:pPr>
+      <w:hyperlink r:id="rId16" w:history="1">
+        <w:r>
+          <w:rPr>
+            <w:rStyle w:val="Hyperlink"/>
+          </w:rPr>
+          <w:t>https://es.wikipedia.org/wiki/Argumento_(an%C3%A1lisis_complejo)</w:t>
+        </w:r>
+      </w:hyperlink>
+    </w:p>
+    <w:p>
+      <w:pPr>
+        <w:pStyle w:val="ListParagraph"/>
+        <w:numPr>
+          <w:ilvl w:val="0"/>
+          <w:numId w:val="1"/>
+        </w:numPr>
+        <w:rPr>
+          <w:color w:val="222222"/>
+          <w:sz w:val="21"/>
+          <w:szCs w:val="21"/>
+          <w:highlight w:val="white"/>
+        </w:rPr>
+      </w:pPr>
+      <w:hyperlink r:id="rId17" w:history="1">
+        <w:r>
+          <w:rPr>
+            <w:rStyle w:val="Hyperlink"/>
+          </w:rPr>
+          <w:t>https://www2.clarku.edu/faculty/djoyce/complex/abs.html</w:t>
+        </w:r>
+      </w:hyperlink>
+    </w:p>
     <w:sectPr>
       <w:pgSz w:w="11909" w:h="16834"/>
       <w:pgMar w:top="1440" w:right="1440" w:bottom="1440" w:left="1440" w:header="720" w:footer="720" w:gutter="0"/>
@@ -1516,6 +2900,127 @@
     </w:sectPr>
   </w:body>
 </w:document>
+</file>
+
+<file path=word/numbering.xml><?xml version="1.0" encoding="utf-8"?>
+<w:numbering xmlns:wpc="http://schemas.microsoft.com/office/word/2010/wordprocessingCanvas" xmlns:cx="http://schemas.microsoft.com/office/drawing/2014/chartex" xmlns:cx1="http://schemas.microsoft.com/office/drawing/2015/9/8/chartex" xmlns:cx2="http://schemas.microsoft.com/office/drawing/2015/10/21/chartex" xmlns:cx3="http://schemas.microsoft.com/office/drawing/2016/5/9/chartex" xmlns:cx4="http://schemas.microsoft.com/office/drawing/2016/5/10/chartex" xmlns:cx5="http://schemas.microsoft.com/office/drawing/2016/5/11/chartex" xmlns:cx6="http://schemas.microsoft.com/office/drawing/2016/5/12/chartex" xmlns:cx7="http://schemas.microsoft.com/office/drawing/2016/5/13/chartex" xmlns:cx8="http://schemas.microsoft.com/office/drawing/2016/5/14/chartex" xmlns:mc="http://schemas.openxmlformats.org/markup-compatibility/2006" xmlns:aink="http://schemas.microsoft.com/office/drawing/2016/ink" xmlns:am3d="http://schemas.microsoft.com/office/drawing/2017/model3d" xmlns:o="urn:schemas-microsoft-com:office:office" xmlns:r="http://schemas.openxmlformats.org/officeDocument/2006/relationships" xmlns:m="http://schemas.openxmlformats.org/officeDocument/2006/math" xmlns:v="urn:schemas-microsoft-com:vml" xmlns:wp14="http://schemas.microsoft.com/office/word/2010/wordprocessingDrawing" xmlns:wp="http://schemas.openxmlformats.org/drawingml/2006/wordprocessingDrawing" xmlns:w10="urn:schemas-microsoft-com:office:word" xmlns:w="http://schemas.openxmlformats.org/wordprocessingml/2006/main" xmlns:w14="http://schemas.microsoft.com/office/word/2010/wordml" xmlns:w15="http://schemas.microsoft.com/office/word/2012/wordml" xmlns:w16cex="http://schemas.microsoft.com/office/word/2018/wordml/cex" xmlns:w16cid="http://schemas.microsoft.com/office/word/2016/wordml/cid" xmlns:w16="http://schemas.microsoft.com/office/word/2018/wordml" xmlns:w16se="http://schemas.microsoft.com/office/word/2015/wordml/symex" xmlns:wpg="http://schemas.microsoft.com/office/word/2010/wordprocessingGroup" xmlns:wpi="http://schemas.microsoft.com/office/word/2010/wordprocessingInk" xmlns:wne="http://schemas.microsoft.com/office/word/2006/wordml" xmlns:wps="http://schemas.microsoft.com/office/word/2010/wordprocessingShape" mc:Ignorable="w14 w15 w16se w16cid w16 w16cex wp14">
+  <w:abstractNum w:abstractNumId="0" w15:restartNumberingAfterBreak="0">
+    <w:nsid w:val="6CF24E6B"/>
+    <w:multiLevelType w:val="hybridMultilevel"/>
+    <w:tmpl w:val="51802D5A"/>
+    <w:lvl w:ilvl="0" w:tplc="2C0A0001">
+      <w:start w:val="1"/>
+      <w:numFmt w:val="bullet"/>
+      <w:lvlText w:val=""/>
+      <w:lvlJc w:val="left"/>
+      <w:pPr>
+        <w:ind w:left="720" w:hanging="360"/>
+      </w:pPr>
+      <w:rPr>
+        <w:rFonts w:ascii="Symbol" w:hAnsi="Symbol" w:hint="default"/>
+      </w:rPr>
+    </w:lvl>
+    <w:lvl w:ilvl="1" w:tplc="2C0A0003" w:tentative="1">
+      <w:start w:val="1"/>
+      <w:numFmt w:val="bullet"/>
+      <w:lvlText w:val="o"/>
+      <w:lvlJc w:val="left"/>
+      <w:pPr>
+        <w:ind w:left="1440" w:hanging="360"/>
+      </w:pPr>
+      <w:rPr>
+        <w:rFonts w:ascii="Courier New" w:hAnsi="Courier New" w:cs="Courier New" w:hint="default"/>
+      </w:rPr>
+    </w:lvl>
+    <w:lvl w:ilvl="2" w:tplc="2C0A0005" w:tentative="1">
+      <w:start w:val="1"/>
+      <w:numFmt w:val="bullet"/>
+      <w:lvlText w:val=""/>
+      <w:lvlJc w:val="left"/>
+      <w:pPr>
+        <w:ind w:left="2160" w:hanging="360"/>
+      </w:pPr>
+      <w:rPr>
+        <w:rFonts w:ascii="Wingdings" w:hAnsi="Wingdings" w:hint="default"/>
+      </w:rPr>
+    </w:lvl>
+    <w:lvl w:ilvl="3" w:tplc="2C0A0001" w:tentative="1">
+      <w:start w:val="1"/>
+      <w:numFmt w:val="bullet"/>
+      <w:lvlText w:val=""/>
+      <w:lvlJc w:val="left"/>
+      <w:pPr>
+        <w:ind w:left="2880" w:hanging="360"/>
+      </w:pPr>
+      <w:rPr>
+        <w:rFonts w:ascii="Symbol" w:hAnsi="Symbol" w:hint="default"/>
+      </w:rPr>
+    </w:lvl>
+    <w:lvl w:ilvl="4" w:tplc="2C0A0003" w:tentative="1">
+      <w:start w:val="1"/>
+      <w:numFmt w:val="bullet"/>
+      <w:lvlText w:val="o"/>
+      <w:lvlJc w:val="left"/>
+      <w:pPr>
+        <w:ind w:left="3600" w:hanging="360"/>
+      </w:pPr>
+      <w:rPr>
+        <w:rFonts w:ascii="Courier New" w:hAnsi="Courier New" w:cs="Courier New" w:hint="default"/>
+      </w:rPr>
+    </w:lvl>
+    <w:lvl w:ilvl="5" w:tplc="2C0A0005" w:tentative="1">
+      <w:start w:val="1"/>
+      <w:numFmt w:val="bullet"/>
+      <w:lvlText w:val=""/>
+      <w:lvlJc w:val="left"/>
+      <w:pPr>
+        <w:ind w:left="4320" w:hanging="360"/>
+      </w:pPr>
+      <w:rPr>
+        <w:rFonts w:ascii="Wingdings" w:hAnsi="Wingdings" w:hint="default"/>
+      </w:rPr>
+    </w:lvl>
+    <w:lvl w:ilvl="6" w:tplc="2C0A0001" w:tentative="1">
+      <w:start w:val="1"/>
+      <w:numFmt w:val="bullet"/>
+      <w:lvlText w:val=""/>
+      <w:lvlJc w:val="left"/>
+      <w:pPr>
+        <w:ind w:left="5040" w:hanging="360"/>
+      </w:pPr>
+      <w:rPr>
+        <w:rFonts w:ascii="Symbol" w:hAnsi="Symbol" w:hint="default"/>
+      </w:rPr>
+    </w:lvl>
+    <w:lvl w:ilvl="7" w:tplc="2C0A0003" w:tentative="1">
+      <w:start w:val="1"/>
+      <w:numFmt w:val="bullet"/>
+      <w:lvlText w:val="o"/>
+      <w:lvlJc w:val="left"/>
+      <w:pPr>
+        <w:ind w:left="5760" w:hanging="360"/>
+      </w:pPr>
+      <w:rPr>
+        <w:rFonts w:ascii="Courier New" w:hAnsi="Courier New" w:cs="Courier New" w:hint="default"/>
+      </w:rPr>
+    </w:lvl>
+    <w:lvl w:ilvl="8" w:tplc="2C0A0005" w:tentative="1">
+      <w:start w:val="1"/>
+      <w:numFmt w:val="bullet"/>
+      <w:lvlText w:val=""/>
+      <w:lvlJc w:val="left"/>
+      <w:pPr>
+        <w:ind w:left="6480" w:hanging="360"/>
+      </w:pPr>
+      <w:rPr>
+        <w:rFonts w:ascii="Wingdings" w:hAnsi="Wingdings" w:hint="default"/>
+      </w:rPr>
+    </w:lvl>
+  </w:abstractNum>
+  <w:num w:numId="1">
+    <w:abstractNumId w:val="0"/>
+  </w:num>
+</w:numbering>
 </file>
 
 <file path=word/styles.xml><?xml version="1.0" encoding="utf-8"?>
@@ -1916,6 +3421,7 @@
   <w:style w:type="paragraph" w:default="1" w:styleId="Normal">
     <w:name w:val="Normal"/>
     <w:qFormat/>
+    <w:rsid w:val="00627899"/>
   </w:style>
   <w:style w:type="paragraph" w:styleId="Heading1">
     <w:name w:val="heading 1"/>
@@ -2086,6 +3592,50 @@
       <w:color w:val="666666"/>
       <w:sz w:val="30"/>
       <w:szCs w:val="30"/>
+    </w:rPr>
+  </w:style>
+  <w:style w:type="paragraph" w:styleId="ListParagraph">
+    <w:name w:val="List Paragraph"/>
+    <w:basedOn w:val="Normal"/>
+    <w:uiPriority w:val="34"/>
+    <w:qFormat/>
+    <w:rsid w:val="00657BB3"/>
+    <w:pPr>
+      <w:ind w:left="720"/>
+      <w:contextualSpacing/>
+    </w:pPr>
+  </w:style>
+  <w:style w:type="character" w:styleId="Hyperlink">
+    <w:name w:val="Hyperlink"/>
+    <w:basedOn w:val="DefaultParagraphFont"/>
+    <w:uiPriority w:val="99"/>
+    <w:unhideWhenUsed/>
+    <w:rsid w:val="00657BB3"/>
+    <w:rPr>
+      <w:color w:val="0000FF" w:themeColor="hyperlink"/>
+      <w:u w:val="single"/>
+    </w:rPr>
+  </w:style>
+  <w:style w:type="character" w:styleId="UnresolvedMention">
+    <w:name w:val="Unresolved Mention"/>
+    <w:basedOn w:val="DefaultParagraphFont"/>
+    <w:uiPriority w:val="99"/>
+    <w:semiHidden/>
+    <w:unhideWhenUsed/>
+    <w:rsid w:val="00657BB3"/>
+    <w:rPr>
+      <w:color w:val="605E5C"/>
+      <w:shd w:val="clear" w:color="auto" w:fill="E1DFDD"/>
+    </w:rPr>
+  </w:style>
+  <w:style w:type="character" w:styleId="PlaceholderText">
+    <w:name w:val="Placeholder Text"/>
+    <w:basedOn w:val="DefaultParagraphFont"/>
+    <w:uiPriority w:val="99"/>
+    <w:semiHidden/>
+    <w:rsid w:val="00E245A2"/>
+    <w:rPr>
+      <w:color w:val="808080"/>
     </w:rPr>
   </w:style>
 </w:styles>
@@ -2409,4 +3959,16 @@
   </a:objectDefaults>
   <a:extraClrSchemeLst/>
 </a:theme>
+</file>
+
+<file path=customXml/item1.xml><?xml version="1.0" encoding="utf-8"?>
+<b:Sources xmlns:b="http://schemas.openxmlformats.org/officeDocument/2006/bibliography" xmlns="http://schemas.openxmlformats.org/officeDocument/2006/bibliography" SelectedStyle="\APASixthEditionOfficeOnline.xsl" StyleName="APA" Version="6"/>
+</file>
+
+<file path=customXml/itemProps1.xml><?xml version="1.0" encoding="utf-8"?>
+<ds:datastoreItem xmlns:ds="http://schemas.openxmlformats.org/officeDocument/2006/customXml" ds:itemID="{239D7117-0711-4EDC-BFF8-D8A3C12A6937}">
+  <ds:schemaRefs>
+    <ds:schemaRef ds:uri="http://schemas.openxmlformats.org/officeDocument/2006/bibliography"/>
+  </ds:schemaRefs>
+</ds:datastoreItem>
 </file>
</xml_diff>